<commit_message>
Deployed 820fa54 with MkDocs version: 1.0.4
</commit_message>
<xml_diff>
--- a/assets/Resume/Original Material/(社招)iOS移动开发方向.docx
+++ b/assets/Resume/Original Material/(社招)iOS移动开发方向.docx
@@ -132,6 +132,8 @@
         </w:rPr>
         <w:t>8</w:t>
       </w:r>
+      <w:bookmarkStart w:id="0" w:name="_GoBack"/>
+      <w:bookmarkEnd w:id="0"/>
       <w:r>
         <w:rPr>
           <w:rFonts w:ascii="微软雅黑" w:eastAsia="微软雅黑" w:hAnsi="微软雅黑" w:hint="eastAsia"/>
@@ -1567,43 +1569,7 @@
           <w:sz w:val="21"/>
           <w:szCs w:val="21"/>
         </w:rPr>
-        <w:t>熟悉 </w:t>
-      </w:r>
-      <w:r>
-        <w:rPr>
-          <w:rFonts w:ascii="微软雅黑" w:eastAsia="微软雅黑" w:hAnsi="微软雅黑"/>
-          <w:color w:val="000000" w:themeColor="text1"/>
-          <w:sz w:val="21"/>
-          <w:szCs w:val="21"/>
-        </w:rPr>
-        <w:t>Run</w:t>
-      </w:r>
-      <w:r>
-        <w:rPr>
-          <w:rFonts w:ascii="微软雅黑" w:eastAsia="微软雅黑" w:hAnsi="微软雅黑"/>
-          <w:color w:val="000000" w:themeColor="text1"/>
-          <w:sz w:val="21"/>
-          <w:szCs w:val="21"/>
-        </w:rPr>
-        <w:t>t</w:t>
-      </w:r>
-      <w:r>
-        <w:rPr>
-          <w:rFonts w:ascii="微软雅黑" w:eastAsia="微软雅黑" w:hAnsi="微软雅黑"/>
-          <w:color w:val="000000" w:themeColor="text1"/>
-          <w:sz w:val="21"/>
-          <w:szCs w:val="21"/>
-        </w:rPr>
-        <w:t>ime</w:t>
-      </w:r>
-      <w:r>
-        <w:rPr>
-          <w:rFonts w:ascii="微软雅黑" w:eastAsia="微软雅黑" w:hAnsi="微软雅黑" w:hint="eastAsia"/>
-          <w:color w:val="000000" w:themeColor="text1"/>
-          <w:sz w:val="21"/>
-          <w:szCs w:val="21"/>
-        </w:rPr>
-        <w:t> 以及 </w:t>
+        <w:t>熟悉 runtime 以及 </w:t>
       </w:r>
       <w:proofErr w:type="spellStart"/>
       <w:r>
@@ -1613,16 +1579,7 @@
           <w:sz w:val="21"/>
           <w:szCs w:val="21"/>
         </w:rPr>
-        <w:t>R</w:t>
-      </w:r>
-      <w:r>
-        <w:rPr>
-          <w:rFonts w:ascii="微软雅黑" w:eastAsia="微软雅黑" w:hAnsi="微软雅黑"/>
-          <w:color w:val="000000" w:themeColor="text1"/>
-          <w:sz w:val="21"/>
-          <w:szCs w:val="21"/>
-        </w:rPr>
-        <w:t>unLoop</w:t>
+        <w:t>runloop</w:t>
       </w:r>
       <w:proofErr w:type="spellEnd"/>
     </w:p>
@@ -1639,7 +1596,7 @@
         <w:spacing w:line="180" w:lineRule="auto"/>
         <w:ind w:left="144"/>
         <w:rPr>
-          <w:rFonts w:ascii="微软雅黑" w:eastAsia="微软雅黑" w:hAnsi="微软雅黑"/>
+          <w:rFonts w:ascii="微软雅黑" w:eastAsia="微软雅黑" w:hAnsi="微软雅黑" w:hint="eastAsia"/>
           <w:color w:val="000000" w:themeColor="text1"/>
           <w:sz w:val="21"/>
           <w:szCs w:val="21"/>
@@ -1699,7 +1656,7 @@
         <w:spacing w:line="180" w:lineRule="auto"/>
         <w:ind w:left="144"/>
         <w:rPr>
-          <w:rFonts w:ascii="微软雅黑" w:eastAsia="微软雅黑" w:hAnsi="微软雅黑"/>
+          <w:rFonts w:ascii="微软雅黑" w:eastAsia="微软雅黑" w:hAnsi="微软雅黑" w:hint="eastAsia"/>
           <w:color w:val="000000" w:themeColor="text1"/>
           <w:sz w:val="21"/>
           <w:szCs w:val="21"/>
@@ -1904,6 +1861,15 @@
         </w:rPr>
         <w:t>代码管理</w:t>
       </w:r>
+      <w:r>
+        <w:rPr>
+          <w:rFonts w:ascii="微软雅黑" w:eastAsia="微软雅黑" w:hAnsi="微软雅黑"/>
+          <w:color w:val="000000" w:themeColor="text1"/>
+          <w:sz w:val="21"/>
+          <w:szCs w:val="21"/>
+        </w:rPr>
+        <w:tab/>
+      </w:r>
     </w:p>
     <w:p>
       <w:pPr>
@@ -2021,7 +1987,7 @@
         <w:spacing w:line="180" w:lineRule="auto"/>
         <w:ind w:left="144"/>
         <w:rPr>
-          <w:rFonts w:ascii="微软雅黑" w:eastAsia="微软雅黑" w:hAnsi="微软雅黑" w:hint="eastAsia"/>
+          <w:rFonts w:ascii="微软雅黑" w:eastAsia="微软雅黑" w:hAnsi="微软雅黑"/>
           <w:color w:val="000000" w:themeColor="text1"/>
           <w:sz w:val="21"/>
           <w:szCs w:val="21"/>
@@ -2089,6 +2055,15 @@
           <w:szCs w:val="21"/>
         </w:rPr>
         <w:t>Redux + Soga)</w:t>
+      </w:r>
+      <w:r>
+        <w:rPr>
+          <w:rFonts w:ascii="微软雅黑" w:eastAsia="微软雅黑" w:hAnsi="微软雅黑"/>
+          <w:color w:val="000000" w:themeColor="text1"/>
+          <w:sz w:val="21"/>
+          <w:szCs w:val="21"/>
+        </w:rPr>
+        <w:t xml:space="preserve"> </w:t>
       </w:r>
     </w:p>
     <w:p>
@@ -2102,50 +2077,13 @@
           <w:lang w:val="zh-CN"/>
         </w:rPr>
       </w:pPr>
-    </w:p>
-    <w:p>
-      <w:pPr>
-        <w:pStyle w:val="a6"/>
-        <w:spacing w:line="180" w:lineRule="auto"/>
-        <w:rPr>
-          <w:rFonts w:ascii="微软雅黑" w:eastAsia="微软雅黑" w:hAnsi="微软雅黑"/>
+      <w:r>
+        <w:rPr>
+          <w:rFonts w:ascii="微软雅黑" w:eastAsia="微软雅黑" w:hAnsi="微软雅黑" w:hint="eastAsia"/>
           <w:color w:val="000000" w:themeColor="text1"/>
           <w:sz w:val="28"/>
           <w:lang w:val="zh-CN"/>
         </w:rPr>
-      </w:pPr>
-    </w:p>
-    <w:p>
-      <w:pPr>
-        <w:pStyle w:val="a6"/>
-        <w:spacing w:line="180" w:lineRule="auto"/>
-        <w:rPr>
-          <w:rFonts w:ascii="微软雅黑" w:eastAsia="微软雅黑" w:hAnsi="微软雅黑"/>
-          <w:color w:val="000000" w:themeColor="text1"/>
-          <w:sz w:val="28"/>
-          <w:lang w:val="zh-CN"/>
-        </w:rPr>
-      </w:pPr>
-    </w:p>
-    <w:p>
-      <w:pPr>
-        <w:pStyle w:val="a6"/>
-        <w:spacing w:line="180" w:lineRule="auto"/>
-        <w:rPr>
-          <w:rFonts w:ascii="微软雅黑" w:eastAsia="微软雅黑" w:hAnsi="微软雅黑"/>
-          <w:color w:val="000000" w:themeColor="text1"/>
-          <w:sz w:val="28"/>
-          <w:lang w:val="zh-CN"/>
-        </w:rPr>
-      </w:pPr>
-      <w:r>
-        <w:rPr>
-          <w:rFonts w:ascii="微软雅黑" w:eastAsia="微软雅黑" w:hAnsi="微软雅黑" w:hint="eastAsia"/>
-          <w:color w:val="000000" w:themeColor="text1"/>
-          <w:sz w:val="28"/>
-          <w:lang w:val="zh-CN"/>
-        </w:rPr>
-        <w:lastRenderedPageBreak/>
         <w:t>项目经验</w:t>
       </w:r>
     </w:p>
@@ -2173,17 +2111,17 @@
           <w:sz w:val="24"/>
           <w:szCs w:val="21"/>
         </w:rPr>
-        <w:t>扩展FLEX调试工具功</w:t>
-      </w:r>
-      <w:r>
-        <w:rPr>
-          <w:rFonts w:ascii="微软雅黑" w:eastAsia="微软雅黑" w:hAnsi="微软雅黑" w:hint="eastAsia"/>
+        <w:t>使用Platium库开</w:t>
+      </w:r>
+      <w:r>
+        <w:rPr>
+          <w:rFonts w:ascii="微软雅黑" w:eastAsia="微软雅黑" w:hAnsi="微软雅黑"/>
           <w:b/>
           <w:color w:val="000000" w:themeColor="text1"/>
           <w:sz w:val="24"/>
           <w:szCs w:val="21"/>
         </w:rPr>
-        <w:t>能，增加了UI组件初始化代码定位</w:t>
+        <w:t>发暴风影音iOS</w:t>
       </w:r>
       <w:r>
         <w:rPr>
@@ -2193,7 +2131,47 @@
           <w:sz w:val="24"/>
           <w:szCs w:val="21"/>
         </w:rPr>
-        <w:t>功能</w:t>
+        <w:t>客户</w:t>
+      </w:r>
+      <w:r>
+        <w:rPr>
+          <w:rFonts w:ascii="微软雅黑" w:eastAsia="微软雅黑" w:hAnsi="微软雅黑"/>
+          <w:b/>
+          <w:color w:val="000000" w:themeColor="text1"/>
+          <w:sz w:val="24"/>
+          <w:szCs w:val="21"/>
+        </w:rPr>
+        <w:t>端</w:t>
+      </w:r>
+      <w:r>
+        <w:rPr>
+          <w:rFonts w:ascii="微软雅黑" w:eastAsia="微软雅黑" w:hAnsi="微软雅黑" w:hint="eastAsia"/>
+          <w:b/>
+          <w:color w:val="000000" w:themeColor="text1"/>
+          <w:sz w:val="24"/>
+          <w:szCs w:val="21"/>
+        </w:rPr>
+        <w:t>DLNA</w:t>
+      </w:r>
+      <w:r>
+        <w:rPr>
+          <w:rFonts w:ascii="微软雅黑" w:eastAsia="微软雅黑" w:hAnsi="微软雅黑"/>
+          <w:b/>
+          <w:color w:val="000000" w:themeColor="text1"/>
+          <w:sz w:val="24"/>
+          <w:szCs w:val="21"/>
+        </w:rPr>
+        <w:t>投屏播放功能</w:t>
+      </w:r>
+      <w:r>
+        <w:rPr>
+          <w:rFonts w:ascii="微软雅黑" w:eastAsia="微软雅黑" w:hAnsi="微软雅黑"/>
+          <w:b/>
+          <w:color w:val="000000" w:themeColor="text1"/>
+          <w:sz w:val="24"/>
+          <w:szCs w:val="21"/>
+        </w:rPr>
+        <w:t>模块</w:t>
       </w:r>
     </w:p>
     <w:p>
@@ -2220,6 +2198,7 @@
           <w:sz w:val="21"/>
           <w:szCs w:val="21"/>
         </w:rPr>
+        <w:lastRenderedPageBreak/>
         <w:t>项目</w:t>
       </w:r>
       <w:r>
@@ -2230,25 +2209,593 @@
           <w:sz w:val="21"/>
           <w:szCs w:val="21"/>
         </w:rPr>
-        <w:t>描述:</w:t>
-      </w:r>
-      <w:r>
-        <w:rPr>
-          <w:rFonts w:ascii="微软雅黑" w:eastAsia="微软雅黑" w:hAnsi="微软雅黑"/>
-          <w:color w:val="000000" w:themeColor="text1"/>
-          <w:sz w:val="21"/>
-          <w:szCs w:val="21"/>
-        </w:rPr>
-        <w:t xml:space="preserve"> </w:t>
-      </w:r>
-      <w:r>
-        <w:rPr>
-          <w:rFonts w:ascii="微软雅黑" w:eastAsia="微软雅黑" w:hAnsi="微软雅黑" w:hint="eastAsia"/>
-          <w:color w:val="000000" w:themeColor="text1"/>
-          <w:sz w:val="21"/>
-          <w:szCs w:val="21"/>
-        </w:rPr>
-        <w:t>因为项目工程比较大，逻辑复杂，页面比较多，在开发UI需求时定位组件的创建位置有些不方便，所以开发这个UI组件定位功能，快速找到相关组件的代码位置，从而提高工作效率。</w:t>
+        <w:t>描述</w:t>
+      </w:r>
+      <w:r>
+        <w:rPr>
+          <w:rFonts w:ascii="微软雅黑" w:eastAsia="微软雅黑" w:hAnsi="微软雅黑"/>
+          <w:b/>
+          <w:color w:val="000000" w:themeColor="text1"/>
+          <w:sz w:val="21"/>
+          <w:szCs w:val="21"/>
+        </w:rPr>
+        <w:t>：</w:t>
+      </w:r>
+      <w:r>
+        <w:rPr>
+          <w:rFonts w:ascii="微软雅黑" w:eastAsia="微软雅黑" w:hAnsi="微软雅黑"/>
+          <w:color w:val="000000" w:themeColor="text1"/>
+          <w:sz w:val="21"/>
+          <w:szCs w:val="21"/>
+        </w:rPr>
+        <w:t>DLNA</w:t>
+      </w:r>
+      <w:r>
+        <w:rPr>
+          <w:rFonts w:ascii="微软雅黑" w:eastAsia="微软雅黑" w:hAnsi="微软雅黑" w:hint="eastAsia"/>
+          <w:color w:val="000000" w:themeColor="text1"/>
+          <w:sz w:val="21"/>
+          <w:szCs w:val="21"/>
+        </w:rPr>
+        <w:t>协议</w:t>
+      </w:r>
+      <w:r>
+        <w:rPr>
+          <w:rFonts w:ascii="微软雅黑" w:eastAsia="微软雅黑" w:hAnsi="微软雅黑"/>
+          <w:color w:val="000000" w:themeColor="text1"/>
+          <w:sz w:val="21"/>
+          <w:szCs w:val="21"/>
+        </w:rPr>
+        <w:t>里有三个</w:t>
+      </w:r>
+      <w:r>
+        <w:rPr>
+          <w:rFonts w:ascii="微软雅黑" w:eastAsia="微软雅黑" w:hAnsi="微软雅黑" w:hint="eastAsia"/>
+          <w:color w:val="000000" w:themeColor="text1"/>
+          <w:sz w:val="21"/>
+          <w:szCs w:val="21"/>
+        </w:rPr>
+        <w:t>角</w:t>
+      </w:r>
+      <w:r>
+        <w:rPr>
+          <w:rFonts w:ascii="微软雅黑" w:eastAsia="微软雅黑" w:hAnsi="微软雅黑"/>
+          <w:color w:val="000000" w:themeColor="text1"/>
+          <w:sz w:val="21"/>
+          <w:szCs w:val="21"/>
+        </w:rPr>
+        <w:t>色: 媒体服务器、</w:t>
+      </w:r>
+      <w:r>
+        <w:rPr>
+          <w:rFonts w:ascii="微软雅黑" w:eastAsia="微软雅黑" w:hAnsi="微软雅黑" w:hint="eastAsia"/>
+          <w:color w:val="000000" w:themeColor="text1"/>
+          <w:sz w:val="21"/>
+          <w:szCs w:val="21"/>
+        </w:rPr>
+        <w:t>媒体</w:t>
+      </w:r>
+      <w:r>
+        <w:rPr>
+          <w:rFonts w:ascii="微软雅黑" w:eastAsia="微软雅黑" w:hAnsi="微软雅黑"/>
+          <w:color w:val="000000" w:themeColor="text1"/>
+          <w:sz w:val="21"/>
+          <w:szCs w:val="21"/>
+        </w:rPr>
+        <w:t>渲染器和媒体控制器，</w:t>
+      </w:r>
+      <w:r>
+        <w:rPr>
+          <w:rFonts w:ascii="微软雅黑" w:eastAsia="微软雅黑" w:hAnsi="微软雅黑" w:hint="eastAsia"/>
+          <w:color w:val="000000" w:themeColor="text1"/>
+          <w:sz w:val="21"/>
+          <w:szCs w:val="21"/>
+        </w:rPr>
+        <w:t>在</w:t>
+      </w:r>
+      <w:r>
+        <w:rPr>
+          <w:rFonts w:ascii="微软雅黑" w:eastAsia="微软雅黑" w:hAnsi="微软雅黑"/>
+          <w:color w:val="000000" w:themeColor="text1"/>
+          <w:sz w:val="21"/>
+          <w:szCs w:val="21"/>
+        </w:rPr>
+        <w:t>项目中我使用</w:t>
+      </w:r>
+      <w:r>
+        <w:rPr>
+          <w:rFonts w:ascii="微软雅黑" w:eastAsia="微软雅黑" w:hAnsi="微软雅黑"/>
+          <w:color w:val="000000" w:themeColor="text1"/>
+          <w:sz w:val="21"/>
+          <w:szCs w:val="21"/>
+        </w:rPr>
+        <w:t>Platium</w:t>
+      </w:r>
+      <w:r>
+        <w:rPr>
+          <w:rFonts w:ascii="微软雅黑" w:eastAsia="微软雅黑" w:hAnsi="微软雅黑" w:hint="eastAsia"/>
+          <w:color w:val="000000" w:themeColor="text1"/>
+          <w:sz w:val="21"/>
+          <w:szCs w:val="21"/>
+        </w:rPr>
+        <w:t>库实现</w:t>
+      </w:r>
+      <w:r>
+        <w:rPr>
+          <w:rFonts w:ascii="微软雅黑" w:eastAsia="微软雅黑" w:hAnsi="微软雅黑"/>
+          <w:color w:val="000000" w:themeColor="text1"/>
+          <w:sz w:val="21"/>
+          <w:szCs w:val="21"/>
+        </w:rPr>
+        <w:t>了媒体控制器</w:t>
+      </w:r>
+      <w:r>
+        <w:rPr>
+          <w:rFonts w:ascii="微软雅黑" w:eastAsia="微软雅黑" w:hAnsi="微软雅黑"/>
+          <w:color w:val="000000" w:themeColor="text1"/>
+          <w:sz w:val="21"/>
+          <w:szCs w:val="21"/>
+        </w:rPr>
+        <w:t>功能</w:t>
+      </w:r>
+      <w:r>
+        <w:rPr>
+          <w:rFonts w:ascii="微软雅黑" w:eastAsia="微软雅黑" w:hAnsi="微软雅黑"/>
+          <w:color w:val="000000" w:themeColor="text1"/>
+          <w:sz w:val="21"/>
+          <w:szCs w:val="21"/>
+        </w:rPr>
+        <w:t>并封</w:t>
+      </w:r>
+      <w:r>
+        <w:rPr>
+          <w:rFonts w:ascii="微软雅黑" w:eastAsia="微软雅黑" w:hAnsi="微软雅黑" w:hint="eastAsia"/>
+          <w:color w:val="000000" w:themeColor="text1"/>
+          <w:sz w:val="21"/>
+          <w:szCs w:val="21"/>
+        </w:rPr>
+        <w:t>装</w:t>
+      </w:r>
+      <w:r>
+        <w:rPr>
+          <w:rFonts w:ascii="微软雅黑" w:eastAsia="微软雅黑" w:hAnsi="微软雅黑"/>
+          <w:color w:val="000000" w:themeColor="text1"/>
+          <w:sz w:val="21"/>
+          <w:szCs w:val="21"/>
+        </w:rPr>
+        <w:t>成</w:t>
+      </w:r>
+      <w:r>
+        <w:rPr>
+          <w:rFonts w:ascii="微软雅黑" w:eastAsia="微软雅黑" w:hAnsi="微软雅黑" w:hint="eastAsia"/>
+          <w:color w:val="000000" w:themeColor="text1"/>
+          <w:sz w:val="21"/>
+          <w:szCs w:val="21"/>
+        </w:rPr>
+        <w:t>模</w:t>
+      </w:r>
+      <w:r>
+        <w:rPr>
+          <w:rFonts w:ascii="微软雅黑" w:eastAsia="微软雅黑" w:hAnsi="微软雅黑"/>
+          <w:color w:val="000000" w:themeColor="text1"/>
+          <w:sz w:val="21"/>
+          <w:szCs w:val="21"/>
+        </w:rPr>
+        <w:t>块</w:t>
+      </w:r>
+      <w:r>
+        <w:rPr>
+          <w:rFonts w:ascii="微软雅黑" w:eastAsia="微软雅黑" w:hAnsi="微软雅黑" w:hint="eastAsia"/>
+          <w:color w:val="000000" w:themeColor="text1"/>
+          <w:sz w:val="21"/>
+          <w:szCs w:val="21"/>
+        </w:rPr>
+        <w:t>集</w:t>
+      </w:r>
+      <w:r>
+        <w:rPr>
+          <w:rFonts w:ascii="微软雅黑" w:eastAsia="微软雅黑" w:hAnsi="微软雅黑"/>
+          <w:color w:val="000000" w:themeColor="text1"/>
+          <w:sz w:val="21"/>
+          <w:szCs w:val="21"/>
+        </w:rPr>
+        <w:t>成到暴风影音iOS客户端，</w:t>
+      </w:r>
+      <w:r>
+        <w:rPr>
+          <w:rFonts w:ascii="微软雅黑" w:eastAsia="微软雅黑" w:hAnsi="微软雅黑" w:hint="eastAsia"/>
+          <w:color w:val="000000" w:themeColor="text1"/>
+          <w:sz w:val="21"/>
+          <w:szCs w:val="21"/>
+        </w:rPr>
+        <w:t>实</w:t>
+      </w:r>
+      <w:r>
+        <w:rPr>
+          <w:rFonts w:ascii="微软雅黑" w:eastAsia="微软雅黑" w:hAnsi="微软雅黑"/>
+          <w:color w:val="000000" w:themeColor="text1"/>
+          <w:sz w:val="21"/>
+          <w:szCs w:val="21"/>
+        </w:rPr>
+        <w:t>现了</w:t>
+      </w:r>
+      <w:r>
+        <w:rPr>
+          <w:rFonts w:ascii="微软雅黑" w:eastAsia="微软雅黑" w:hAnsi="微软雅黑" w:hint="eastAsia"/>
+          <w:color w:val="000000" w:themeColor="text1"/>
+          <w:sz w:val="21"/>
+          <w:szCs w:val="21"/>
+        </w:rPr>
+        <w:t>iOS</w:t>
+      </w:r>
+      <w:r>
+        <w:rPr>
+          <w:rFonts w:ascii="微软雅黑" w:eastAsia="微软雅黑" w:hAnsi="微软雅黑"/>
+          <w:color w:val="000000" w:themeColor="text1"/>
+          <w:sz w:val="21"/>
+          <w:szCs w:val="21"/>
+        </w:rPr>
+        <w:t>端视频</w:t>
+      </w:r>
+      <w:r>
+        <w:rPr>
+          <w:rFonts w:ascii="微软雅黑" w:eastAsia="微软雅黑" w:hAnsi="微软雅黑"/>
+          <w:color w:val="000000" w:themeColor="text1"/>
+          <w:sz w:val="21"/>
+          <w:szCs w:val="21"/>
+        </w:rPr>
+        <w:t>资源</w:t>
+      </w:r>
+      <w:r>
+        <w:rPr>
+          <w:rFonts w:ascii="微软雅黑" w:eastAsia="微软雅黑" w:hAnsi="微软雅黑" w:hint="eastAsia"/>
+          <w:color w:val="000000" w:themeColor="text1"/>
+          <w:sz w:val="21"/>
+          <w:szCs w:val="21"/>
+        </w:rPr>
+        <w:t>在</w:t>
+      </w:r>
+      <w:r>
+        <w:rPr>
+          <w:rFonts w:ascii="微软雅黑" w:eastAsia="微软雅黑" w:hAnsi="微软雅黑"/>
+          <w:color w:val="000000" w:themeColor="text1"/>
+          <w:sz w:val="21"/>
+          <w:szCs w:val="21"/>
+        </w:rPr>
+        <w:t>局域</w:t>
+      </w:r>
+      <w:r>
+        <w:rPr>
+          <w:rFonts w:ascii="微软雅黑" w:eastAsia="微软雅黑" w:hAnsi="微软雅黑" w:hint="eastAsia"/>
+          <w:color w:val="000000" w:themeColor="text1"/>
+          <w:sz w:val="21"/>
+          <w:szCs w:val="21"/>
+        </w:rPr>
+        <w:t>网</w:t>
+      </w:r>
+      <w:r>
+        <w:rPr>
+          <w:rFonts w:ascii="微软雅黑" w:eastAsia="微软雅黑" w:hAnsi="微软雅黑"/>
+          <w:color w:val="000000" w:themeColor="text1"/>
+          <w:sz w:val="21"/>
+          <w:szCs w:val="21"/>
+        </w:rPr>
+        <w:t>内投递到支持DLNA</w:t>
+      </w:r>
+      <w:r>
+        <w:rPr>
+          <w:rFonts w:ascii="微软雅黑" w:eastAsia="微软雅黑" w:hAnsi="微软雅黑" w:hint="eastAsia"/>
+          <w:color w:val="000000" w:themeColor="text1"/>
+          <w:sz w:val="21"/>
+          <w:szCs w:val="21"/>
+        </w:rPr>
+        <w:t>功能</w:t>
+      </w:r>
+      <w:r>
+        <w:rPr>
+          <w:rFonts w:ascii="微软雅黑" w:eastAsia="微软雅黑" w:hAnsi="微软雅黑"/>
+          <w:color w:val="000000" w:themeColor="text1"/>
+          <w:sz w:val="21"/>
+          <w:szCs w:val="21"/>
+        </w:rPr>
+        <w:t>的电</w:t>
+      </w:r>
+      <w:r>
+        <w:rPr>
+          <w:rFonts w:ascii="微软雅黑" w:eastAsia="微软雅黑" w:hAnsi="微软雅黑" w:hint="eastAsia"/>
+          <w:color w:val="000000" w:themeColor="text1"/>
+          <w:sz w:val="21"/>
+          <w:szCs w:val="21"/>
+        </w:rPr>
+        <w:t>视</w:t>
+      </w:r>
+      <w:r>
+        <w:rPr>
+          <w:rFonts w:ascii="微软雅黑" w:eastAsia="微软雅黑" w:hAnsi="微软雅黑"/>
+          <w:color w:val="000000" w:themeColor="text1"/>
+          <w:sz w:val="21"/>
+          <w:szCs w:val="21"/>
+        </w:rPr>
+        <w:t>（</w:t>
+      </w:r>
+      <w:r>
+        <w:rPr>
+          <w:rFonts w:ascii="微软雅黑" w:eastAsia="微软雅黑" w:hAnsi="微软雅黑" w:hint="eastAsia"/>
+          <w:color w:val="000000" w:themeColor="text1"/>
+          <w:sz w:val="21"/>
+          <w:szCs w:val="21"/>
+        </w:rPr>
+        <w:t>暴风</w:t>
+      </w:r>
+      <w:r>
+        <w:rPr>
+          <w:rFonts w:ascii="微软雅黑" w:eastAsia="微软雅黑" w:hAnsi="微软雅黑"/>
+          <w:color w:val="000000" w:themeColor="text1"/>
+          <w:sz w:val="21"/>
+          <w:szCs w:val="21"/>
+        </w:rPr>
+        <w:t>TV）</w:t>
+      </w:r>
+      <w:r>
+        <w:rPr>
+          <w:rFonts w:ascii="微软雅黑" w:eastAsia="微软雅黑" w:hAnsi="微软雅黑"/>
+          <w:color w:val="000000" w:themeColor="text1"/>
+          <w:sz w:val="21"/>
+          <w:szCs w:val="21"/>
+        </w:rPr>
+        <w:t>、电视盒子</w:t>
+      </w:r>
+      <w:r>
+        <w:rPr>
+          <w:rFonts w:ascii="微软雅黑" w:eastAsia="微软雅黑" w:hAnsi="微软雅黑"/>
+          <w:color w:val="000000" w:themeColor="text1"/>
+          <w:sz w:val="21"/>
+          <w:szCs w:val="21"/>
+        </w:rPr>
+        <w:t>（</w:t>
+      </w:r>
+      <w:r>
+        <w:rPr>
+          <w:rFonts w:ascii="微软雅黑" w:eastAsia="微软雅黑" w:hAnsi="微软雅黑" w:hint="eastAsia"/>
+          <w:color w:val="000000" w:themeColor="text1"/>
+          <w:sz w:val="21"/>
+          <w:szCs w:val="21"/>
+        </w:rPr>
+        <w:t>小</w:t>
+      </w:r>
+      <w:r>
+        <w:rPr>
+          <w:rFonts w:ascii="微软雅黑" w:eastAsia="微软雅黑" w:hAnsi="微软雅黑"/>
+          <w:color w:val="000000" w:themeColor="text1"/>
+          <w:sz w:val="21"/>
+          <w:szCs w:val="21"/>
+        </w:rPr>
+        <w:t>米/</w:t>
+      </w:r>
+      <w:r>
+        <w:rPr>
+          <w:rFonts w:ascii="微软雅黑" w:eastAsia="微软雅黑" w:hAnsi="微软雅黑" w:hint="eastAsia"/>
+          <w:color w:val="000000" w:themeColor="text1"/>
+          <w:sz w:val="21"/>
+          <w:szCs w:val="21"/>
+        </w:rPr>
+        <w:t>华为</w:t>
+      </w:r>
+      <w:r>
+        <w:rPr>
+          <w:rFonts w:ascii="微软雅黑" w:eastAsia="微软雅黑" w:hAnsi="微软雅黑"/>
+          <w:color w:val="000000" w:themeColor="text1"/>
+          <w:sz w:val="21"/>
+          <w:szCs w:val="21"/>
+        </w:rPr>
+        <w:t>）</w:t>
+      </w:r>
+      <w:r>
+        <w:rPr>
+          <w:rFonts w:ascii="微软雅黑" w:eastAsia="微软雅黑" w:hAnsi="微软雅黑" w:hint="eastAsia"/>
+          <w:color w:val="000000" w:themeColor="text1"/>
+          <w:sz w:val="21"/>
+          <w:szCs w:val="21"/>
+        </w:rPr>
+        <w:t>或</w:t>
+      </w:r>
+      <w:r>
+        <w:rPr>
+          <w:rFonts w:ascii="微软雅黑" w:eastAsia="微软雅黑" w:hAnsi="微软雅黑"/>
+          <w:color w:val="000000" w:themeColor="text1"/>
+          <w:sz w:val="21"/>
+          <w:szCs w:val="21"/>
+        </w:rPr>
+        <w:t>播放软件</w:t>
+      </w:r>
+      <w:r>
+        <w:rPr>
+          <w:rFonts w:ascii="微软雅黑" w:eastAsia="微软雅黑" w:hAnsi="微软雅黑"/>
+          <w:color w:val="000000" w:themeColor="text1"/>
+          <w:sz w:val="21"/>
+          <w:szCs w:val="21"/>
+        </w:rPr>
+        <w:t>（Kodi）</w:t>
+      </w:r>
+      <w:r>
+        <w:rPr>
+          <w:rFonts w:ascii="微软雅黑" w:eastAsia="微软雅黑" w:hAnsi="微软雅黑"/>
+          <w:color w:val="000000" w:themeColor="text1"/>
+          <w:sz w:val="21"/>
+          <w:szCs w:val="21"/>
+        </w:rPr>
+        <w:t>上播放。</w:t>
+      </w:r>
+      <w:r>
+        <w:rPr>
+          <w:rFonts w:ascii="微软雅黑" w:eastAsia="微软雅黑" w:hAnsi="微软雅黑" w:hint="eastAsia"/>
+          <w:color w:val="000000" w:themeColor="text1"/>
+          <w:sz w:val="21"/>
+          <w:szCs w:val="21"/>
+        </w:rPr>
+        <w:t>成</w:t>
+      </w:r>
+      <w:r>
+        <w:rPr>
+          <w:rFonts w:ascii="微软雅黑" w:eastAsia="微软雅黑" w:hAnsi="微软雅黑"/>
+          <w:color w:val="000000" w:themeColor="text1"/>
+          <w:sz w:val="21"/>
+          <w:szCs w:val="21"/>
+        </w:rPr>
+        <w:t>为</w:t>
+      </w:r>
+      <w:r>
+        <w:rPr>
+          <w:rFonts w:ascii="微软雅黑" w:eastAsia="微软雅黑" w:hAnsi="微软雅黑"/>
+          <w:color w:val="000000" w:themeColor="text1"/>
+          <w:sz w:val="21"/>
+          <w:szCs w:val="21"/>
+        </w:rPr>
+        <w:t>继</w:t>
+      </w:r>
+      <w:r>
+        <w:rPr>
+          <w:rFonts w:ascii="微软雅黑" w:eastAsia="微软雅黑" w:hAnsi="微软雅黑" w:hint="eastAsia"/>
+          <w:color w:val="000000" w:themeColor="text1"/>
+          <w:sz w:val="21"/>
+          <w:szCs w:val="21"/>
+        </w:rPr>
+        <w:t>腾</w:t>
+      </w:r>
+      <w:r>
+        <w:rPr>
+          <w:rFonts w:ascii="微软雅黑" w:eastAsia="微软雅黑" w:hAnsi="微软雅黑"/>
+          <w:color w:val="000000" w:themeColor="text1"/>
+          <w:sz w:val="21"/>
+          <w:szCs w:val="21"/>
+        </w:rPr>
+        <w:t>讯</w:t>
+      </w:r>
+      <w:r>
+        <w:rPr>
+          <w:rFonts w:ascii="微软雅黑" w:eastAsia="微软雅黑" w:hAnsi="微软雅黑"/>
+          <w:color w:val="000000" w:themeColor="text1"/>
+          <w:sz w:val="21"/>
+          <w:szCs w:val="21"/>
+        </w:rPr>
+        <w:t>视频</w:t>
+      </w:r>
+      <w:r>
+        <w:rPr>
+          <w:rFonts w:ascii="微软雅黑" w:eastAsia="微软雅黑" w:hAnsi="微软雅黑"/>
+          <w:color w:val="000000" w:themeColor="text1"/>
+          <w:sz w:val="21"/>
+          <w:szCs w:val="21"/>
+        </w:rPr>
+        <w:t>、</w:t>
+      </w:r>
+      <w:r>
+        <w:rPr>
+          <w:rFonts w:ascii="微软雅黑" w:eastAsia="微软雅黑" w:hAnsi="微软雅黑" w:hint="eastAsia"/>
+          <w:color w:val="000000" w:themeColor="text1"/>
+          <w:sz w:val="21"/>
+          <w:szCs w:val="21"/>
+        </w:rPr>
+        <w:t>爱</w:t>
+      </w:r>
+      <w:r>
+        <w:rPr>
+          <w:rFonts w:ascii="微软雅黑" w:eastAsia="微软雅黑" w:hAnsi="微软雅黑"/>
+          <w:color w:val="000000" w:themeColor="text1"/>
+          <w:sz w:val="21"/>
+          <w:szCs w:val="21"/>
+        </w:rPr>
+        <w:t>奇</w:t>
+      </w:r>
+      <w:r>
+        <w:rPr>
+          <w:rFonts w:ascii="微软雅黑" w:eastAsia="微软雅黑" w:hAnsi="微软雅黑" w:hint="eastAsia"/>
+          <w:color w:val="000000" w:themeColor="text1"/>
+          <w:sz w:val="21"/>
+          <w:szCs w:val="21"/>
+        </w:rPr>
+        <w:t>艺</w:t>
+      </w:r>
+      <w:r>
+        <w:rPr>
+          <w:rFonts w:ascii="微软雅黑" w:eastAsia="微软雅黑" w:hAnsi="微软雅黑"/>
+          <w:color w:val="000000" w:themeColor="text1"/>
+          <w:sz w:val="21"/>
+          <w:szCs w:val="21"/>
+        </w:rPr>
+        <w:t>、</w:t>
+      </w:r>
+      <w:r>
+        <w:rPr>
+          <w:rFonts w:ascii="微软雅黑" w:eastAsia="微软雅黑" w:hAnsi="微软雅黑" w:hint="eastAsia"/>
+          <w:color w:val="000000" w:themeColor="text1"/>
+          <w:sz w:val="21"/>
+          <w:szCs w:val="21"/>
+        </w:rPr>
+        <w:t>优酷土豆</w:t>
+      </w:r>
+      <w:r>
+        <w:rPr>
+          <w:rFonts w:ascii="微软雅黑" w:eastAsia="微软雅黑" w:hAnsi="微软雅黑"/>
+          <w:color w:val="000000" w:themeColor="text1"/>
+          <w:sz w:val="21"/>
+          <w:szCs w:val="21"/>
+        </w:rPr>
+        <w:t>之后第四个拥</w:t>
+      </w:r>
+      <w:r>
+        <w:rPr>
+          <w:rFonts w:ascii="微软雅黑" w:eastAsia="微软雅黑" w:hAnsi="微软雅黑" w:hint="eastAsia"/>
+          <w:color w:val="000000" w:themeColor="text1"/>
+          <w:sz w:val="21"/>
+          <w:szCs w:val="21"/>
+        </w:rPr>
+        <w:t>有</w:t>
+      </w:r>
+      <w:r>
+        <w:rPr>
+          <w:rFonts w:ascii="微软雅黑" w:eastAsia="微软雅黑" w:hAnsi="微软雅黑"/>
+          <w:color w:val="000000" w:themeColor="text1"/>
+          <w:sz w:val="21"/>
+          <w:szCs w:val="21"/>
+        </w:rPr>
+        <w:t>DLNA投屏功能</w:t>
+      </w:r>
+      <w:r>
+        <w:rPr>
+          <w:rFonts w:ascii="微软雅黑" w:eastAsia="微软雅黑" w:hAnsi="微软雅黑" w:hint="eastAsia"/>
+          <w:color w:val="000000" w:themeColor="text1"/>
+          <w:sz w:val="21"/>
+          <w:szCs w:val="21"/>
+        </w:rPr>
+        <w:t>的</w:t>
+      </w:r>
+      <w:r>
+        <w:rPr>
+          <w:rFonts w:ascii="微软雅黑" w:eastAsia="微软雅黑" w:hAnsi="微软雅黑"/>
+          <w:color w:val="000000" w:themeColor="text1"/>
+          <w:sz w:val="21"/>
+          <w:szCs w:val="21"/>
+        </w:rPr>
+        <w:t>视频</w:t>
+      </w:r>
+      <w:r>
+        <w:rPr>
+          <w:rFonts w:ascii="微软雅黑" w:eastAsia="微软雅黑" w:hAnsi="微软雅黑" w:hint="eastAsia"/>
+          <w:color w:val="000000" w:themeColor="text1"/>
+          <w:sz w:val="21"/>
+          <w:szCs w:val="21"/>
+        </w:rPr>
+        <w:t>播</w:t>
+      </w:r>
+      <w:r>
+        <w:rPr>
+          <w:rFonts w:ascii="微软雅黑" w:eastAsia="微软雅黑" w:hAnsi="微软雅黑"/>
+          <w:color w:val="000000" w:themeColor="text1"/>
+          <w:sz w:val="21"/>
+          <w:szCs w:val="21"/>
+        </w:rPr>
+        <w:t>放器。</w:t>
       </w:r>
     </w:p>
     <w:p>
@@ -2269,13 +2816,13 @@
       </w:pPr>
       <w:r>
         <w:rPr>
-          <w:rFonts w:ascii="微软雅黑" w:eastAsia="微软雅黑" w:hAnsi="微软雅黑" w:hint="eastAsia"/>
+          <w:rFonts w:ascii="微软雅黑" w:eastAsia="微软雅黑" w:hAnsi="微软雅黑"/>
           <w:b/>
           <w:color w:val="000000" w:themeColor="text1"/>
           <w:sz w:val="21"/>
           <w:szCs w:val="21"/>
         </w:rPr>
-        <w:t>技术</w:t>
+        <w:t>技术难点</w:t>
       </w:r>
       <w:r>
         <w:rPr>
@@ -2285,52 +2832,199 @@
           <w:sz w:val="21"/>
           <w:szCs w:val="21"/>
         </w:rPr>
-        <w:t>难点:</w:t>
-      </w:r>
-      <w:r>
-        <w:rPr>
-          <w:rFonts w:ascii="微软雅黑" w:eastAsia="微软雅黑" w:hAnsi="微软雅黑"/>
-          <w:color w:val="000000" w:themeColor="text1"/>
-          <w:sz w:val="21"/>
-          <w:szCs w:val="21"/>
-        </w:rPr>
-        <w:t xml:space="preserve"> </w:t>
-      </w:r>
-      <w:r>
-        <w:rPr>
-          <w:rFonts w:ascii="微软雅黑" w:eastAsia="微软雅黑" w:hAnsi="微软雅黑" w:hint="eastAsia"/>
-          <w:color w:val="000000" w:themeColor="text1"/>
-          <w:sz w:val="21"/>
-          <w:szCs w:val="21"/>
-        </w:rPr>
-        <w:t>复用</w:t>
-      </w:r>
-      <w:r>
-        <w:rPr>
-          <w:rFonts w:ascii="微软雅黑" w:eastAsia="微软雅黑" w:hAnsi="微软雅黑" w:hint="eastAsia"/>
-          <w:color w:val="000000" w:themeColor="text1"/>
-          <w:sz w:val="21"/>
-          <w:szCs w:val="21"/>
-        </w:rPr>
-        <w:t>FLEX现有的功能，</w:t>
-      </w:r>
-      <w:r>
-        <w:rPr>
-          <w:rFonts w:ascii="微软雅黑" w:eastAsia="微软雅黑" w:hAnsi="微软雅黑" w:hint="eastAsia"/>
-          <w:color w:val="000000" w:themeColor="text1"/>
-          <w:sz w:val="21"/>
-          <w:szCs w:val="21"/>
-        </w:rPr>
-        <w:t>对UI组件的初始化信息进行保存和查询</w:t>
-      </w:r>
-      <w:r>
-        <w:rPr>
-          <w:rFonts w:ascii="微软雅黑" w:eastAsia="微软雅黑" w:hAnsi="微软雅黑" w:hint="eastAsia"/>
-          <w:color w:val="000000" w:themeColor="text1"/>
-          <w:sz w:val="21"/>
-          <w:szCs w:val="21"/>
-        </w:rPr>
-        <w:t>。</w:t>
+        <w:t>：</w:t>
+      </w:r>
+      <w:r>
+        <w:rPr>
+          <w:rFonts w:ascii="微软雅黑" w:eastAsia="微软雅黑" w:hAnsi="微软雅黑"/>
+          <w:color w:val="000000" w:themeColor="text1"/>
+          <w:sz w:val="21"/>
+          <w:szCs w:val="21"/>
+        </w:rPr>
+        <w:t>对C++</w:t>
+      </w:r>
+      <w:r>
+        <w:rPr>
+          <w:rFonts w:ascii="微软雅黑" w:eastAsia="微软雅黑" w:hAnsi="微软雅黑" w:hint="eastAsia"/>
+          <w:color w:val="000000" w:themeColor="text1"/>
+          <w:sz w:val="21"/>
+          <w:szCs w:val="21"/>
+        </w:rPr>
+        <w:t>库的</w:t>
+      </w:r>
+      <w:r>
+        <w:rPr>
+          <w:rFonts w:ascii="微软雅黑" w:eastAsia="微软雅黑" w:hAnsi="微软雅黑"/>
+          <w:color w:val="000000" w:themeColor="text1"/>
+          <w:sz w:val="21"/>
+          <w:szCs w:val="21"/>
+        </w:rPr>
+        <w:t>OC封装和对不标准DLNA</w:t>
+      </w:r>
+      <w:r>
+        <w:rPr>
+          <w:rFonts w:ascii="微软雅黑" w:eastAsia="微软雅黑" w:hAnsi="微软雅黑" w:hint="eastAsia"/>
+          <w:color w:val="000000" w:themeColor="text1"/>
+          <w:sz w:val="21"/>
+          <w:szCs w:val="21"/>
+        </w:rPr>
+        <w:t>设备</w:t>
+      </w:r>
+      <w:r>
+        <w:rPr>
+          <w:rFonts w:ascii="微软雅黑" w:eastAsia="微软雅黑" w:hAnsi="微软雅黑"/>
+          <w:color w:val="000000" w:themeColor="text1"/>
+          <w:sz w:val="21"/>
+          <w:szCs w:val="21"/>
+        </w:rPr>
+        <w:t>不同表现</w:t>
+      </w:r>
+      <w:r>
+        <w:rPr>
+          <w:rFonts w:ascii="微软雅黑" w:eastAsia="微软雅黑" w:hAnsi="微软雅黑" w:hint="eastAsia"/>
+          <w:color w:val="000000" w:themeColor="text1"/>
+          <w:sz w:val="21"/>
+          <w:szCs w:val="21"/>
+        </w:rPr>
+        <w:t>的</w:t>
+      </w:r>
+      <w:r>
+        <w:rPr>
+          <w:rFonts w:ascii="微软雅黑" w:eastAsia="微软雅黑" w:hAnsi="微软雅黑"/>
+          <w:color w:val="000000" w:themeColor="text1"/>
+          <w:sz w:val="21"/>
+          <w:szCs w:val="21"/>
+        </w:rPr>
+        <w:t>兼容处理</w:t>
+      </w:r>
+      <w:r>
+        <w:rPr>
+          <w:rFonts w:ascii="微软雅黑" w:eastAsia="微软雅黑" w:hAnsi="微软雅黑"/>
+          <w:color w:val="000000" w:themeColor="text1"/>
+          <w:sz w:val="21"/>
+          <w:szCs w:val="21"/>
+        </w:rPr>
+        <w:t>，与</w:t>
+      </w:r>
+      <w:r>
+        <w:rPr>
+          <w:rFonts w:ascii="微软雅黑" w:eastAsia="微软雅黑" w:hAnsi="微软雅黑" w:hint="eastAsia"/>
+          <w:color w:val="000000" w:themeColor="text1"/>
+          <w:sz w:val="21"/>
+          <w:szCs w:val="21"/>
+        </w:rPr>
+        <w:t>客户</w:t>
+      </w:r>
+      <w:r>
+        <w:rPr>
+          <w:rFonts w:ascii="微软雅黑" w:eastAsia="微软雅黑" w:hAnsi="微软雅黑"/>
+          <w:color w:val="000000" w:themeColor="text1"/>
+          <w:sz w:val="21"/>
+          <w:szCs w:val="21"/>
+        </w:rPr>
+        <w:t>端</w:t>
+      </w:r>
+      <w:r>
+        <w:rPr>
+          <w:rFonts w:ascii="微软雅黑" w:eastAsia="微软雅黑" w:hAnsi="微软雅黑" w:hint="eastAsia"/>
+          <w:color w:val="000000" w:themeColor="text1"/>
+          <w:sz w:val="21"/>
+          <w:szCs w:val="21"/>
+        </w:rPr>
+        <w:t>播</w:t>
+      </w:r>
+      <w:r>
+        <w:rPr>
+          <w:rFonts w:ascii="微软雅黑" w:eastAsia="微软雅黑" w:hAnsi="微软雅黑"/>
+          <w:color w:val="000000" w:themeColor="text1"/>
+          <w:sz w:val="21"/>
+          <w:szCs w:val="21"/>
+        </w:rPr>
+        <w:t>放控制逻辑的整合</w:t>
+      </w:r>
+      <w:r>
+        <w:rPr>
+          <w:rFonts w:ascii="微软雅黑" w:eastAsia="微软雅黑" w:hAnsi="微软雅黑" w:hint="eastAsia"/>
+          <w:color w:val="000000" w:themeColor="text1"/>
+          <w:sz w:val="21"/>
+          <w:szCs w:val="21"/>
+        </w:rPr>
+        <w:t>以</w:t>
+      </w:r>
+      <w:r>
+        <w:rPr>
+          <w:rFonts w:ascii="微软雅黑" w:eastAsia="微软雅黑" w:hAnsi="微软雅黑"/>
+          <w:color w:val="000000" w:themeColor="text1"/>
+          <w:sz w:val="21"/>
+          <w:szCs w:val="21"/>
+        </w:rPr>
+        <w:t>及</w:t>
+      </w:r>
+      <w:r>
+        <w:rPr>
+          <w:rFonts w:ascii="微软雅黑" w:eastAsia="微软雅黑" w:hAnsi="微软雅黑"/>
+          <w:color w:val="000000" w:themeColor="text1"/>
+          <w:sz w:val="21"/>
+          <w:szCs w:val="21"/>
+        </w:rPr>
+        <w:t>双端状态同步。</w:t>
+      </w:r>
+    </w:p>
+    <w:p>
+      <w:pPr>
+        <w:pStyle w:val="a"/>
+        <w:numPr>
+          <w:ilvl w:val="0"/>
+          <w:numId w:val="23"/>
+        </w:numPr>
+        <w:spacing w:after="120" w:line="180" w:lineRule="auto"/>
+        <w:rPr>
+          <w:rFonts w:ascii="微软雅黑" w:eastAsia="微软雅黑" w:hAnsi="微软雅黑"/>
+          <w:b/>
+          <w:color w:val="000000" w:themeColor="text1"/>
+          <w:sz w:val="24"/>
+          <w:szCs w:val="21"/>
+        </w:rPr>
+      </w:pPr>
+      <w:r>
+        <w:rPr>
+          <w:rFonts w:ascii="微软雅黑" w:eastAsia="微软雅黑" w:hAnsi="微软雅黑" w:hint="eastAsia"/>
+          <w:b/>
+          <w:color w:val="000000" w:themeColor="text1"/>
+          <w:sz w:val="24"/>
+          <w:szCs w:val="21"/>
+        </w:rPr>
+        <w:t>参与</w:t>
+      </w:r>
+      <w:r>
+        <w:rPr>
+          <w:rFonts w:ascii="微软雅黑" w:eastAsia="微软雅黑" w:hAnsi="微软雅黑"/>
+          <w:b/>
+          <w:color w:val="000000" w:themeColor="text1"/>
+          <w:sz w:val="24"/>
+          <w:szCs w:val="21"/>
+        </w:rPr>
+        <w:t>暴风影音客户端播放器界面和功能</w:t>
+      </w:r>
+      <w:r>
+        <w:rPr>
+          <w:rFonts w:ascii="微软雅黑" w:eastAsia="微软雅黑" w:hAnsi="微软雅黑" w:hint="eastAsia"/>
+          <w:b/>
+          <w:color w:val="000000" w:themeColor="text1"/>
+          <w:sz w:val="24"/>
+          <w:szCs w:val="21"/>
+        </w:rPr>
+        <w:t>重</w:t>
+      </w:r>
+      <w:r>
+        <w:rPr>
+          <w:rFonts w:ascii="微软雅黑" w:eastAsia="微软雅黑" w:hAnsi="微软雅黑"/>
+          <w:b/>
+          <w:color w:val="000000" w:themeColor="text1"/>
+          <w:sz w:val="24"/>
+          <w:szCs w:val="21"/>
+        </w:rPr>
+        <w:t>构</w:t>
       </w:r>
     </w:p>
     <w:p>
@@ -2351,108 +3045,247 @@
       </w:pPr>
       <w:r>
         <w:rPr>
-          <w:rFonts w:ascii="微软雅黑" w:eastAsia="微软雅黑" w:hAnsi="微软雅黑" w:hint="eastAsia"/>
+          <w:rFonts w:ascii="微软雅黑" w:eastAsia="微软雅黑" w:hAnsi="微软雅黑"/>
           <w:b/>
           <w:color w:val="000000" w:themeColor="text1"/>
           <w:sz w:val="21"/>
           <w:szCs w:val="21"/>
         </w:rPr>
-        <w:t>解决</w:t>
-      </w:r>
-      <w:r>
-        <w:rPr>
-          <w:rFonts w:ascii="微软雅黑" w:eastAsia="微软雅黑" w:hAnsi="微软雅黑"/>
-          <w:b/>
-          <w:color w:val="000000" w:themeColor="text1"/>
-          <w:sz w:val="21"/>
-          <w:szCs w:val="21"/>
-        </w:rPr>
-        <w:t>方</w:t>
-      </w:r>
-      <w:r>
-        <w:rPr>
-          <w:rFonts w:ascii="微软雅黑" w:eastAsia="微软雅黑" w:hAnsi="微软雅黑" w:hint="eastAsia"/>
-          <w:b/>
-          <w:color w:val="000000" w:themeColor="text1"/>
-          <w:sz w:val="21"/>
-          <w:szCs w:val="21"/>
-        </w:rPr>
-        <w:t>法</w:t>
-      </w:r>
-      <w:r>
-        <w:rPr>
-          <w:rFonts w:ascii="微软雅黑" w:eastAsia="微软雅黑" w:hAnsi="微软雅黑"/>
-          <w:b/>
-          <w:color w:val="000000" w:themeColor="text1"/>
-          <w:sz w:val="21"/>
-          <w:szCs w:val="21"/>
-        </w:rPr>
-        <w:t>:</w:t>
-      </w:r>
-      <w:r>
-        <w:rPr>
-          <w:rFonts w:ascii="微软雅黑" w:eastAsia="微软雅黑" w:hAnsi="微软雅黑"/>
-          <w:color w:val="000000" w:themeColor="text1"/>
-          <w:sz w:val="21"/>
-          <w:szCs w:val="21"/>
-        </w:rPr>
-        <w:t xml:space="preserve"> </w:t>
-      </w:r>
-      <w:r>
-        <w:rPr>
-          <w:rFonts w:ascii="微软雅黑" w:eastAsia="微软雅黑" w:hAnsi="微软雅黑" w:hint="eastAsia"/>
-          <w:color w:val="000000" w:themeColor="text1"/>
-          <w:sz w:val="21"/>
-          <w:szCs w:val="21"/>
-        </w:rPr>
-        <w:t>在UI组件初始化时使用Swizzing技术将组件的初始化调用栈信息进行过滤分析并保存，页面创建后，可以使用FLEX选择对应的视图查看创建时的代码调用位置，从而快速定位需求涉及的组件代码。</w:t>
-      </w:r>
-    </w:p>
-    <w:p>
-      <w:pPr>
-        <w:pStyle w:val="a"/>
-        <w:numPr>
-          <w:ilvl w:val="0"/>
-          <w:numId w:val="23"/>
-        </w:numPr>
-        <w:spacing w:after="120" w:line="180" w:lineRule="auto"/>
-        <w:rPr>
-          <w:rFonts w:ascii="微软雅黑" w:eastAsia="微软雅黑" w:hAnsi="微软雅黑"/>
-          <w:b/>
-          <w:color w:val="000000" w:themeColor="text1"/>
-          <w:sz w:val="24"/>
-          <w:szCs w:val="21"/>
-        </w:rPr>
-      </w:pPr>
-      <w:r>
-        <w:rPr>
-          <w:rFonts w:ascii="微软雅黑" w:eastAsia="微软雅黑" w:hAnsi="微软雅黑" w:hint="eastAsia"/>
-          <w:b/>
-          <w:color w:val="000000" w:themeColor="text1"/>
-          <w:sz w:val="24"/>
-          <w:szCs w:val="21"/>
-        </w:rPr>
-        <w:t>构建后端接口数据解析模型</w:t>
-      </w:r>
-      <w:r>
-        <w:rPr>
-          <w:rFonts w:ascii="微软雅黑" w:eastAsia="微软雅黑" w:hAnsi="微软雅黑" w:hint="eastAsia"/>
-          <w:b/>
-          <w:color w:val="000000" w:themeColor="text1"/>
-          <w:sz w:val="24"/>
-          <w:szCs w:val="21"/>
-        </w:rPr>
-        <w:t>并</w:t>
-      </w:r>
-      <w:r>
-        <w:rPr>
-          <w:rFonts w:ascii="微软雅黑" w:eastAsia="微软雅黑" w:hAnsi="微软雅黑" w:hint="eastAsia"/>
-          <w:b/>
-          <w:color w:val="000000" w:themeColor="text1"/>
-          <w:sz w:val="24"/>
-          <w:szCs w:val="21"/>
-        </w:rPr>
-        <w:t>自动发布</w:t>
+        <w:t xml:space="preserve">项目描述: </w:t>
+      </w:r>
+      <w:r>
+        <w:rPr>
+          <w:rFonts w:ascii="微软雅黑" w:eastAsia="微软雅黑" w:hAnsi="微软雅黑" w:hint="eastAsia"/>
+          <w:color w:val="000000" w:themeColor="text1"/>
+          <w:sz w:val="21"/>
+          <w:szCs w:val="21"/>
+        </w:rPr>
+        <w:t>重</w:t>
+      </w:r>
+      <w:r>
+        <w:rPr>
+          <w:rFonts w:ascii="微软雅黑" w:eastAsia="微软雅黑" w:hAnsi="微软雅黑"/>
+          <w:color w:val="000000" w:themeColor="text1"/>
+          <w:sz w:val="21"/>
+          <w:szCs w:val="21"/>
+        </w:rPr>
+        <w:t>构</w:t>
+      </w:r>
+      <w:r>
+        <w:rPr>
+          <w:rFonts w:ascii="微软雅黑" w:eastAsia="微软雅黑" w:hAnsi="微软雅黑"/>
+          <w:color w:val="000000" w:themeColor="text1"/>
+          <w:sz w:val="21"/>
+          <w:szCs w:val="21"/>
+        </w:rPr>
+        <w:t>前</w:t>
+      </w:r>
+      <w:r>
+        <w:rPr>
+          <w:rFonts w:ascii="微软雅黑" w:eastAsia="微软雅黑" w:hAnsi="微软雅黑" w:hint="eastAsia"/>
+          <w:color w:val="000000" w:themeColor="text1"/>
+          <w:sz w:val="21"/>
+          <w:szCs w:val="21"/>
+        </w:rPr>
+        <w:t>客户</w:t>
+      </w:r>
+      <w:r>
+        <w:rPr>
+          <w:rFonts w:ascii="微软雅黑" w:eastAsia="微软雅黑" w:hAnsi="微软雅黑"/>
+          <w:color w:val="000000" w:themeColor="text1"/>
+          <w:sz w:val="21"/>
+          <w:szCs w:val="21"/>
+        </w:rPr>
+        <w:t>端</w:t>
+      </w:r>
+      <w:r>
+        <w:rPr>
+          <w:rFonts w:ascii="微软雅黑" w:eastAsia="微软雅黑" w:hAnsi="微软雅黑" w:hint="eastAsia"/>
+          <w:color w:val="000000" w:themeColor="text1"/>
+          <w:sz w:val="21"/>
+          <w:szCs w:val="21"/>
+        </w:rPr>
+        <w:t>针</w:t>
+      </w:r>
+      <w:r>
+        <w:rPr>
+          <w:rFonts w:ascii="微软雅黑" w:eastAsia="微软雅黑" w:hAnsi="微软雅黑"/>
+          <w:color w:val="000000" w:themeColor="text1"/>
+          <w:sz w:val="21"/>
+          <w:szCs w:val="21"/>
+        </w:rPr>
+        <w:t>对小</w:t>
+      </w:r>
+      <w:r>
+        <w:rPr>
+          <w:rFonts w:ascii="微软雅黑" w:eastAsia="微软雅黑" w:hAnsi="微软雅黑" w:hint="eastAsia"/>
+          <w:color w:val="000000" w:themeColor="text1"/>
+          <w:sz w:val="21"/>
+          <w:szCs w:val="21"/>
+        </w:rPr>
+        <w:t>屏</w:t>
+      </w:r>
+      <w:r>
+        <w:rPr>
+          <w:rFonts w:ascii="微软雅黑" w:eastAsia="微软雅黑" w:hAnsi="微软雅黑"/>
+          <w:color w:val="000000" w:themeColor="text1"/>
+          <w:sz w:val="21"/>
+          <w:szCs w:val="21"/>
+        </w:rPr>
+        <w:t>详情页播放和全屏播放分</w:t>
+      </w:r>
+      <w:r>
+        <w:rPr>
+          <w:rFonts w:ascii="微软雅黑" w:eastAsia="微软雅黑" w:hAnsi="微软雅黑" w:hint="eastAsia"/>
+          <w:color w:val="000000" w:themeColor="text1"/>
+          <w:sz w:val="21"/>
+          <w:szCs w:val="21"/>
+        </w:rPr>
+        <w:t>别</w:t>
+      </w:r>
+      <w:r>
+        <w:rPr>
+          <w:rFonts w:ascii="微软雅黑" w:eastAsia="微软雅黑" w:hAnsi="微软雅黑"/>
+          <w:color w:val="000000" w:themeColor="text1"/>
+          <w:sz w:val="21"/>
+          <w:szCs w:val="21"/>
+        </w:rPr>
+        <w:t>设计了两个播放器，</w:t>
+      </w:r>
+      <w:r>
+        <w:rPr>
+          <w:rFonts w:ascii="微软雅黑" w:eastAsia="微软雅黑" w:hAnsi="微软雅黑" w:hint="eastAsia"/>
+          <w:color w:val="000000" w:themeColor="text1"/>
+          <w:sz w:val="21"/>
+          <w:szCs w:val="21"/>
+        </w:rPr>
+        <w:t>重</w:t>
+      </w:r>
+      <w:r>
+        <w:rPr>
+          <w:rFonts w:ascii="微软雅黑" w:eastAsia="微软雅黑" w:hAnsi="微软雅黑"/>
+          <w:color w:val="000000" w:themeColor="text1"/>
+          <w:sz w:val="21"/>
+          <w:szCs w:val="21"/>
+        </w:rPr>
+        <w:t>构之后播放器封</w:t>
+      </w:r>
+      <w:r>
+        <w:rPr>
+          <w:rFonts w:ascii="微软雅黑" w:eastAsia="微软雅黑" w:hAnsi="微软雅黑" w:hint="eastAsia"/>
+          <w:color w:val="000000" w:themeColor="text1"/>
+          <w:sz w:val="21"/>
+          <w:szCs w:val="21"/>
+        </w:rPr>
+        <w:t>装</w:t>
+      </w:r>
+      <w:r>
+        <w:rPr>
+          <w:rFonts w:ascii="微软雅黑" w:eastAsia="微软雅黑" w:hAnsi="微软雅黑"/>
+          <w:color w:val="000000" w:themeColor="text1"/>
+          <w:sz w:val="21"/>
+          <w:szCs w:val="21"/>
+        </w:rPr>
+        <w:t>成</w:t>
+      </w:r>
+      <w:r>
+        <w:rPr>
+          <w:rFonts w:ascii="微软雅黑" w:eastAsia="微软雅黑" w:hAnsi="微软雅黑"/>
+          <w:color w:val="000000" w:themeColor="text1"/>
+          <w:sz w:val="21"/>
+          <w:szCs w:val="21"/>
+        </w:rPr>
+        <w:t>单个</w:t>
+      </w:r>
+      <w:r>
+        <w:rPr>
+          <w:rFonts w:ascii="微软雅黑" w:eastAsia="微软雅黑" w:hAnsi="微软雅黑"/>
+          <w:color w:val="000000" w:themeColor="text1"/>
+          <w:sz w:val="21"/>
+          <w:szCs w:val="21"/>
+        </w:rPr>
+        <w:t>模块，可以在需要的地方</w:t>
+      </w:r>
+      <w:r>
+        <w:rPr>
+          <w:rFonts w:ascii="微软雅黑" w:eastAsia="微软雅黑" w:hAnsi="微软雅黑" w:hint="eastAsia"/>
+          <w:color w:val="000000" w:themeColor="text1"/>
+          <w:sz w:val="21"/>
+          <w:szCs w:val="21"/>
+        </w:rPr>
+        <w:t>方便</w:t>
+      </w:r>
+      <w:r>
+        <w:rPr>
+          <w:rFonts w:ascii="微软雅黑" w:eastAsia="微软雅黑" w:hAnsi="微软雅黑"/>
+          <w:color w:val="000000" w:themeColor="text1"/>
+          <w:sz w:val="21"/>
+          <w:szCs w:val="21"/>
+        </w:rPr>
+        <w:t>的添加，</w:t>
+      </w:r>
+      <w:r>
+        <w:rPr>
+          <w:rFonts w:ascii="微软雅黑" w:eastAsia="微软雅黑" w:hAnsi="微软雅黑" w:hint="eastAsia"/>
+          <w:color w:val="000000" w:themeColor="text1"/>
+          <w:sz w:val="21"/>
+          <w:szCs w:val="21"/>
+        </w:rPr>
+        <w:t>例如</w:t>
+      </w:r>
+      <w:r>
+        <w:rPr>
+          <w:rFonts w:ascii="微软雅黑" w:eastAsia="微软雅黑" w:hAnsi="微软雅黑"/>
+          <w:color w:val="000000" w:themeColor="text1"/>
+          <w:sz w:val="21"/>
+          <w:szCs w:val="21"/>
+        </w:rPr>
+        <w:t>在信息流页面</w:t>
+      </w:r>
+      <w:r>
+        <w:rPr>
+          <w:rFonts w:ascii="微软雅黑" w:eastAsia="微软雅黑" w:hAnsi="微软雅黑"/>
+          <w:color w:val="000000" w:themeColor="text1"/>
+          <w:sz w:val="21"/>
+          <w:szCs w:val="21"/>
+        </w:rPr>
+        <w:t>UICollectionView</w:t>
+      </w:r>
+      <w:r>
+        <w:rPr>
+          <w:rFonts w:ascii="微软雅黑" w:eastAsia="微软雅黑" w:hAnsi="微软雅黑" w:hint="eastAsia"/>
+          <w:color w:val="000000" w:themeColor="text1"/>
+          <w:sz w:val="21"/>
+          <w:szCs w:val="21"/>
+        </w:rPr>
+        <w:t>的</w:t>
+      </w:r>
+      <w:r>
+        <w:rPr>
+          <w:rFonts w:ascii="微软雅黑" w:eastAsia="微软雅黑" w:hAnsi="微软雅黑"/>
+          <w:color w:val="000000" w:themeColor="text1"/>
+          <w:sz w:val="21"/>
+          <w:szCs w:val="21"/>
+        </w:rPr>
+        <w:t>Cell上</w:t>
+      </w:r>
+      <w:r>
+        <w:rPr>
+          <w:rFonts w:ascii="微软雅黑" w:eastAsia="微软雅黑" w:hAnsi="微软雅黑" w:hint="eastAsia"/>
+          <w:color w:val="000000" w:themeColor="text1"/>
+          <w:sz w:val="21"/>
+          <w:szCs w:val="21"/>
+        </w:rPr>
+        <w:t>添</w:t>
+      </w:r>
+      <w:r>
+        <w:rPr>
+          <w:rFonts w:ascii="微软雅黑" w:eastAsia="微软雅黑" w:hAnsi="微软雅黑"/>
+          <w:color w:val="000000" w:themeColor="text1"/>
+          <w:sz w:val="21"/>
+          <w:szCs w:val="21"/>
+        </w:rPr>
+        <w:t>加卡片播放器。</w:t>
       </w:r>
     </w:p>
     <w:p>
@@ -2479,7 +3312,7 @@
           <w:sz w:val="21"/>
           <w:szCs w:val="21"/>
         </w:rPr>
-        <w:t>项目</w:t>
+        <w:t>技术</w:t>
       </w:r>
       <w:r>
         <w:rPr>
@@ -2489,43 +3322,52 @@
           <w:sz w:val="21"/>
           <w:szCs w:val="21"/>
         </w:rPr>
-        <w:t>描述:</w:t>
-      </w:r>
-      <w:r>
-        <w:rPr>
-          <w:rFonts w:ascii="微软雅黑" w:eastAsia="微软雅黑" w:hAnsi="微软雅黑" w:hint="eastAsia"/>
-          <w:color w:val="000000" w:themeColor="text1"/>
-          <w:sz w:val="21"/>
-          <w:szCs w:val="21"/>
-        </w:rPr>
-        <w:t xml:space="preserve"> 后端接口变动后，客户端在解析新增字段时需要手动添加，容易出错且比较繁琐</w:t>
-      </w:r>
-      <w:r>
-        <w:rPr>
-          <w:rFonts w:ascii="微软雅黑" w:eastAsia="微软雅黑" w:hAnsi="微软雅黑" w:hint="eastAsia"/>
+        <w:t>难点：</w:t>
+      </w:r>
+      <w:r>
+        <w:rPr>
+          <w:rFonts w:ascii="微软雅黑" w:eastAsia="微软雅黑" w:hAnsi="微软雅黑"/>
+          <w:color w:val="000000" w:themeColor="text1"/>
+          <w:sz w:val="21"/>
+          <w:szCs w:val="21"/>
+        </w:rPr>
+        <w:t>播放器模块的去</w:t>
+      </w:r>
+      <w:r>
+        <w:rPr>
+          <w:rFonts w:ascii="微软雅黑" w:eastAsia="微软雅黑" w:hAnsi="微软雅黑" w:hint="eastAsia"/>
+          <w:color w:val="000000" w:themeColor="text1"/>
+          <w:sz w:val="21"/>
+          <w:szCs w:val="21"/>
+        </w:rPr>
+        <w:t>耦</w:t>
+      </w:r>
+      <w:r>
+        <w:rPr>
+          <w:rFonts w:ascii="微软雅黑" w:eastAsia="微软雅黑" w:hAnsi="微软雅黑"/>
+          <w:color w:val="000000" w:themeColor="text1"/>
+          <w:sz w:val="21"/>
+          <w:szCs w:val="21"/>
+        </w:rPr>
+        <w:t>合和独立性封</w:t>
+      </w:r>
+      <w:r>
+        <w:rPr>
+          <w:rFonts w:ascii="微软雅黑" w:eastAsia="微软雅黑" w:hAnsi="微软雅黑" w:hint="eastAsia"/>
+          <w:color w:val="000000" w:themeColor="text1"/>
+          <w:sz w:val="21"/>
+          <w:szCs w:val="21"/>
+        </w:rPr>
+        <w:t>装</w:t>
+      </w:r>
+      <w:r>
+        <w:rPr>
+          <w:rFonts w:ascii="微软雅黑" w:eastAsia="微软雅黑" w:hAnsi="微软雅黑"/>
           <w:color w:val="000000" w:themeColor="text1"/>
           <w:sz w:val="21"/>
           <w:szCs w:val="21"/>
         </w:rPr>
         <w:t>。</w:t>
-      </w:r>
-      <w:r>
-        <w:rPr>
-          <w:rFonts w:ascii="微软雅黑" w:eastAsia="微软雅黑" w:hAnsi="微软雅黑" w:hint="eastAsia"/>
-          <w:color w:val="000000" w:themeColor="text1"/>
-          <w:sz w:val="21"/>
-          <w:szCs w:val="21"/>
-        </w:rPr>
-        <w:t>为了解决这个问题并提升工作效率，</w:t>
-      </w:r>
-      <w:r>
-        <w:rPr>
-          <w:rFonts w:ascii="微软雅黑" w:eastAsia="微软雅黑" w:hAnsi="微软雅黑" w:hint="eastAsia"/>
-          <w:color w:val="000000" w:themeColor="text1"/>
-          <w:sz w:val="21"/>
-          <w:szCs w:val="21"/>
-        </w:rPr>
-        <w:t>需要将这个过程进行自动化处理。</w:t>
       </w:r>
     </w:p>
     <w:p>
@@ -2552,7 +3394,7 @@
           <w:sz w:val="21"/>
           <w:szCs w:val="21"/>
         </w:rPr>
-        <w:t>技术</w:t>
+        <w:t>解决</w:t>
       </w:r>
       <w:r>
         <w:rPr>
@@ -2562,43 +3404,189 @@
           <w:sz w:val="21"/>
           <w:szCs w:val="21"/>
         </w:rPr>
-        <w:t>难点:</w:t>
-      </w:r>
-      <w:r>
-        <w:rPr>
-          <w:rFonts w:ascii="微软雅黑" w:eastAsia="微软雅黑" w:hAnsi="微软雅黑"/>
-          <w:color w:val="000000" w:themeColor="text1"/>
-          <w:sz w:val="21"/>
-          <w:szCs w:val="21"/>
-        </w:rPr>
-        <w:t xml:space="preserve"> </w:t>
-      </w:r>
-      <w:r>
-        <w:rPr>
-          <w:rFonts w:ascii="微软雅黑" w:eastAsia="微软雅黑" w:hAnsi="微软雅黑" w:hint="eastAsia"/>
-          <w:color w:val="000000" w:themeColor="text1"/>
-          <w:sz w:val="21"/>
-          <w:szCs w:val="21"/>
-        </w:rPr>
-        <w:t>使用脚本根据接口字段信息生成对应语言的数据模型文件，进行版本号升级并配置J</w:t>
-      </w:r>
-      <w:r>
-        <w:rPr>
-          <w:rFonts w:ascii="微软雅黑" w:eastAsia="微软雅黑" w:hAnsi="微软雅黑"/>
-          <w:color w:val="000000" w:themeColor="text1"/>
-          <w:sz w:val="21"/>
-          <w:szCs w:val="21"/>
-        </w:rPr>
-        <w:t>enkins</w:t>
-      </w:r>
-      <w:r>
-        <w:rPr>
-          <w:rFonts w:ascii="微软雅黑" w:eastAsia="微软雅黑" w:hAnsi="微软雅黑" w:hint="eastAsia"/>
-          <w:color w:val="000000" w:themeColor="text1"/>
-          <w:sz w:val="21"/>
-          <w:szCs w:val="21"/>
-        </w:rPr>
-        <w:t>自动发布任务。</w:t>
+        <w:t>办法：</w:t>
+      </w:r>
+      <w:r>
+        <w:rPr>
+          <w:rFonts w:ascii="微软雅黑" w:eastAsia="微软雅黑" w:hAnsi="微软雅黑" w:hint="eastAsia"/>
+          <w:color w:val="000000" w:themeColor="text1"/>
+          <w:sz w:val="21"/>
+          <w:szCs w:val="21"/>
+        </w:rPr>
+        <w:t>采</w:t>
+      </w:r>
+      <w:r>
+        <w:rPr>
+          <w:rFonts w:ascii="微软雅黑" w:eastAsia="微软雅黑" w:hAnsi="微软雅黑"/>
+          <w:color w:val="000000" w:themeColor="text1"/>
+          <w:sz w:val="21"/>
+          <w:szCs w:val="21"/>
+        </w:rPr>
+        <w:t>用</w:t>
+      </w:r>
+      <w:r>
+        <w:rPr>
+          <w:rFonts w:ascii="微软雅黑" w:eastAsia="微软雅黑" w:hAnsi="微软雅黑" w:hint="eastAsia"/>
+          <w:color w:val="000000" w:themeColor="text1"/>
+          <w:sz w:val="21"/>
+          <w:szCs w:val="21"/>
+        </w:rPr>
+        <w:t>了</w:t>
+      </w:r>
+      <w:r>
+        <w:rPr>
+          <w:rFonts w:ascii="微软雅黑" w:eastAsia="微软雅黑" w:hAnsi="微软雅黑"/>
+          <w:color w:val="000000" w:themeColor="text1"/>
+          <w:sz w:val="21"/>
+          <w:szCs w:val="21"/>
+        </w:rPr>
+        <w:t>定义播放器协议</w:t>
+      </w:r>
+      <w:r>
+        <w:rPr>
+          <w:rFonts w:ascii="微软雅黑" w:eastAsia="微软雅黑" w:hAnsi="微软雅黑" w:hint="eastAsia"/>
+          <w:color w:val="000000" w:themeColor="text1"/>
+          <w:sz w:val="21"/>
+          <w:szCs w:val="21"/>
+        </w:rPr>
+        <w:t>的</w:t>
+      </w:r>
+      <w:r>
+        <w:rPr>
+          <w:rFonts w:ascii="微软雅黑" w:eastAsia="微软雅黑" w:hAnsi="微软雅黑"/>
+          <w:color w:val="000000" w:themeColor="text1"/>
+          <w:sz w:val="21"/>
+          <w:szCs w:val="21"/>
+        </w:rPr>
+        <w:t>方式来控制接</w:t>
+      </w:r>
+      <w:r>
+        <w:rPr>
+          <w:rFonts w:ascii="微软雅黑" w:eastAsia="微软雅黑" w:hAnsi="微软雅黑" w:hint="eastAsia"/>
+          <w:color w:val="000000" w:themeColor="text1"/>
+          <w:sz w:val="21"/>
+          <w:szCs w:val="21"/>
+        </w:rPr>
+        <w:t>口</w:t>
+      </w:r>
+      <w:r>
+        <w:rPr>
+          <w:rFonts w:ascii="微软雅黑" w:eastAsia="微软雅黑" w:hAnsi="微软雅黑"/>
+          <w:color w:val="000000" w:themeColor="text1"/>
+          <w:sz w:val="21"/>
+          <w:szCs w:val="21"/>
+        </w:rPr>
+        <w:t>功能，只要</w:t>
+      </w:r>
+      <w:r>
+        <w:rPr>
+          <w:rFonts w:ascii="微软雅黑" w:eastAsia="微软雅黑" w:hAnsi="微软雅黑" w:hint="eastAsia"/>
+          <w:color w:val="000000" w:themeColor="text1"/>
+          <w:sz w:val="21"/>
+          <w:szCs w:val="21"/>
+        </w:rPr>
+        <w:t>实现</w:t>
+      </w:r>
+      <w:r>
+        <w:rPr>
+          <w:rFonts w:ascii="微软雅黑" w:eastAsia="微软雅黑" w:hAnsi="微软雅黑"/>
+          <w:color w:val="000000" w:themeColor="text1"/>
+          <w:sz w:val="21"/>
+          <w:szCs w:val="21"/>
+        </w:rPr>
+        <w:t>了协议中指定的方法，</w:t>
+      </w:r>
+      <w:r>
+        <w:rPr>
+          <w:rFonts w:ascii="微软雅黑" w:eastAsia="微软雅黑" w:hAnsi="微软雅黑" w:hint="eastAsia"/>
+          <w:color w:val="000000" w:themeColor="text1"/>
+          <w:sz w:val="21"/>
+          <w:szCs w:val="21"/>
+        </w:rPr>
+        <w:t>就</w:t>
+      </w:r>
+      <w:r>
+        <w:rPr>
+          <w:rFonts w:ascii="微软雅黑" w:eastAsia="微软雅黑" w:hAnsi="微软雅黑"/>
+          <w:color w:val="000000" w:themeColor="text1"/>
+          <w:sz w:val="21"/>
+          <w:szCs w:val="21"/>
+        </w:rPr>
+        <w:t>可以在需要的</w:t>
+      </w:r>
+      <w:r>
+        <w:rPr>
+          <w:rFonts w:ascii="微软雅黑" w:eastAsia="微软雅黑" w:hAnsi="微软雅黑" w:hint="eastAsia"/>
+          <w:color w:val="000000" w:themeColor="text1"/>
+          <w:sz w:val="21"/>
+          <w:szCs w:val="21"/>
+        </w:rPr>
+        <w:t>位置</w:t>
+      </w:r>
+      <w:r>
+        <w:rPr>
+          <w:rFonts w:ascii="微软雅黑" w:eastAsia="微软雅黑" w:hAnsi="微软雅黑"/>
+          <w:color w:val="000000" w:themeColor="text1"/>
+          <w:sz w:val="21"/>
+          <w:szCs w:val="21"/>
+        </w:rPr>
+        <w:t>使用播放器</w:t>
+      </w:r>
+      <w:r>
+        <w:rPr>
+          <w:rFonts w:ascii="微软雅黑" w:eastAsia="微软雅黑" w:hAnsi="微软雅黑"/>
+          <w:color w:val="000000" w:themeColor="text1"/>
+          <w:sz w:val="21"/>
+          <w:szCs w:val="21"/>
+        </w:rPr>
+        <w:t>。</w:t>
+      </w:r>
+    </w:p>
+    <w:p>
+      <w:pPr>
+        <w:pStyle w:val="a"/>
+        <w:numPr>
+          <w:ilvl w:val="0"/>
+          <w:numId w:val="23"/>
+        </w:numPr>
+        <w:spacing w:after="120" w:line="180" w:lineRule="auto"/>
+        <w:rPr>
+          <w:rFonts w:ascii="微软雅黑" w:eastAsia="微软雅黑" w:hAnsi="微软雅黑"/>
+          <w:b/>
+          <w:color w:val="000000" w:themeColor="text1"/>
+          <w:sz w:val="24"/>
+          <w:szCs w:val="21"/>
+        </w:rPr>
+      </w:pPr>
+      <w:r>
+        <w:rPr>
+          <w:rFonts w:ascii="微软雅黑" w:eastAsia="微软雅黑" w:hAnsi="微软雅黑" w:hint="eastAsia"/>
+          <w:b/>
+          <w:color w:val="000000" w:themeColor="text1"/>
+          <w:sz w:val="24"/>
+          <w:szCs w:val="21"/>
+        </w:rPr>
+        <w:t>扩展FLEX调试工具功</w:t>
+      </w:r>
+      <w:r>
+        <w:rPr>
+          <w:rFonts w:ascii="微软雅黑" w:eastAsia="微软雅黑" w:hAnsi="微软雅黑" w:hint="eastAsia"/>
+          <w:b/>
+          <w:color w:val="000000" w:themeColor="text1"/>
+          <w:sz w:val="24"/>
+          <w:szCs w:val="21"/>
+        </w:rPr>
+        <w:t>能，增加了UI组件初始化代码定位</w:t>
+      </w:r>
+      <w:r>
+        <w:rPr>
+          <w:rFonts w:ascii="微软雅黑" w:eastAsia="微软雅黑" w:hAnsi="微软雅黑" w:hint="eastAsia"/>
+          <w:b/>
+          <w:color w:val="000000" w:themeColor="text1"/>
+          <w:sz w:val="24"/>
+          <w:szCs w:val="21"/>
+        </w:rPr>
+        <w:t>功能</w:t>
       </w:r>
     </w:p>
     <w:p>
@@ -2625,7 +3613,7 @@
           <w:sz w:val="21"/>
           <w:szCs w:val="21"/>
         </w:rPr>
-        <w:t>解决</w:t>
+        <w:t>项目</w:t>
       </w:r>
       <w:r>
         <w:rPr>
@@ -2635,27 +3623,7 @@
           <w:sz w:val="21"/>
           <w:szCs w:val="21"/>
         </w:rPr>
-        <w:t>方</w:t>
-      </w:r>
-      <w:r>
-        <w:rPr>
-          <w:rFonts w:ascii="微软雅黑" w:eastAsia="微软雅黑" w:hAnsi="微软雅黑" w:hint="eastAsia"/>
-          <w:b/>
-          <w:color w:val="000000" w:themeColor="text1"/>
-          <w:sz w:val="21"/>
-          <w:szCs w:val="21"/>
-        </w:rPr>
-        <w:t>法</w:t>
-      </w:r>
-      <w:r>
-        <w:rPr>
-          <w:rFonts w:ascii="微软雅黑" w:eastAsia="微软雅黑" w:hAnsi="微软雅黑"/>
-          <w:b/>
-          <w:color w:val="000000" w:themeColor="text1"/>
-          <w:sz w:val="21"/>
-          <w:szCs w:val="21"/>
-        </w:rPr>
-        <w:t>:</w:t>
+        <w:t>描述:</w:t>
       </w:r>
       <w:r>
         <w:rPr>
@@ -2673,232 +3641,7 @@
           <w:sz w:val="21"/>
           <w:szCs w:val="21"/>
         </w:rPr>
-        <w:t>从后端接口数据模型记录API中获取到对应版本的</w:t>
-      </w:r>
-      <w:r>
-        <w:rPr>
-          <w:rFonts w:ascii="微软雅黑" w:eastAsia="微软雅黑" w:hAnsi="微软雅黑" w:hint="eastAsia"/>
-          <w:color w:val="000000" w:themeColor="text1"/>
-          <w:sz w:val="21"/>
-          <w:szCs w:val="21"/>
-        </w:rPr>
-        <w:t>所有接口</w:t>
-      </w:r>
-      <w:r>
-        <w:rPr>
-          <w:rFonts w:ascii="微软雅黑" w:eastAsia="微软雅黑" w:hAnsi="微软雅黑" w:hint="eastAsia"/>
-          <w:color w:val="000000" w:themeColor="text1"/>
-          <w:sz w:val="21"/>
-          <w:szCs w:val="21"/>
-        </w:rPr>
-        <w:t>字段信息全集，使用脚本将字段信息转换成指定语言的</w:t>
-      </w:r>
-      <w:r>
-        <w:rPr>
-          <w:rFonts w:ascii="微软雅黑" w:eastAsia="微软雅黑" w:hAnsi="微软雅黑" w:hint="eastAsia"/>
-          <w:color w:val="000000" w:themeColor="text1"/>
-          <w:sz w:val="21"/>
-          <w:szCs w:val="21"/>
-        </w:rPr>
-        <w:t>模型定义文件，升级相应的版本号，并触发Je</w:t>
-      </w:r>
-      <w:r>
-        <w:rPr>
-          <w:rFonts w:ascii="微软雅黑" w:eastAsia="微软雅黑" w:hAnsi="微软雅黑"/>
-          <w:color w:val="000000" w:themeColor="text1"/>
-          <w:sz w:val="21"/>
-          <w:szCs w:val="21"/>
-        </w:rPr>
-        <w:t>nkins</w:t>
-      </w:r>
-      <w:r>
-        <w:rPr>
-          <w:rFonts w:ascii="微软雅黑" w:eastAsia="微软雅黑" w:hAnsi="微软雅黑" w:hint="eastAsia"/>
-          <w:color w:val="000000" w:themeColor="text1"/>
-          <w:sz w:val="21"/>
-          <w:szCs w:val="21"/>
-        </w:rPr>
-        <w:t>上的自动化发布任务进行版本发布。</w:t>
-      </w:r>
-      <w:r>
-        <w:rPr>
-          <w:rFonts w:ascii="微软雅黑" w:eastAsia="微软雅黑" w:hAnsi="微软雅黑" w:hint="eastAsia"/>
-          <w:color w:val="000000" w:themeColor="text1"/>
-          <w:sz w:val="21"/>
-          <w:szCs w:val="21"/>
-        </w:rPr>
-        <w:t>每一小时检查一次接口</w:t>
-      </w:r>
-      <w:r>
-        <w:rPr>
-          <w:rFonts w:ascii="微软雅黑" w:eastAsia="微软雅黑" w:hAnsi="微软雅黑" w:hint="eastAsia"/>
-          <w:color w:val="000000" w:themeColor="text1"/>
-          <w:sz w:val="21"/>
-          <w:szCs w:val="21"/>
-        </w:rPr>
-        <w:t>是否有</w:t>
-      </w:r>
-      <w:r>
-        <w:rPr>
-          <w:rFonts w:ascii="微软雅黑" w:eastAsia="微软雅黑" w:hAnsi="微软雅黑" w:hint="eastAsia"/>
-          <w:color w:val="000000" w:themeColor="text1"/>
-          <w:sz w:val="21"/>
-          <w:szCs w:val="21"/>
-        </w:rPr>
-        <w:t>字段变</w:t>
-      </w:r>
-      <w:r>
-        <w:rPr>
-          <w:rFonts w:ascii="微软雅黑" w:eastAsia="微软雅黑" w:hAnsi="微软雅黑" w:hint="eastAsia"/>
-          <w:color w:val="000000" w:themeColor="text1"/>
-          <w:sz w:val="21"/>
-          <w:szCs w:val="21"/>
-        </w:rPr>
-        <w:t>动并</w:t>
-      </w:r>
-      <w:r>
-        <w:rPr>
-          <w:rFonts w:ascii="微软雅黑" w:eastAsia="微软雅黑" w:hAnsi="微软雅黑" w:hint="eastAsia"/>
-          <w:color w:val="000000" w:themeColor="text1"/>
-          <w:sz w:val="21"/>
-          <w:szCs w:val="21"/>
-        </w:rPr>
-        <w:t>进行发布。</w:t>
-      </w:r>
-      <w:r>
-        <w:rPr>
-          <w:rFonts w:ascii="微软雅黑" w:eastAsia="微软雅黑" w:hAnsi="微软雅黑" w:hint="eastAsia"/>
-          <w:color w:val="000000" w:themeColor="text1"/>
-          <w:sz w:val="21"/>
-          <w:szCs w:val="21"/>
-        </w:rPr>
-        <w:t>工程中</w:t>
-      </w:r>
-      <w:r>
-        <w:rPr>
-          <w:rFonts w:ascii="微软雅黑" w:eastAsia="微软雅黑" w:hAnsi="微软雅黑" w:hint="eastAsia"/>
-          <w:color w:val="000000" w:themeColor="text1"/>
-          <w:sz w:val="21"/>
-          <w:szCs w:val="21"/>
-        </w:rPr>
-        <w:t>使用时</w:t>
-      </w:r>
-      <w:r>
-        <w:rPr>
-          <w:rFonts w:ascii="微软雅黑" w:eastAsia="微软雅黑" w:hAnsi="微软雅黑" w:hint="eastAsia"/>
-          <w:color w:val="000000" w:themeColor="text1"/>
-          <w:sz w:val="21"/>
-          <w:szCs w:val="21"/>
-        </w:rPr>
-        <w:t>只需要进行依赖包的更新</w:t>
-      </w:r>
-      <w:r>
-        <w:rPr>
-          <w:rFonts w:ascii="微软雅黑" w:eastAsia="微软雅黑" w:hAnsi="微软雅黑" w:hint="eastAsia"/>
-          <w:color w:val="000000" w:themeColor="text1"/>
-          <w:sz w:val="21"/>
-          <w:szCs w:val="21"/>
-        </w:rPr>
-        <w:t>即可。</w:t>
-      </w:r>
-    </w:p>
-    <w:p>
-      <w:pPr>
-        <w:pStyle w:val="a"/>
-        <w:numPr>
-          <w:ilvl w:val="0"/>
-          <w:numId w:val="23"/>
-        </w:numPr>
-        <w:spacing w:after="120" w:line="180" w:lineRule="auto"/>
-        <w:rPr>
-          <w:rFonts w:ascii="微软雅黑" w:eastAsia="微软雅黑" w:hAnsi="微软雅黑"/>
-          <w:b/>
-          <w:color w:val="000000" w:themeColor="text1"/>
-          <w:sz w:val="24"/>
-          <w:szCs w:val="21"/>
-        </w:rPr>
-      </w:pPr>
-      <w:r>
-        <w:rPr>
-          <w:rFonts w:ascii="微软雅黑" w:eastAsia="微软雅黑" w:hAnsi="微软雅黑" w:hint="eastAsia"/>
-          <w:b/>
-          <w:color w:val="000000" w:themeColor="text1"/>
-          <w:sz w:val="24"/>
-          <w:szCs w:val="21"/>
-        </w:rPr>
-        <w:t>使用</w:t>
-      </w:r>
-      <w:proofErr w:type="spellStart"/>
-      <w:r>
-        <w:rPr>
-          <w:rFonts w:ascii="微软雅黑" w:eastAsia="微软雅黑" w:hAnsi="微软雅黑" w:hint="eastAsia"/>
-          <w:b/>
-          <w:color w:val="000000" w:themeColor="text1"/>
-          <w:sz w:val="24"/>
-          <w:szCs w:val="21"/>
-        </w:rPr>
-        <w:t>Platium</w:t>
-      </w:r>
-      <w:proofErr w:type="spellEnd"/>
-      <w:r>
-        <w:rPr>
-          <w:rFonts w:ascii="微软雅黑" w:eastAsia="微软雅黑" w:hAnsi="微软雅黑" w:hint="eastAsia"/>
-          <w:b/>
-          <w:color w:val="000000" w:themeColor="text1"/>
-          <w:sz w:val="24"/>
-          <w:szCs w:val="21"/>
-        </w:rPr>
-        <w:t>库开</w:t>
-      </w:r>
-      <w:r>
-        <w:rPr>
-          <w:rFonts w:ascii="微软雅黑" w:eastAsia="微软雅黑" w:hAnsi="微软雅黑"/>
-          <w:b/>
-          <w:color w:val="000000" w:themeColor="text1"/>
-          <w:sz w:val="24"/>
-          <w:szCs w:val="21"/>
-        </w:rPr>
-        <w:t>发暴风影音iOS</w:t>
-      </w:r>
-      <w:r>
-        <w:rPr>
-          <w:rFonts w:ascii="微软雅黑" w:eastAsia="微软雅黑" w:hAnsi="微软雅黑" w:hint="eastAsia"/>
-          <w:b/>
-          <w:color w:val="000000" w:themeColor="text1"/>
-          <w:sz w:val="24"/>
-          <w:szCs w:val="21"/>
-        </w:rPr>
-        <w:t>客户</w:t>
-      </w:r>
-      <w:r>
-        <w:rPr>
-          <w:rFonts w:ascii="微软雅黑" w:eastAsia="微软雅黑" w:hAnsi="微软雅黑"/>
-          <w:b/>
-          <w:color w:val="000000" w:themeColor="text1"/>
-          <w:sz w:val="24"/>
-          <w:szCs w:val="21"/>
-        </w:rPr>
-        <w:t>端</w:t>
-      </w:r>
-      <w:r>
-        <w:rPr>
-          <w:rFonts w:ascii="微软雅黑" w:eastAsia="微软雅黑" w:hAnsi="微软雅黑" w:hint="eastAsia"/>
-          <w:b/>
-          <w:color w:val="000000" w:themeColor="text1"/>
-          <w:sz w:val="24"/>
-          <w:szCs w:val="21"/>
-        </w:rPr>
-        <w:t>DLNA</w:t>
-      </w:r>
-      <w:r>
-        <w:rPr>
-          <w:rFonts w:ascii="微软雅黑" w:eastAsia="微软雅黑" w:hAnsi="微软雅黑"/>
-          <w:b/>
-          <w:color w:val="000000" w:themeColor="text1"/>
-          <w:sz w:val="24"/>
-          <w:szCs w:val="21"/>
-        </w:rPr>
-        <w:t>投屏播放功能模块</w:t>
+        <w:t>因为项目工程比较大，逻辑复杂，页面比较多，在开发UI需求时定位组件的创建位置有些不方便，所以开发这个UI组件定位功能，快速找到相关组件的代码位置，从而提高工作效率。</w:t>
       </w:r>
     </w:p>
     <w:p>
@@ -2925,7 +3668,7 @@
           <w:sz w:val="21"/>
           <w:szCs w:val="21"/>
         </w:rPr>
-        <w:t>项目</w:t>
+        <w:t>技术</w:t>
       </w:r>
       <w:r>
         <w:rPr>
@@ -2935,525 +3678,52 @@
           <w:sz w:val="21"/>
           <w:szCs w:val="21"/>
         </w:rPr>
-        <w:t>描述</w:t>
-      </w:r>
-      <w:r>
-        <w:rPr>
-          <w:rFonts w:ascii="微软雅黑" w:eastAsia="微软雅黑" w:hAnsi="微软雅黑"/>
-          <w:b/>
-          <w:color w:val="000000" w:themeColor="text1"/>
-          <w:sz w:val="21"/>
-          <w:szCs w:val="21"/>
-        </w:rPr>
-        <w:t>：</w:t>
-      </w:r>
-      <w:r>
-        <w:rPr>
-          <w:rFonts w:ascii="微软雅黑" w:eastAsia="微软雅黑" w:hAnsi="微软雅黑"/>
-          <w:color w:val="000000" w:themeColor="text1"/>
-          <w:sz w:val="21"/>
-          <w:szCs w:val="21"/>
-        </w:rPr>
-        <w:t>DLNA</w:t>
-      </w:r>
-      <w:r>
-        <w:rPr>
-          <w:rFonts w:ascii="微软雅黑" w:eastAsia="微软雅黑" w:hAnsi="微软雅黑" w:hint="eastAsia"/>
-          <w:color w:val="000000" w:themeColor="text1"/>
-          <w:sz w:val="21"/>
-          <w:szCs w:val="21"/>
-        </w:rPr>
-        <w:t>协议</w:t>
-      </w:r>
-      <w:r>
-        <w:rPr>
-          <w:rFonts w:ascii="微软雅黑" w:eastAsia="微软雅黑" w:hAnsi="微软雅黑"/>
-          <w:color w:val="000000" w:themeColor="text1"/>
-          <w:sz w:val="21"/>
-          <w:szCs w:val="21"/>
-        </w:rPr>
-        <w:t>里有三个</w:t>
-      </w:r>
-      <w:r>
-        <w:rPr>
-          <w:rFonts w:ascii="微软雅黑" w:eastAsia="微软雅黑" w:hAnsi="微软雅黑" w:hint="eastAsia"/>
-          <w:color w:val="000000" w:themeColor="text1"/>
-          <w:sz w:val="21"/>
-          <w:szCs w:val="21"/>
-        </w:rPr>
-        <w:t>角</w:t>
-      </w:r>
-      <w:r>
-        <w:rPr>
-          <w:rFonts w:ascii="微软雅黑" w:eastAsia="微软雅黑" w:hAnsi="微软雅黑"/>
-          <w:color w:val="000000" w:themeColor="text1"/>
-          <w:sz w:val="21"/>
-          <w:szCs w:val="21"/>
-        </w:rPr>
-        <w:t>色: 媒体服务器、</w:t>
-      </w:r>
-      <w:r>
-        <w:rPr>
-          <w:rFonts w:ascii="微软雅黑" w:eastAsia="微软雅黑" w:hAnsi="微软雅黑" w:hint="eastAsia"/>
-          <w:color w:val="000000" w:themeColor="text1"/>
-          <w:sz w:val="21"/>
-          <w:szCs w:val="21"/>
-        </w:rPr>
-        <w:t>媒体</w:t>
-      </w:r>
-      <w:r>
-        <w:rPr>
-          <w:rFonts w:ascii="微软雅黑" w:eastAsia="微软雅黑" w:hAnsi="微软雅黑"/>
-          <w:color w:val="000000" w:themeColor="text1"/>
-          <w:sz w:val="21"/>
-          <w:szCs w:val="21"/>
-        </w:rPr>
-        <w:t>渲染器和媒体控制器，</w:t>
-      </w:r>
-      <w:r>
-        <w:rPr>
-          <w:rFonts w:ascii="微软雅黑" w:eastAsia="微软雅黑" w:hAnsi="微软雅黑" w:hint="eastAsia"/>
-          <w:color w:val="000000" w:themeColor="text1"/>
-          <w:sz w:val="21"/>
-          <w:szCs w:val="21"/>
-        </w:rPr>
-        <w:t>在</w:t>
-      </w:r>
-      <w:r>
-        <w:rPr>
-          <w:rFonts w:ascii="微软雅黑" w:eastAsia="微软雅黑" w:hAnsi="微软雅黑"/>
-          <w:color w:val="000000" w:themeColor="text1"/>
-          <w:sz w:val="21"/>
-          <w:szCs w:val="21"/>
-        </w:rPr>
-        <w:t>项目中我使用</w:t>
-      </w:r>
-      <w:proofErr w:type="spellStart"/>
-      <w:r>
-        <w:rPr>
-          <w:rFonts w:ascii="微软雅黑" w:eastAsia="微软雅黑" w:hAnsi="微软雅黑"/>
-          <w:color w:val="000000" w:themeColor="text1"/>
-          <w:sz w:val="21"/>
-          <w:szCs w:val="21"/>
-        </w:rPr>
-        <w:t>Platium</w:t>
-      </w:r>
-      <w:proofErr w:type="spellEnd"/>
-      <w:r>
-        <w:rPr>
-          <w:rFonts w:ascii="微软雅黑" w:eastAsia="微软雅黑" w:hAnsi="微软雅黑" w:hint="eastAsia"/>
-          <w:color w:val="000000" w:themeColor="text1"/>
-          <w:sz w:val="21"/>
-          <w:szCs w:val="21"/>
-        </w:rPr>
-        <w:t>库实现</w:t>
-      </w:r>
-      <w:r>
-        <w:rPr>
-          <w:rFonts w:ascii="微软雅黑" w:eastAsia="微软雅黑" w:hAnsi="微软雅黑"/>
-          <w:color w:val="000000" w:themeColor="text1"/>
-          <w:sz w:val="21"/>
-          <w:szCs w:val="21"/>
-        </w:rPr>
-        <w:t>了媒体控制器功能并封</w:t>
-      </w:r>
-      <w:r>
-        <w:rPr>
-          <w:rFonts w:ascii="微软雅黑" w:eastAsia="微软雅黑" w:hAnsi="微软雅黑" w:hint="eastAsia"/>
-          <w:color w:val="000000" w:themeColor="text1"/>
-          <w:sz w:val="21"/>
-          <w:szCs w:val="21"/>
-        </w:rPr>
-        <w:t>装</w:t>
-      </w:r>
-      <w:r>
-        <w:rPr>
-          <w:rFonts w:ascii="微软雅黑" w:eastAsia="微软雅黑" w:hAnsi="微软雅黑"/>
-          <w:color w:val="000000" w:themeColor="text1"/>
-          <w:sz w:val="21"/>
-          <w:szCs w:val="21"/>
-        </w:rPr>
-        <w:t>成</w:t>
-      </w:r>
-      <w:r>
-        <w:rPr>
-          <w:rFonts w:ascii="微软雅黑" w:eastAsia="微软雅黑" w:hAnsi="微软雅黑" w:hint="eastAsia"/>
-          <w:color w:val="000000" w:themeColor="text1"/>
-          <w:sz w:val="21"/>
-          <w:szCs w:val="21"/>
-        </w:rPr>
-        <w:t>模</w:t>
-      </w:r>
-      <w:r>
-        <w:rPr>
-          <w:rFonts w:ascii="微软雅黑" w:eastAsia="微软雅黑" w:hAnsi="微软雅黑"/>
-          <w:color w:val="000000" w:themeColor="text1"/>
-          <w:sz w:val="21"/>
-          <w:szCs w:val="21"/>
-        </w:rPr>
-        <w:t>块</w:t>
-      </w:r>
-      <w:r>
-        <w:rPr>
-          <w:rFonts w:ascii="微软雅黑" w:eastAsia="微软雅黑" w:hAnsi="微软雅黑" w:hint="eastAsia"/>
-          <w:color w:val="000000" w:themeColor="text1"/>
-          <w:sz w:val="21"/>
-          <w:szCs w:val="21"/>
-        </w:rPr>
-        <w:t>集</w:t>
-      </w:r>
-      <w:r>
-        <w:rPr>
-          <w:rFonts w:ascii="微软雅黑" w:eastAsia="微软雅黑" w:hAnsi="微软雅黑"/>
-          <w:color w:val="000000" w:themeColor="text1"/>
-          <w:sz w:val="21"/>
-          <w:szCs w:val="21"/>
-        </w:rPr>
-        <w:t>成到暴风影音iOS客户端，</w:t>
-      </w:r>
-      <w:r>
-        <w:rPr>
-          <w:rFonts w:ascii="微软雅黑" w:eastAsia="微软雅黑" w:hAnsi="微软雅黑" w:hint="eastAsia"/>
-          <w:color w:val="000000" w:themeColor="text1"/>
-          <w:sz w:val="21"/>
-          <w:szCs w:val="21"/>
-        </w:rPr>
-        <w:t>实</w:t>
-      </w:r>
-      <w:r>
-        <w:rPr>
-          <w:rFonts w:ascii="微软雅黑" w:eastAsia="微软雅黑" w:hAnsi="微软雅黑"/>
-          <w:color w:val="000000" w:themeColor="text1"/>
-          <w:sz w:val="21"/>
-          <w:szCs w:val="21"/>
-        </w:rPr>
-        <w:t>现了</w:t>
-      </w:r>
-      <w:r>
-        <w:rPr>
-          <w:rFonts w:ascii="微软雅黑" w:eastAsia="微软雅黑" w:hAnsi="微软雅黑" w:hint="eastAsia"/>
-          <w:color w:val="000000" w:themeColor="text1"/>
-          <w:sz w:val="21"/>
-          <w:szCs w:val="21"/>
-        </w:rPr>
-        <w:t>iOS</w:t>
-      </w:r>
-      <w:r>
-        <w:rPr>
-          <w:rFonts w:ascii="微软雅黑" w:eastAsia="微软雅黑" w:hAnsi="微软雅黑"/>
-          <w:color w:val="000000" w:themeColor="text1"/>
-          <w:sz w:val="21"/>
-          <w:szCs w:val="21"/>
-        </w:rPr>
-        <w:t>端视频资源</w:t>
-      </w:r>
-      <w:r>
-        <w:rPr>
-          <w:rFonts w:ascii="微软雅黑" w:eastAsia="微软雅黑" w:hAnsi="微软雅黑" w:hint="eastAsia"/>
-          <w:color w:val="000000" w:themeColor="text1"/>
-          <w:sz w:val="21"/>
-          <w:szCs w:val="21"/>
-        </w:rPr>
-        <w:t>在</w:t>
-      </w:r>
-      <w:r>
-        <w:rPr>
-          <w:rFonts w:ascii="微软雅黑" w:eastAsia="微软雅黑" w:hAnsi="微软雅黑"/>
-          <w:color w:val="000000" w:themeColor="text1"/>
-          <w:sz w:val="21"/>
-          <w:szCs w:val="21"/>
-        </w:rPr>
-        <w:t>局域</w:t>
-      </w:r>
-      <w:r>
-        <w:rPr>
-          <w:rFonts w:ascii="微软雅黑" w:eastAsia="微软雅黑" w:hAnsi="微软雅黑" w:hint="eastAsia"/>
-          <w:color w:val="000000" w:themeColor="text1"/>
-          <w:sz w:val="21"/>
-          <w:szCs w:val="21"/>
-        </w:rPr>
-        <w:t>网</w:t>
-      </w:r>
-      <w:r>
-        <w:rPr>
-          <w:rFonts w:ascii="微软雅黑" w:eastAsia="微软雅黑" w:hAnsi="微软雅黑"/>
-          <w:color w:val="000000" w:themeColor="text1"/>
-          <w:sz w:val="21"/>
-          <w:szCs w:val="21"/>
-        </w:rPr>
-        <w:t>内投递到支持DLNA</w:t>
-      </w:r>
-      <w:r>
-        <w:rPr>
-          <w:rFonts w:ascii="微软雅黑" w:eastAsia="微软雅黑" w:hAnsi="微软雅黑" w:hint="eastAsia"/>
-          <w:color w:val="000000" w:themeColor="text1"/>
-          <w:sz w:val="21"/>
-          <w:szCs w:val="21"/>
-        </w:rPr>
-        <w:t>功能</w:t>
-      </w:r>
-      <w:r>
-        <w:rPr>
-          <w:rFonts w:ascii="微软雅黑" w:eastAsia="微软雅黑" w:hAnsi="微软雅黑"/>
-          <w:color w:val="000000" w:themeColor="text1"/>
-          <w:sz w:val="21"/>
-          <w:szCs w:val="21"/>
-        </w:rPr>
-        <w:t>的电</w:t>
-      </w:r>
-      <w:r>
-        <w:rPr>
-          <w:rFonts w:ascii="微软雅黑" w:eastAsia="微软雅黑" w:hAnsi="微软雅黑" w:hint="eastAsia"/>
-          <w:color w:val="000000" w:themeColor="text1"/>
-          <w:sz w:val="21"/>
-          <w:szCs w:val="21"/>
-        </w:rPr>
-        <w:t>视</w:t>
-      </w:r>
-      <w:r>
-        <w:rPr>
-          <w:rFonts w:ascii="微软雅黑" w:eastAsia="微软雅黑" w:hAnsi="微软雅黑"/>
-          <w:color w:val="000000" w:themeColor="text1"/>
-          <w:sz w:val="21"/>
-          <w:szCs w:val="21"/>
-        </w:rPr>
-        <w:t>（</w:t>
-      </w:r>
-      <w:r>
-        <w:rPr>
-          <w:rFonts w:ascii="微软雅黑" w:eastAsia="微软雅黑" w:hAnsi="微软雅黑" w:hint="eastAsia"/>
-          <w:color w:val="000000" w:themeColor="text1"/>
-          <w:sz w:val="21"/>
-          <w:szCs w:val="21"/>
-        </w:rPr>
-        <w:t>暴风</w:t>
-      </w:r>
-      <w:r>
-        <w:rPr>
-          <w:rFonts w:ascii="微软雅黑" w:eastAsia="微软雅黑" w:hAnsi="微软雅黑"/>
-          <w:color w:val="000000" w:themeColor="text1"/>
-          <w:sz w:val="21"/>
-          <w:szCs w:val="21"/>
-        </w:rPr>
-        <w:t>TV）、电视盒子（</w:t>
-      </w:r>
-      <w:r>
-        <w:rPr>
-          <w:rFonts w:ascii="微软雅黑" w:eastAsia="微软雅黑" w:hAnsi="微软雅黑" w:hint="eastAsia"/>
-          <w:color w:val="000000" w:themeColor="text1"/>
-          <w:sz w:val="21"/>
-          <w:szCs w:val="21"/>
-        </w:rPr>
-        <w:t>小</w:t>
-      </w:r>
-      <w:r>
-        <w:rPr>
-          <w:rFonts w:ascii="微软雅黑" w:eastAsia="微软雅黑" w:hAnsi="微软雅黑"/>
-          <w:color w:val="000000" w:themeColor="text1"/>
-          <w:sz w:val="21"/>
-          <w:szCs w:val="21"/>
-        </w:rPr>
-        <w:t>米/</w:t>
-      </w:r>
-      <w:r>
-        <w:rPr>
-          <w:rFonts w:ascii="微软雅黑" w:eastAsia="微软雅黑" w:hAnsi="微软雅黑" w:hint="eastAsia"/>
-          <w:color w:val="000000" w:themeColor="text1"/>
-          <w:sz w:val="21"/>
-          <w:szCs w:val="21"/>
-        </w:rPr>
-        <w:t>华为</w:t>
-      </w:r>
-      <w:r>
-        <w:rPr>
-          <w:rFonts w:ascii="微软雅黑" w:eastAsia="微软雅黑" w:hAnsi="微软雅黑"/>
-          <w:color w:val="000000" w:themeColor="text1"/>
-          <w:sz w:val="21"/>
-          <w:szCs w:val="21"/>
-        </w:rPr>
-        <w:t>）</w:t>
-      </w:r>
-      <w:r>
-        <w:rPr>
-          <w:rFonts w:ascii="微软雅黑" w:eastAsia="微软雅黑" w:hAnsi="微软雅黑" w:hint="eastAsia"/>
-          <w:color w:val="000000" w:themeColor="text1"/>
-          <w:sz w:val="21"/>
-          <w:szCs w:val="21"/>
-        </w:rPr>
-        <w:t>或</w:t>
-      </w:r>
-      <w:r>
-        <w:rPr>
-          <w:rFonts w:ascii="微软雅黑" w:eastAsia="微软雅黑" w:hAnsi="微软雅黑"/>
-          <w:color w:val="000000" w:themeColor="text1"/>
-          <w:sz w:val="21"/>
-          <w:szCs w:val="21"/>
-        </w:rPr>
-        <w:t>播放软件（</w:t>
-      </w:r>
-      <w:proofErr w:type="spellStart"/>
-      <w:r>
-        <w:rPr>
-          <w:rFonts w:ascii="微软雅黑" w:eastAsia="微软雅黑" w:hAnsi="微软雅黑"/>
-          <w:color w:val="000000" w:themeColor="text1"/>
-          <w:sz w:val="21"/>
-          <w:szCs w:val="21"/>
-        </w:rPr>
-        <w:t>Kodi</w:t>
-      </w:r>
-      <w:proofErr w:type="spellEnd"/>
-      <w:r>
-        <w:rPr>
-          <w:rFonts w:ascii="微软雅黑" w:eastAsia="微软雅黑" w:hAnsi="微软雅黑"/>
-          <w:color w:val="000000" w:themeColor="text1"/>
-          <w:sz w:val="21"/>
-          <w:szCs w:val="21"/>
-        </w:rPr>
-        <w:t>）上播放。</w:t>
-      </w:r>
-      <w:r>
-        <w:rPr>
-          <w:rFonts w:ascii="微软雅黑" w:eastAsia="微软雅黑" w:hAnsi="微软雅黑" w:hint="eastAsia"/>
-          <w:color w:val="000000" w:themeColor="text1"/>
-          <w:sz w:val="21"/>
-          <w:szCs w:val="21"/>
-        </w:rPr>
-        <w:t>成</w:t>
-      </w:r>
-      <w:r>
-        <w:rPr>
-          <w:rFonts w:ascii="微软雅黑" w:eastAsia="微软雅黑" w:hAnsi="微软雅黑"/>
-          <w:color w:val="000000" w:themeColor="text1"/>
-          <w:sz w:val="21"/>
-          <w:szCs w:val="21"/>
-        </w:rPr>
-        <w:t>为继</w:t>
-      </w:r>
-      <w:r>
-        <w:rPr>
-          <w:rFonts w:ascii="微软雅黑" w:eastAsia="微软雅黑" w:hAnsi="微软雅黑" w:hint="eastAsia"/>
-          <w:color w:val="000000" w:themeColor="text1"/>
-          <w:sz w:val="21"/>
-          <w:szCs w:val="21"/>
-        </w:rPr>
-        <w:t>腾</w:t>
-      </w:r>
-      <w:r>
-        <w:rPr>
-          <w:rFonts w:ascii="微软雅黑" w:eastAsia="微软雅黑" w:hAnsi="微软雅黑"/>
-          <w:color w:val="000000" w:themeColor="text1"/>
-          <w:sz w:val="21"/>
-          <w:szCs w:val="21"/>
-        </w:rPr>
-        <w:t>讯视频、</w:t>
-      </w:r>
-      <w:r>
-        <w:rPr>
-          <w:rFonts w:ascii="微软雅黑" w:eastAsia="微软雅黑" w:hAnsi="微软雅黑" w:hint="eastAsia"/>
-          <w:color w:val="000000" w:themeColor="text1"/>
-          <w:sz w:val="21"/>
-          <w:szCs w:val="21"/>
-        </w:rPr>
-        <w:t>爱</w:t>
-      </w:r>
-      <w:r>
-        <w:rPr>
-          <w:rFonts w:ascii="微软雅黑" w:eastAsia="微软雅黑" w:hAnsi="微软雅黑"/>
-          <w:color w:val="000000" w:themeColor="text1"/>
-          <w:sz w:val="21"/>
-          <w:szCs w:val="21"/>
-        </w:rPr>
-        <w:t>奇</w:t>
-      </w:r>
-      <w:r>
-        <w:rPr>
-          <w:rFonts w:ascii="微软雅黑" w:eastAsia="微软雅黑" w:hAnsi="微软雅黑" w:hint="eastAsia"/>
-          <w:color w:val="000000" w:themeColor="text1"/>
-          <w:sz w:val="21"/>
-          <w:szCs w:val="21"/>
-        </w:rPr>
-        <w:t>艺</w:t>
-      </w:r>
-      <w:r>
-        <w:rPr>
-          <w:rFonts w:ascii="微软雅黑" w:eastAsia="微软雅黑" w:hAnsi="微软雅黑"/>
-          <w:color w:val="000000" w:themeColor="text1"/>
-          <w:sz w:val="21"/>
-          <w:szCs w:val="21"/>
-        </w:rPr>
-        <w:t>、</w:t>
-      </w:r>
-      <w:r>
-        <w:rPr>
-          <w:rFonts w:ascii="微软雅黑" w:eastAsia="微软雅黑" w:hAnsi="微软雅黑" w:hint="eastAsia"/>
-          <w:color w:val="000000" w:themeColor="text1"/>
-          <w:sz w:val="21"/>
-          <w:szCs w:val="21"/>
-        </w:rPr>
-        <w:t>优酷土豆</w:t>
-      </w:r>
-      <w:r>
-        <w:rPr>
-          <w:rFonts w:ascii="微软雅黑" w:eastAsia="微软雅黑" w:hAnsi="微软雅黑"/>
-          <w:color w:val="000000" w:themeColor="text1"/>
-          <w:sz w:val="21"/>
-          <w:szCs w:val="21"/>
-        </w:rPr>
-        <w:t>之后第四个拥</w:t>
-      </w:r>
-      <w:r>
-        <w:rPr>
-          <w:rFonts w:ascii="微软雅黑" w:eastAsia="微软雅黑" w:hAnsi="微软雅黑" w:hint="eastAsia"/>
-          <w:color w:val="000000" w:themeColor="text1"/>
-          <w:sz w:val="21"/>
-          <w:szCs w:val="21"/>
-        </w:rPr>
-        <w:t>有</w:t>
-      </w:r>
-      <w:r>
-        <w:rPr>
-          <w:rFonts w:ascii="微软雅黑" w:eastAsia="微软雅黑" w:hAnsi="微软雅黑"/>
-          <w:color w:val="000000" w:themeColor="text1"/>
-          <w:sz w:val="21"/>
-          <w:szCs w:val="21"/>
-        </w:rPr>
-        <w:t>DLNA投屏功能</w:t>
-      </w:r>
-      <w:r>
-        <w:rPr>
-          <w:rFonts w:ascii="微软雅黑" w:eastAsia="微软雅黑" w:hAnsi="微软雅黑" w:hint="eastAsia"/>
-          <w:color w:val="000000" w:themeColor="text1"/>
-          <w:sz w:val="21"/>
-          <w:szCs w:val="21"/>
-        </w:rPr>
-        <w:t>的</w:t>
-      </w:r>
-      <w:r>
-        <w:rPr>
-          <w:rFonts w:ascii="微软雅黑" w:eastAsia="微软雅黑" w:hAnsi="微软雅黑"/>
-          <w:color w:val="000000" w:themeColor="text1"/>
-          <w:sz w:val="21"/>
-          <w:szCs w:val="21"/>
-        </w:rPr>
-        <w:t>视频</w:t>
-      </w:r>
-      <w:r>
-        <w:rPr>
-          <w:rFonts w:ascii="微软雅黑" w:eastAsia="微软雅黑" w:hAnsi="微软雅黑" w:hint="eastAsia"/>
-          <w:color w:val="000000" w:themeColor="text1"/>
-          <w:sz w:val="21"/>
-          <w:szCs w:val="21"/>
-        </w:rPr>
-        <w:t>播</w:t>
-      </w:r>
-      <w:r>
-        <w:rPr>
-          <w:rFonts w:ascii="微软雅黑" w:eastAsia="微软雅黑" w:hAnsi="微软雅黑"/>
-          <w:color w:val="000000" w:themeColor="text1"/>
-          <w:sz w:val="21"/>
-          <w:szCs w:val="21"/>
-        </w:rPr>
-        <w:t>放器。</w:t>
+        <w:t>难点:</w:t>
+      </w:r>
+      <w:r>
+        <w:rPr>
+          <w:rFonts w:ascii="微软雅黑" w:eastAsia="微软雅黑" w:hAnsi="微软雅黑"/>
+          <w:color w:val="000000" w:themeColor="text1"/>
+          <w:sz w:val="21"/>
+          <w:szCs w:val="21"/>
+        </w:rPr>
+        <w:t xml:space="preserve"> </w:t>
+      </w:r>
+      <w:r>
+        <w:rPr>
+          <w:rFonts w:ascii="微软雅黑" w:eastAsia="微软雅黑" w:hAnsi="微软雅黑" w:hint="eastAsia"/>
+          <w:color w:val="000000" w:themeColor="text1"/>
+          <w:sz w:val="21"/>
+          <w:szCs w:val="21"/>
+        </w:rPr>
+        <w:t>复用</w:t>
+      </w:r>
+      <w:r>
+        <w:rPr>
+          <w:rFonts w:ascii="微软雅黑" w:eastAsia="微软雅黑" w:hAnsi="微软雅黑" w:hint="eastAsia"/>
+          <w:color w:val="000000" w:themeColor="text1"/>
+          <w:sz w:val="21"/>
+          <w:szCs w:val="21"/>
+        </w:rPr>
+        <w:t>FLEX现有的功能，</w:t>
+      </w:r>
+      <w:r>
+        <w:rPr>
+          <w:rFonts w:ascii="微软雅黑" w:eastAsia="微软雅黑" w:hAnsi="微软雅黑" w:hint="eastAsia"/>
+          <w:color w:val="000000" w:themeColor="text1"/>
+          <w:sz w:val="21"/>
+          <w:szCs w:val="21"/>
+        </w:rPr>
+        <w:t>对UI组件的初始化信息进行保存和查询</w:t>
+      </w:r>
+      <w:r>
+        <w:rPr>
+          <w:rFonts w:ascii="微软雅黑" w:eastAsia="微软雅黑" w:hAnsi="微软雅黑" w:hint="eastAsia"/>
+          <w:color w:val="000000" w:themeColor="text1"/>
+          <w:sz w:val="21"/>
+          <w:szCs w:val="21"/>
+        </w:rPr>
+        <w:t>。</w:t>
       </w:r>
     </w:p>
     <w:p>
@@ -3466,138 +3736,463 @@
         <w:spacing w:after="160"/>
         <w:ind w:left="198"/>
         <w:rPr>
-          <w:rFonts w:ascii="微软雅黑" w:eastAsia="微软雅黑" w:hAnsi="微软雅黑" w:hint="eastAsia"/>
-          <w:color w:val="000000" w:themeColor="text1"/>
-          <w:sz w:val="21"/>
-          <w:szCs w:val="21"/>
-        </w:rPr>
-      </w:pPr>
-      <w:r>
-        <w:rPr>
-          <w:rFonts w:ascii="微软雅黑" w:eastAsia="微软雅黑" w:hAnsi="微软雅黑"/>
+          <w:rFonts w:ascii="微软雅黑" w:eastAsia="微软雅黑" w:hAnsi="微软雅黑"/>
+          <w:color w:val="000000" w:themeColor="text1"/>
+          <w:sz w:val="21"/>
+          <w:szCs w:val="21"/>
+        </w:rPr>
+      </w:pPr>
+      <w:r>
+        <w:rPr>
+          <w:rFonts w:ascii="微软雅黑" w:eastAsia="微软雅黑" w:hAnsi="微软雅黑" w:hint="eastAsia"/>
           <w:b/>
           <w:color w:val="000000" w:themeColor="text1"/>
           <w:sz w:val="21"/>
           <w:szCs w:val="21"/>
         </w:rPr>
-        <w:t>技术难点：</w:t>
-      </w:r>
-      <w:r>
-        <w:rPr>
-          <w:rFonts w:ascii="微软雅黑" w:eastAsia="微软雅黑" w:hAnsi="微软雅黑"/>
-          <w:color w:val="000000" w:themeColor="text1"/>
-          <w:sz w:val="21"/>
-          <w:szCs w:val="21"/>
-        </w:rPr>
-        <w:t>对C++</w:t>
-      </w:r>
-      <w:r>
-        <w:rPr>
-          <w:rFonts w:ascii="微软雅黑" w:eastAsia="微软雅黑" w:hAnsi="微软雅黑" w:hint="eastAsia"/>
-          <w:color w:val="000000" w:themeColor="text1"/>
-          <w:sz w:val="21"/>
-          <w:szCs w:val="21"/>
-        </w:rPr>
-        <w:t>库的</w:t>
-      </w:r>
-      <w:r>
-        <w:rPr>
-          <w:rFonts w:ascii="微软雅黑" w:eastAsia="微软雅黑" w:hAnsi="微软雅黑"/>
-          <w:color w:val="000000" w:themeColor="text1"/>
-          <w:sz w:val="21"/>
-          <w:szCs w:val="21"/>
-        </w:rPr>
-        <w:t>OC封装和对不标准DLNA</w:t>
-      </w:r>
-      <w:r>
-        <w:rPr>
-          <w:rFonts w:ascii="微软雅黑" w:eastAsia="微软雅黑" w:hAnsi="微软雅黑" w:hint="eastAsia"/>
-          <w:color w:val="000000" w:themeColor="text1"/>
-          <w:sz w:val="21"/>
-          <w:szCs w:val="21"/>
-        </w:rPr>
-        <w:t>设备</w:t>
-      </w:r>
-      <w:r>
-        <w:rPr>
-          <w:rFonts w:ascii="微软雅黑" w:eastAsia="微软雅黑" w:hAnsi="微软雅黑"/>
-          <w:color w:val="000000" w:themeColor="text1"/>
-          <w:sz w:val="21"/>
-          <w:szCs w:val="21"/>
-        </w:rPr>
-        <w:t>不同表现</w:t>
-      </w:r>
-      <w:r>
-        <w:rPr>
-          <w:rFonts w:ascii="微软雅黑" w:eastAsia="微软雅黑" w:hAnsi="微软雅黑" w:hint="eastAsia"/>
-          <w:color w:val="000000" w:themeColor="text1"/>
-          <w:sz w:val="21"/>
-          <w:szCs w:val="21"/>
-        </w:rPr>
-        <w:t>的</w:t>
-      </w:r>
-      <w:r>
-        <w:rPr>
-          <w:rFonts w:ascii="微软雅黑" w:eastAsia="微软雅黑" w:hAnsi="微软雅黑"/>
-          <w:color w:val="000000" w:themeColor="text1"/>
-          <w:sz w:val="21"/>
-          <w:szCs w:val="21"/>
-        </w:rPr>
-        <w:t>兼容处理，与</w:t>
-      </w:r>
-      <w:r>
-        <w:rPr>
-          <w:rFonts w:ascii="微软雅黑" w:eastAsia="微软雅黑" w:hAnsi="微软雅黑" w:hint="eastAsia"/>
-          <w:color w:val="000000" w:themeColor="text1"/>
-          <w:sz w:val="21"/>
-          <w:szCs w:val="21"/>
-        </w:rPr>
-        <w:t>客户</w:t>
-      </w:r>
-      <w:r>
-        <w:rPr>
-          <w:rFonts w:ascii="微软雅黑" w:eastAsia="微软雅黑" w:hAnsi="微软雅黑"/>
-          <w:color w:val="000000" w:themeColor="text1"/>
-          <w:sz w:val="21"/>
-          <w:szCs w:val="21"/>
-        </w:rPr>
-        <w:t>端</w:t>
-      </w:r>
-      <w:r>
-        <w:rPr>
-          <w:rFonts w:ascii="微软雅黑" w:eastAsia="微软雅黑" w:hAnsi="微软雅黑" w:hint="eastAsia"/>
-          <w:color w:val="000000" w:themeColor="text1"/>
-          <w:sz w:val="21"/>
-          <w:szCs w:val="21"/>
-        </w:rPr>
-        <w:t>播</w:t>
-      </w:r>
-      <w:r>
-        <w:rPr>
-          <w:rFonts w:ascii="微软雅黑" w:eastAsia="微软雅黑" w:hAnsi="微软雅黑"/>
-          <w:color w:val="000000" w:themeColor="text1"/>
-          <w:sz w:val="21"/>
-          <w:szCs w:val="21"/>
-        </w:rPr>
-        <w:t>放控制逻辑的整合</w:t>
-      </w:r>
-      <w:r>
-        <w:rPr>
-          <w:rFonts w:ascii="微软雅黑" w:eastAsia="微软雅黑" w:hAnsi="微软雅黑" w:hint="eastAsia"/>
-          <w:color w:val="000000" w:themeColor="text1"/>
-          <w:sz w:val="21"/>
-          <w:szCs w:val="21"/>
-        </w:rPr>
-        <w:t>以</w:t>
-      </w:r>
-      <w:r>
-        <w:rPr>
-          <w:rFonts w:ascii="微软雅黑" w:eastAsia="微软雅黑" w:hAnsi="微软雅黑"/>
-          <w:color w:val="000000" w:themeColor="text1"/>
-          <w:sz w:val="21"/>
-          <w:szCs w:val="21"/>
-        </w:rPr>
-        <w:t>及双端状态同步。</w:t>
+        <w:t>解决</w:t>
+      </w:r>
+      <w:r>
+        <w:rPr>
+          <w:rFonts w:ascii="微软雅黑" w:eastAsia="微软雅黑" w:hAnsi="微软雅黑"/>
+          <w:b/>
+          <w:color w:val="000000" w:themeColor="text1"/>
+          <w:sz w:val="21"/>
+          <w:szCs w:val="21"/>
+        </w:rPr>
+        <w:t>方</w:t>
+      </w:r>
+      <w:r>
+        <w:rPr>
+          <w:rFonts w:ascii="微软雅黑" w:eastAsia="微软雅黑" w:hAnsi="微软雅黑" w:hint="eastAsia"/>
+          <w:b/>
+          <w:color w:val="000000" w:themeColor="text1"/>
+          <w:sz w:val="21"/>
+          <w:szCs w:val="21"/>
+        </w:rPr>
+        <w:t>法</w:t>
+      </w:r>
+      <w:r>
+        <w:rPr>
+          <w:rFonts w:ascii="微软雅黑" w:eastAsia="微软雅黑" w:hAnsi="微软雅黑"/>
+          <w:b/>
+          <w:color w:val="000000" w:themeColor="text1"/>
+          <w:sz w:val="21"/>
+          <w:szCs w:val="21"/>
+        </w:rPr>
+        <w:t>:</w:t>
+      </w:r>
+      <w:r>
+        <w:rPr>
+          <w:rFonts w:ascii="微软雅黑" w:eastAsia="微软雅黑" w:hAnsi="微软雅黑"/>
+          <w:color w:val="000000" w:themeColor="text1"/>
+          <w:sz w:val="21"/>
+          <w:szCs w:val="21"/>
+        </w:rPr>
+        <w:t xml:space="preserve"> </w:t>
+      </w:r>
+      <w:r>
+        <w:rPr>
+          <w:rFonts w:ascii="微软雅黑" w:eastAsia="微软雅黑" w:hAnsi="微软雅黑" w:hint="eastAsia"/>
+          <w:color w:val="000000" w:themeColor="text1"/>
+          <w:sz w:val="21"/>
+          <w:szCs w:val="21"/>
+        </w:rPr>
+        <w:t>在UI组件初始化时使用Swizzing技术将组件的初始化调用栈信息进行过滤分析并保存，页面创建后，可以使用FLEX选择对应的视图查看创建时的代码调用位置，从而快速定位需求涉及的组件代码。</w:t>
+      </w:r>
+    </w:p>
+    <w:p>
+      <w:pPr>
+        <w:pStyle w:val="a"/>
+        <w:numPr>
+          <w:ilvl w:val="0"/>
+          <w:numId w:val="23"/>
+        </w:numPr>
+        <w:spacing w:after="120" w:line="180" w:lineRule="auto"/>
+        <w:rPr>
+          <w:rFonts w:ascii="微软雅黑" w:eastAsia="微软雅黑" w:hAnsi="微软雅黑"/>
+          <w:b/>
+          <w:color w:val="000000" w:themeColor="text1"/>
+          <w:sz w:val="24"/>
+          <w:szCs w:val="21"/>
+        </w:rPr>
+      </w:pPr>
+      <w:r>
+        <w:rPr>
+          <w:rFonts w:ascii="微软雅黑" w:eastAsia="微软雅黑" w:hAnsi="微软雅黑" w:hint="eastAsia"/>
+          <w:b/>
+          <w:color w:val="000000" w:themeColor="text1"/>
+          <w:sz w:val="24"/>
+          <w:szCs w:val="21"/>
+        </w:rPr>
+        <w:t>构建后端接口数据解析模型</w:t>
+      </w:r>
+      <w:r>
+        <w:rPr>
+          <w:rFonts w:ascii="微软雅黑" w:eastAsia="微软雅黑" w:hAnsi="微软雅黑" w:hint="eastAsia"/>
+          <w:b/>
+          <w:color w:val="000000" w:themeColor="text1"/>
+          <w:sz w:val="24"/>
+          <w:szCs w:val="21"/>
+        </w:rPr>
+        <w:t>并</w:t>
+      </w:r>
+      <w:r>
+        <w:rPr>
+          <w:rFonts w:ascii="微软雅黑" w:eastAsia="微软雅黑" w:hAnsi="微软雅黑" w:hint="eastAsia"/>
+          <w:b/>
+          <w:color w:val="000000" w:themeColor="text1"/>
+          <w:sz w:val="24"/>
+          <w:szCs w:val="21"/>
+        </w:rPr>
+        <w:t>自动发布</w:t>
+      </w:r>
+    </w:p>
+    <w:p>
+      <w:pPr>
+        <w:pStyle w:val="a"/>
+        <w:numPr>
+          <w:ilvl w:val="0"/>
+          <w:numId w:val="0"/>
+        </w:numPr>
+        <w:spacing w:after="160"/>
+        <w:ind w:left="198"/>
+        <w:rPr>
+          <w:rFonts w:ascii="微软雅黑" w:eastAsia="微软雅黑" w:hAnsi="微软雅黑"/>
+          <w:color w:val="000000" w:themeColor="text1"/>
+          <w:sz w:val="21"/>
+          <w:szCs w:val="21"/>
+        </w:rPr>
+      </w:pPr>
+      <w:r>
+        <w:rPr>
+          <w:rFonts w:ascii="微软雅黑" w:eastAsia="微软雅黑" w:hAnsi="微软雅黑" w:hint="eastAsia"/>
+          <w:b/>
+          <w:color w:val="000000" w:themeColor="text1"/>
+          <w:sz w:val="21"/>
+          <w:szCs w:val="21"/>
+        </w:rPr>
+        <w:t>项目</w:t>
+      </w:r>
+      <w:r>
+        <w:rPr>
+          <w:rFonts w:ascii="微软雅黑" w:eastAsia="微软雅黑" w:hAnsi="微软雅黑"/>
+          <w:b/>
+          <w:color w:val="000000" w:themeColor="text1"/>
+          <w:sz w:val="21"/>
+          <w:szCs w:val="21"/>
+        </w:rPr>
+        <w:t>描述:</w:t>
+      </w:r>
+      <w:r>
+        <w:rPr>
+          <w:rFonts w:ascii="微软雅黑" w:eastAsia="微软雅黑" w:hAnsi="微软雅黑" w:hint="eastAsia"/>
+          <w:color w:val="000000" w:themeColor="text1"/>
+          <w:sz w:val="21"/>
+          <w:szCs w:val="21"/>
+        </w:rPr>
+        <w:t xml:space="preserve"> 后端接口变动后，客户端在解析新增字段时需要手动添加，容易出错且比较繁琐</w:t>
+      </w:r>
+      <w:r>
+        <w:rPr>
+          <w:rFonts w:ascii="微软雅黑" w:eastAsia="微软雅黑" w:hAnsi="微软雅黑" w:hint="eastAsia"/>
+          <w:color w:val="000000" w:themeColor="text1"/>
+          <w:sz w:val="21"/>
+          <w:szCs w:val="21"/>
+        </w:rPr>
+        <w:t>。</w:t>
+      </w:r>
+      <w:r>
+        <w:rPr>
+          <w:rFonts w:ascii="微软雅黑" w:eastAsia="微软雅黑" w:hAnsi="微软雅黑" w:hint="eastAsia"/>
+          <w:color w:val="000000" w:themeColor="text1"/>
+          <w:sz w:val="21"/>
+          <w:szCs w:val="21"/>
+        </w:rPr>
+        <w:t>为了解决这个问题并提升工作效率，</w:t>
+      </w:r>
+      <w:r>
+        <w:rPr>
+          <w:rFonts w:ascii="微软雅黑" w:eastAsia="微软雅黑" w:hAnsi="微软雅黑" w:hint="eastAsia"/>
+          <w:color w:val="000000" w:themeColor="text1"/>
+          <w:sz w:val="21"/>
+          <w:szCs w:val="21"/>
+        </w:rPr>
+        <w:t>需要将这个过程进行自动化处理。</w:t>
+      </w:r>
+    </w:p>
+    <w:p>
+      <w:pPr>
+        <w:pStyle w:val="a"/>
+        <w:numPr>
+          <w:ilvl w:val="0"/>
+          <w:numId w:val="0"/>
+        </w:numPr>
+        <w:spacing w:after="160"/>
+        <w:ind w:left="198"/>
+        <w:rPr>
+          <w:rFonts w:ascii="微软雅黑" w:eastAsia="微软雅黑" w:hAnsi="微软雅黑"/>
+          <w:color w:val="000000" w:themeColor="text1"/>
+          <w:sz w:val="21"/>
+          <w:szCs w:val="21"/>
+        </w:rPr>
+      </w:pPr>
+      <w:r>
+        <w:rPr>
+          <w:rFonts w:ascii="微软雅黑" w:eastAsia="微软雅黑" w:hAnsi="微软雅黑" w:hint="eastAsia"/>
+          <w:b/>
+          <w:color w:val="000000" w:themeColor="text1"/>
+          <w:sz w:val="21"/>
+          <w:szCs w:val="21"/>
+        </w:rPr>
+        <w:t>技术</w:t>
+      </w:r>
+      <w:r>
+        <w:rPr>
+          <w:rFonts w:ascii="微软雅黑" w:eastAsia="微软雅黑" w:hAnsi="微软雅黑"/>
+          <w:b/>
+          <w:color w:val="000000" w:themeColor="text1"/>
+          <w:sz w:val="21"/>
+          <w:szCs w:val="21"/>
+        </w:rPr>
+        <w:t>难点:</w:t>
+      </w:r>
+      <w:r>
+        <w:rPr>
+          <w:rFonts w:ascii="微软雅黑" w:eastAsia="微软雅黑" w:hAnsi="微软雅黑"/>
+          <w:color w:val="000000" w:themeColor="text1"/>
+          <w:sz w:val="21"/>
+          <w:szCs w:val="21"/>
+        </w:rPr>
+        <w:t xml:space="preserve"> </w:t>
+      </w:r>
+      <w:r>
+        <w:rPr>
+          <w:rFonts w:ascii="微软雅黑" w:eastAsia="微软雅黑" w:hAnsi="微软雅黑" w:hint="eastAsia"/>
+          <w:color w:val="000000" w:themeColor="text1"/>
+          <w:sz w:val="21"/>
+          <w:szCs w:val="21"/>
+        </w:rPr>
+        <w:t>使用脚本根据接口字段信息生成对应语言的数据模型文件，进行版本号升级并配置J</w:t>
+      </w:r>
+      <w:r>
+        <w:rPr>
+          <w:rFonts w:ascii="微软雅黑" w:eastAsia="微软雅黑" w:hAnsi="微软雅黑"/>
+          <w:color w:val="000000" w:themeColor="text1"/>
+          <w:sz w:val="21"/>
+          <w:szCs w:val="21"/>
+        </w:rPr>
+        <w:t>enkins</w:t>
+      </w:r>
+      <w:r>
+        <w:rPr>
+          <w:rFonts w:ascii="微软雅黑" w:eastAsia="微软雅黑" w:hAnsi="微软雅黑" w:hint="eastAsia"/>
+          <w:color w:val="000000" w:themeColor="text1"/>
+          <w:sz w:val="21"/>
+          <w:szCs w:val="21"/>
+        </w:rPr>
+        <w:t>自动发布任务。</w:t>
+      </w:r>
+    </w:p>
+    <w:p>
+      <w:pPr>
+        <w:pStyle w:val="a"/>
+        <w:numPr>
+          <w:ilvl w:val="0"/>
+          <w:numId w:val="0"/>
+        </w:numPr>
+        <w:spacing w:after="160"/>
+        <w:ind w:left="198"/>
+        <w:rPr>
+          <w:rFonts w:ascii="微软雅黑" w:eastAsia="微软雅黑" w:hAnsi="微软雅黑"/>
+          <w:color w:val="000000" w:themeColor="text1"/>
+          <w:sz w:val="21"/>
+          <w:szCs w:val="21"/>
+        </w:rPr>
+      </w:pPr>
+      <w:r>
+        <w:rPr>
+          <w:rFonts w:ascii="微软雅黑" w:eastAsia="微软雅黑" w:hAnsi="微软雅黑" w:hint="eastAsia"/>
+          <w:b/>
+          <w:color w:val="000000" w:themeColor="text1"/>
+          <w:sz w:val="21"/>
+          <w:szCs w:val="21"/>
+        </w:rPr>
+        <w:t>解决</w:t>
+      </w:r>
+      <w:r>
+        <w:rPr>
+          <w:rFonts w:ascii="微软雅黑" w:eastAsia="微软雅黑" w:hAnsi="微软雅黑"/>
+          <w:b/>
+          <w:color w:val="000000" w:themeColor="text1"/>
+          <w:sz w:val="21"/>
+          <w:szCs w:val="21"/>
+        </w:rPr>
+        <w:t>方</w:t>
+      </w:r>
+      <w:r>
+        <w:rPr>
+          <w:rFonts w:ascii="微软雅黑" w:eastAsia="微软雅黑" w:hAnsi="微软雅黑" w:hint="eastAsia"/>
+          <w:b/>
+          <w:color w:val="000000" w:themeColor="text1"/>
+          <w:sz w:val="21"/>
+          <w:szCs w:val="21"/>
+        </w:rPr>
+        <w:t>法</w:t>
+      </w:r>
+      <w:r>
+        <w:rPr>
+          <w:rFonts w:ascii="微软雅黑" w:eastAsia="微软雅黑" w:hAnsi="微软雅黑"/>
+          <w:b/>
+          <w:color w:val="000000" w:themeColor="text1"/>
+          <w:sz w:val="21"/>
+          <w:szCs w:val="21"/>
+        </w:rPr>
+        <w:t>:</w:t>
+      </w:r>
+      <w:r>
+        <w:rPr>
+          <w:rFonts w:ascii="微软雅黑" w:eastAsia="微软雅黑" w:hAnsi="微软雅黑"/>
+          <w:color w:val="000000" w:themeColor="text1"/>
+          <w:sz w:val="21"/>
+          <w:szCs w:val="21"/>
+        </w:rPr>
+        <w:t xml:space="preserve"> </w:t>
+      </w:r>
+      <w:r>
+        <w:rPr>
+          <w:rFonts w:ascii="微软雅黑" w:eastAsia="微软雅黑" w:hAnsi="微软雅黑" w:hint="eastAsia"/>
+          <w:color w:val="000000" w:themeColor="text1"/>
+          <w:sz w:val="21"/>
+          <w:szCs w:val="21"/>
+        </w:rPr>
+        <w:t>从后端接口数据模型记录API中获取到对应版本的</w:t>
+      </w:r>
+      <w:r>
+        <w:rPr>
+          <w:rFonts w:ascii="微软雅黑" w:eastAsia="微软雅黑" w:hAnsi="微软雅黑" w:hint="eastAsia"/>
+          <w:color w:val="000000" w:themeColor="text1"/>
+          <w:sz w:val="21"/>
+          <w:szCs w:val="21"/>
+        </w:rPr>
+        <w:t>所有接口</w:t>
+      </w:r>
+      <w:r>
+        <w:rPr>
+          <w:rFonts w:ascii="微软雅黑" w:eastAsia="微软雅黑" w:hAnsi="微软雅黑" w:hint="eastAsia"/>
+          <w:color w:val="000000" w:themeColor="text1"/>
+          <w:sz w:val="21"/>
+          <w:szCs w:val="21"/>
+        </w:rPr>
+        <w:t>字段信息全集，使用脚本将字段信息转换成指定语言的</w:t>
+      </w:r>
+      <w:r>
+        <w:rPr>
+          <w:rFonts w:ascii="微软雅黑" w:eastAsia="微软雅黑" w:hAnsi="微软雅黑" w:hint="eastAsia"/>
+          <w:color w:val="000000" w:themeColor="text1"/>
+          <w:sz w:val="21"/>
+          <w:szCs w:val="21"/>
+        </w:rPr>
+        <w:t>模型定义文件，升级相应的版本号，并触发Je</w:t>
+      </w:r>
+      <w:r>
+        <w:rPr>
+          <w:rFonts w:ascii="微软雅黑" w:eastAsia="微软雅黑" w:hAnsi="微软雅黑"/>
+          <w:color w:val="000000" w:themeColor="text1"/>
+          <w:sz w:val="21"/>
+          <w:szCs w:val="21"/>
+        </w:rPr>
+        <w:t>nkins</w:t>
+      </w:r>
+      <w:r>
+        <w:rPr>
+          <w:rFonts w:ascii="微软雅黑" w:eastAsia="微软雅黑" w:hAnsi="微软雅黑" w:hint="eastAsia"/>
+          <w:color w:val="000000" w:themeColor="text1"/>
+          <w:sz w:val="21"/>
+          <w:szCs w:val="21"/>
+        </w:rPr>
+        <w:t>上的自动化发布任务进行版本发布。</w:t>
+      </w:r>
+      <w:r>
+        <w:rPr>
+          <w:rFonts w:ascii="微软雅黑" w:eastAsia="微软雅黑" w:hAnsi="微软雅黑" w:hint="eastAsia"/>
+          <w:color w:val="000000" w:themeColor="text1"/>
+          <w:sz w:val="21"/>
+          <w:szCs w:val="21"/>
+        </w:rPr>
+        <w:t>每一小时检查一次接口</w:t>
+      </w:r>
+      <w:r>
+        <w:rPr>
+          <w:rFonts w:ascii="微软雅黑" w:eastAsia="微软雅黑" w:hAnsi="微软雅黑" w:hint="eastAsia"/>
+          <w:color w:val="000000" w:themeColor="text1"/>
+          <w:sz w:val="21"/>
+          <w:szCs w:val="21"/>
+        </w:rPr>
+        <w:t>是否有</w:t>
+      </w:r>
+      <w:r>
+        <w:rPr>
+          <w:rFonts w:ascii="微软雅黑" w:eastAsia="微软雅黑" w:hAnsi="微软雅黑" w:hint="eastAsia"/>
+          <w:color w:val="000000" w:themeColor="text1"/>
+          <w:sz w:val="21"/>
+          <w:szCs w:val="21"/>
+        </w:rPr>
+        <w:t>字段变</w:t>
+      </w:r>
+      <w:r>
+        <w:rPr>
+          <w:rFonts w:ascii="微软雅黑" w:eastAsia="微软雅黑" w:hAnsi="微软雅黑" w:hint="eastAsia"/>
+          <w:color w:val="000000" w:themeColor="text1"/>
+          <w:sz w:val="21"/>
+          <w:szCs w:val="21"/>
+        </w:rPr>
+        <w:t>动并</w:t>
+      </w:r>
+      <w:r>
+        <w:rPr>
+          <w:rFonts w:ascii="微软雅黑" w:eastAsia="微软雅黑" w:hAnsi="微软雅黑" w:hint="eastAsia"/>
+          <w:color w:val="000000" w:themeColor="text1"/>
+          <w:sz w:val="21"/>
+          <w:szCs w:val="21"/>
+        </w:rPr>
+        <w:t>进行发布。</w:t>
+      </w:r>
+      <w:r>
+        <w:rPr>
+          <w:rFonts w:ascii="微软雅黑" w:eastAsia="微软雅黑" w:hAnsi="微软雅黑" w:hint="eastAsia"/>
+          <w:color w:val="000000" w:themeColor="text1"/>
+          <w:sz w:val="21"/>
+          <w:szCs w:val="21"/>
+        </w:rPr>
+        <w:t>工程中</w:t>
+      </w:r>
+      <w:r>
+        <w:rPr>
+          <w:rFonts w:ascii="微软雅黑" w:eastAsia="微软雅黑" w:hAnsi="微软雅黑" w:hint="eastAsia"/>
+          <w:color w:val="000000" w:themeColor="text1"/>
+          <w:sz w:val="21"/>
+          <w:szCs w:val="21"/>
+        </w:rPr>
+        <w:t>使用时</w:t>
+      </w:r>
+      <w:r>
+        <w:rPr>
+          <w:rFonts w:ascii="微软雅黑" w:eastAsia="微软雅黑" w:hAnsi="微软雅黑" w:hint="eastAsia"/>
+          <w:color w:val="000000" w:themeColor="text1"/>
+          <w:sz w:val="21"/>
+          <w:szCs w:val="21"/>
+        </w:rPr>
+        <w:t>只需要进行依赖包的更新</w:t>
+      </w:r>
+      <w:r>
+        <w:rPr>
+          <w:rFonts w:ascii="微软雅黑" w:eastAsia="微软雅黑" w:hAnsi="微软雅黑" w:hint="eastAsia"/>
+          <w:color w:val="000000" w:themeColor="text1"/>
+          <w:sz w:val="21"/>
+          <w:szCs w:val="21"/>
+        </w:rPr>
+        <w:t>即可。</w:t>
       </w:r>
     </w:p>
     <w:p>
@@ -3805,10 +4400,17 @@
           <w:sz w:val="21"/>
           <w:szCs w:val="21"/>
         </w:rPr>
-        <w:t>在</w:t>
-      </w:r>
-      <w:bookmarkStart w:id="0" w:name="_GoBack"/>
-      <w:bookmarkEnd w:id="0"/>
+        <w:t>在GitHub</w:t>
+      </w:r>
+      <w:r>
+        <w:rPr>
+          <w:rFonts w:ascii="微软雅黑" w:eastAsia="微软雅黑" w:hAnsi="微软雅黑" w:hint="eastAsia"/>
+          <w:color w:val="000000" w:themeColor="text1"/>
+          <w:sz w:val="21"/>
+          <w:szCs w:val="21"/>
+        </w:rPr>
+        <w:t>上</w:t>
+      </w:r>
       <w:r>
         <w:rPr>
           <w:rFonts w:ascii="微软雅黑" w:eastAsia="微软雅黑" w:hAnsi="微软雅黑"/>

</xml_diff>

<commit_message>
Deployed 02911a9 with MkDocs version: 1.0.4
</commit_message>
<xml_diff>
--- a/assets/Resume/Original Material/(社招)iOS移动开发方向.docx
+++ b/assets/Resume/Original Material/(社招)iOS移动开发方向.docx
@@ -340,18 +340,6 @@
         </w:rPr>
         <w:t>15102272032</w:t>
       </w:r>
-      <w:r>
-        <w:rPr>
-          <w:rFonts w:ascii="微软雅黑" w:eastAsia="微软雅黑" w:hAnsi="微软雅黑" w:cstheme="majorBidi"/>
-          <w:bCs/>
-          <w:color w:val="000000" w:themeColor="text1"/>
-          <w:kern w:val="0"/>
-          <w:sz w:val="24"/>
-          <w:szCs w:val="20"/>
-          <w:lang w:val="zh-CN"/>
-        </w:rPr>
-        <w:tab/>
-      </w:r>
     </w:p>
     <w:p>
       <w:pPr>
@@ -681,33 +669,6 @@
         </w:rPr>
         <w:t>师</w:t>
       </w:r>
-      <w:r>
-        <w:rPr>
-          <w:rFonts w:ascii="微软雅黑" w:eastAsia="微软雅黑" w:hAnsi="微软雅黑" w:hint="eastAsia"/>
-          <w:color w:val="000000" w:themeColor="text1"/>
-          <w:kern w:val="0"/>
-          <w:szCs w:val="21"/>
-        </w:rPr>
-        <w:t>（</w:t>
-      </w:r>
-      <w:r>
-        <w:rPr>
-          <w:rFonts w:ascii="微软雅黑" w:eastAsia="微软雅黑" w:hAnsi="微软雅黑" w:hint="eastAsia"/>
-          <w:color w:val="000000" w:themeColor="text1"/>
-          <w:kern w:val="0"/>
-          <w:szCs w:val="21"/>
-        </w:rPr>
-        <w:t>Swift</w:t>
-      </w:r>
-      <w:r>
-        <w:rPr>
-          <w:rFonts w:ascii="微软雅黑" w:eastAsia="微软雅黑" w:hAnsi="微软雅黑" w:hint="eastAsia"/>
-          <w:color w:val="000000" w:themeColor="text1"/>
-          <w:kern w:val="0"/>
-          <w:szCs w:val="21"/>
-        </w:rPr>
-        <w:t>开发）</w:t>
-      </w:r>
     </w:p>
     <w:p>
       <w:pPr>
@@ -1098,88 +1059,417 @@
     </w:p>
     <w:p>
       <w:pPr>
-        <w:rPr>
-          <w:rFonts w:ascii="微软雅黑" w:eastAsia="微软雅黑" w:hAnsi="微软雅黑"/>
-          <w:color w:val="000000" w:themeColor="text1"/>
-          <w:kern w:val="0"/>
-          <w:szCs w:val="21"/>
-        </w:rPr>
-      </w:pPr>
-      <w:r>
-        <w:rPr>
-          <w:rFonts w:ascii="微软雅黑" w:eastAsia="微软雅黑" w:hAnsi="微软雅黑"/>
-          <w:color w:val="000000" w:themeColor="text1"/>
-          <w:kern w:val="0"/>
-          <w:szCs w:val="21"/>
-        </w:rPr>
-        <w:t xml:space="preserve">2016.02 – 2018.04 </w:t>
-      </w:r>
-      <w:r>
-        <w:rPr>
-          <w:rFonts w:ascii="微软雅黑" w:eastAsia="微软雅黑" w:hAnsi="微软雅黑"/>
-          <w:color w:val="000000" w:themeColor="text1"/>
-          <w:kern w:val="0"/>
-          <w:szCs w:val="21"/>
-        </w:rPr>
-        <w:t xml:space="preserve">北京暴风科技股份有限公司 </w:t>
-      </w:r>
-      <w:r>
-        <w:rPr>
-          <w:rFonts w:ascii="微软雅黑" w:eastAsia="微软雅黑" w:hAnsi="微软雅黑"/>
-          <w:color w:val="000000" w:themeColor="text1"/>
-          <w:kern w:val="0"/>
-          <w:szCs w:val="21"/>
-        </w:rPr>
-        <w:t xml:space="preserve">    </w:t>
-      </w:r>
-      <w:r>
-        <w:rPr>
-          <w:rFonts w:ascii="微软雅黑" w:eastAsia="微软雅黑" w:hAnsi="微软雅黑"/>
-          <w:color w:val="000000" w:themeColor="text1"/>
-          <w:kern w:val="0"/>
-          <w:szCs w:val="21"/>
-        </w:rPr>
-        <w:t xml:space="preserve">| </w:t>
-      </w:r>
-      <w:r>
-        <w:rPr>
-          <w:rFonts w:ascii="微软雅黑" w:eastAsia="微软雅黑" w:hAnsi="微软雅黑" w:hint="eastAsia"/>
-          <w:color w:val="000000" w:themeColor="text1"/>
-          <w:kern w:val="0"/>
-          <w:szCs w:val="21"/>
-        </w:rPr>
-        <w:t>无</w:t>
-      </w:r>
-      <w:r>
-        <w:rPr>
-          <w:rFonts w:ascii="微软雅黑" w:eastAsia="微软雅黑" w:hAnsi="微软雅黑"/>
-          <w:color w:val="000000" w:themeColor="text1"/>
-          <w:kern w:val="0"/>
-          <w:szCs w:val="21"/>
-        </w:rPr>
-        <w:t xml:space="preserve">线研发 | </w:t>
-      </w:r>
-      <w:r>
-        <w:rPr>
-          <w:rFonts w:ascii="微软雅黑" w:eastAsia="微软雅黑" w:hAnsi="微软雅黑" w:hint="eastAsia"/>
-          <w:color w:val="000000" w:themeColor="text1"/>
-          <w:kern w:val="0"/>
-          <w:szCs w:val="21"/>
-        </w:rPr>
-        <w:t>iOS</w:t>
-      </w:r>
-      <w:r>
-        <w:rPr>
-          <w:rFonts w:ascii="微软雅黑" w:eastAsia="微软雅黑" w:hAnsi="微软雅黑"/>
-          <w:color w:val="000000" w:themeColor="text1"/>
-          <w:kern w:val="0"/>
-          <w:szCs w:val="21"/>
-        </w:rPr>
-        <w:t>开发工程师</w:t>
+        <w:pStyle w:val="af0"/>
+        <w:numPr>
+          <w:ilvl w:val="0"/>
+          <w:numId w:val="30"/>
+        </w:numPr>
+        <w:ind w:firstLineChars="0"/>
+        <w:rPr>
+          <w:rFonts w:ascii="微软雅黑" w:eastAsia="微软雅黑" w:hAnsi="微软雅黑"/>
+          <w:color w:val="000000" w:themeColor="text1"/>
+          <w:kern w:val="0"/>
+          <w:sz w:val="18"/>
+          <w:szCs w:val="18"/>
+        </w:rPr>
+      </w:pPr>
+      <w:r>
+        <w:rPr>
+          <w:rFonts w:ascii="微软雅黑" w:eastAsia="微软雅黑" w:hAnsi="微软雅黑" w:hint="eastAsia"/>
+          <w:color w:val="000000" w:themeColor="text1"/>
+          <w:kern w:val="0"/>
+          <w:sz w:val="18"/>
+          <w:szCs w:val="18"/>
+        </w:rPr>
+        <w:t>参与酒店</w:t>
+      </w:r>
+      <w:r>
+        <w:rPr>
+          <w:rFonts w:ascii="微软雅黑" w:eastAsia="微软雅黑" w:hAnsi="微软雅黑" w:hint="eastAsia"/>
+          <w:color w:val="000000" w:themeColor="text1"/>
+          <w:kern w:val="0"/>
+          <w:sz w:val="18"/>
+          <w:szCs w:val="18"/>
+        </w:rPr>
+        <w:t>旅行</w:t>
+      </w:r>
+      <w:r>
+        <w:rPr>
+          <w:rFonts w:ascii="微软雅黑" w:eastAsia="微软雅黑" w:hAnsi="微软雅黑" w:hint="eastAsia"/>
+          <w:color w:val="000000" w:themeColor="text1"/>
+          <w:kern w:val="0"/>
+          <w:sz w:val="18"/>
+          <w:szCs w:val="18"/>
+        </w:rPr>
+        <w:t>业务的视觉改版</w:t>
+      </w:r>
+      <w:r>
+        <w:rPr>
+          <w:rFonts w:ascii="微软雅黑" w:eastAsia="微软雅黑" w:hAnsi="微软雅黑" w:hint="eastAsia"/>
+          <w:color w:val="000000" w:themeColor="text1"/>
+          <w:kern w:val="0"/>
+          <w:sz w:val="18"/>
+          <w:szCs w:val="18"/>
+        </w:rPr>
+        <w:t>。</w:t>
       </w:r>
     </w:p>
     <w:p>
       <w:pPr>
+        <w:pStyle w:val="af0"/>
+        <w:numPr>
+          <w:ilvl w:val="0"/>
+          <w:numId w:val="30"/>
+        </w:numPr>
+        <w:ind w:firstLineChars="0"/>
+        <w:rPr>
+          <w:rFonts w:ascii="微软雅黑" w:eastAsia="微软雅黑" w:hAnsi="微软雅黑" w:hint="eastAsia"/>
+          <w:color w:val="000000" w:themeColor="text1"/>
+          <w:kern w:val="0"/>
+          <w:sz w:val="18"/>
+          <w:szCs w:val="18"/>
+        </w:rPr>
+      </w:pPr>
+      <w:r>
+        <w:rPr>
+          <w:rFonts w:ascii="微软雅黑" w:eastAsia="微软雅黑" w:hAnsi="微软雅黑" w:hint="eastAsia"/>
+          <w:color w:val="000000" w:themeColor="text1"/>
+          <w:kern w:val="0"/>
+          <w:sz w:val="18"/>
+          <w:szCs w:val="18"/>
+        </w:rPr>
+        <w:t>参与酒店</w:t>
+      </w:r>
+      <w:r>
+        <w:rPr>
+          <w:rFonts w:ascii="微软雅黑" w:eastAsia="微软雅黑" w:hAnsi="微软雅黑" w:hint="eastAsia"/>
+          <w:color w:val="000000" w:themeColor="text1"/>
+          <w:kern w:val="0"/>
+          <w:sz w:val="18"/>
+          <w:szCs w:val="18"/>
+        </w:rPr>
+        <w:t>旅行</w:t>
+      </w:r>
+      <w:r>
+        <w:rPr>
+          <w:rFonts w:ascii="微软雅黑" w:eastAsia="微软雅黑" w:hAnsi="微软雅黑" w:hint="eastAsia"/>
+          <w:color w:val="000000" w:themeColor="text1"/>
+          <w:kern w:val="0"/>
+          <w:sz w:val="18"/>
+          <w:szCs w:val="18"/>
+        </w:rPr>
+        <w:t>业务的Rea</w:t>
+      </w:r>
+      <w:r>
+        <w:rPr>
+          <w:rFonts w:ascii="微软雅黑" w:eastAsia="微软雅黑" w:hAnsi="微软雅黑"/>
+          <w:color w:val="000000" w:themeColor="text1"/>
+          <w:kern w:val="0"/>
+          <w:sz w:val="18"/>
+          <w:szCs w:val="18"/>
+        </w:rPr>
+        <w:t>ct Native</w:t>
+      </w:r>
+      <w:r>
+        <w:rPr>
+          <w:rFonts w:ascii="微软雅黑" w:eastAsia="微软雅黑" w:hAnsi="微软雅黑" w:hint="eastAsia"/>
+          <w:color w:val="000000" w:themeColor="text1"/>
+          <w:kern w:val="0"/>
+          <w:sz w:val="18"/>
+          <w:szCs w:val="18"/>
+        </w:rPr>
+        <w:t>动态化</w:t>
+      </w:r>
+      <w:r>
+        <w:rPr>
+          <w:rFonts w:ascii="微软雅黑" w:eastAsia="微软雅黑" w:hAnsi="微软雅黑" w:hint="eastAsia"/>
+          <w:color w:val="000000" w:themeColor="text1"/>
+          <w:kern w:val="0"/>
+          <w:sz w:val="18"/>
+          <w:szCs w:val="18"/>
+        </w:rPr>
+        <w:t>重构</w:t>
+      </w:r>
+      <w:r>
+        <w:rPr>
+          <w:rFonts w:ascii="微软雅黑" w:eastAsia="微软雅黑" w:hAnsi="微软雅黑" w:hint="eastAsia"/>
+          <w:color w:val="000000" w:themeColor="text1"/>
+          <w:kern w:val="0"/>
+          <w:sz w:val="18"/>
+          <w:szCs w:val="18"/>
+        </w:rPr>
+        <w:t>。</w:t>
+      </w:r>
+    </w:p>
+    <w:p>
+      <w:pPr>
+        <w:rPr>
+          <w:rFonts w:ascii="微软雅黑" w:eastAsia="微软雅黑" w:hAnsi="微软雅黑"/>
+          <w:color w:val="000000" w:themeColor="text1"/>
+          <w:kern w:val="0"/>
+          <w:szCs w:val="21"/>
+        </w:rPr>
+      </w:pPr>
+      <w:r>
+        <w:rPr>
+          <w:rFonts w:ascii="微软雅黑" w:eastAsia="微软雅黑" w:hAnsi="微软雅黑"/>
+          <w:color w:val="000000" w:themeColor="text1"/>
+          <w:kern w:val="0"/>
+          <w:szCs w:val="21"/>
+        </w:rPr>
+        <w:t xml:space="preserve">2016.02 – 2018.04 </w:t>
+      </w:r>
+      <w:r>
+        <w:rPr>
+          <w:rFonts w:ascii="微软雅黑" w:eastAsia="微软雅黑" w:hAnsi="微软雅黑"/>
+          <w:color w:val="000000" w:themeColor="text1"/>
+          <w:kern w:val="0"/>
+          <w:szCs w:val="21"/>
+        </w:rPr>
+        <w:t xml:space="preserve">北京暴风科技股份有限公司 </w:t>
+      </w:r>
+      <w:r>
+        <w:rPr>
+          <w:rFonts w:ascii="微软雅黑" w:eastAsia="微软雅黑" w:hAnsi="微软雅黑"/>
+          <w:color w:val="000000" w:themeColor="text1"/>
+          <w:kern w:val="0"/>
+          <w:szCs w:val="21"/>
+        </w:rPr>
+        <w:t xml:space="preserve">    </w:t>
+      </w:r>
+      <w:r>
+        <w:rPr>
+          <w:rFonts w:ascii="微软雅黑" w:eastAsia="微软雅黑" w:hAnsi="微软雅黑"/>
+          <w:color w:val="000000" w:themeColor="text1"/>
+          <w:kern w:val="0"/>
+          <w:szCs w:val="21"/>
+        </w:rPr>
+        <w:t xml:space="preserve">| </w:t>
+      </w:r>
+      <w:r>
+        <w:rPr>
+          <w:rFonts w:ascii="微软雅黑" w:eastAsia="微软雅黑" w:hAnsi="微软雅黑" w:hint="eastAsia"/>
+          <w:color w:val="000000" w:themeColor="text1"/>
+          <w:kern w:val="0"/>
+          <w:szCs w:val="21"/>
+        </w:rPr>
+        <w:t>无</w:t>
+      </w:r>
+      <w:r>
+        <w:rPr>
+          <w:rFonts w:ascii="微软雅黑" w:eastAsia="微软雅黑" w:hAnsi="微软雅黑"/>
+          <w:color w:val="000000" w:themeColor="text1"/>
+          <w:kern w:val="0"/>
+          <w:szCs w:val="21"/>
+        </w:rPr>
+        <w:t xml:space="preserve">线研发 | </w:t>
+      </w:r>
+      <w:r>
+        <w:rPr>
+          <w:rFonts w:ascii="微软雅黑" w:eastAsia="微软雅黑" w:hAnsi="微软雅黑" w:hint="eastAsia"/>
+          <w:color w:val="000000" w:themeColor="text1"/>
+          <w:kern w:val="0"/>
+          <w:szCs w:val="21"/>
+        </w:rPr>
+        <w:t>iOS</w:t>
+      </w:r>
+      <w:r>
+        <w:rPr>
+          <w:rFonts w:ascii="微软雅黑" w:eastAsia="微软雅黑" w:hAnsi="微软雅黑"/>
+          <w:color w:val="000000" w:themeColor="text1"/>
+          <w:kern w:val="0"/>
+          <w:szCs w:val="21"/>
+        </w:rPr>
+        <w:t>开发工程师</w:t>
+      </w:r>
+    </w:p>
+    <w:p>
+      <w:pPr>
+        <w:pStyle w:val="af0"/>
+        <w:numPr>
+          <w:ilvl w:val="0"/>
+          <w:numId w:val="29"/>
+        </w:numPr>
+        <w:ind w:firstLineChars="0"/>
+        <w:rPr>
+          <w:rFonts w:ascii="微软雅黑" w:eastAsia="微软雅黑" w:hAnsi="微软雅黑"/>
+          <w:color w:val="000000" w:themeColor="text1"/>
+          <w:kern w:val="0"/>
+          <w:sz w:val="18"/>
+          <w:szCs w:val="18"/>
+        </w:rPr>
+      </w:pPr>
+      <w:r>
+        <w:rPr>
+          <w:rFonts w:ascii="微软雅黑" w:eastAsia="微软雅黑" w:hAnsi="微软雅黑" w:hint="eastAsia"/>
+          <w:color w:val="000000" w:themeColor="text1"/>
+          <w:kern w:val="0"/>
+          <w:sz w:val="18"/>
+          <w:szCs w:val="18"/>
+        </w:rPr>
+        <w:t>开</w:t>
+      </w:r>
+      <w:bookmarkStart w:id="0" w:name="OLE_LINK1"/>
+      <w:bookmarkStart w:id="1" w:name="OLE_LINK2"/>
+      <w:r>
+        <w:rPr>
+          <w:rFonts w:ascii="微软雅黑" w:eastAsia="微软雅黑" w:hAnsi="微软雅黑" w:hint="eastAsia"/>
+          <w:color w:val="000000" w:themeColor="text1"/>
+          <w:kern w:val="0"/>
+          <w:sz w:val="18"/>
+          <w:szCs w:val="18"/>
+        </w:rPr>
+        <w:t>发完成暴风影音视频播放</w:t>
+      </w:r>
+      <w:bookmarkEnd w:id="0"/>
+      <w:bookmarkEnd w:id="1"/>
+      <w:r>
+        <w:rPr>
+          <w:rFonts w:ascii="微软雅黑" w:eastAsia="微软雅黑" w:hAnsi="微软雅黑" w:hint="eastAsia"/>
+          <w:color w:val="000000" w:themeColor="text1"/>
+          <w:kern w:val="0"/>
+          <w:sz w:val="18"/>
+          <w:szCs w:val="18"/>
+        </w:rPr>
+        <w:t>器的投屏功能模块</w:t>
+      </w:r>
+      <w:r>
+        <w:rPr>
+          <w:rFonts w:ascii="微软雅黑" w:eastAsia="微软雅黑" w:hAnsi="微软雅黑" w:hint="eastAsia"/>
+          <w:color w:val="000000" w:themeColor="text1"/>
+          <w:kern w:val="0"/>
+          <w:sz w:val="18"/>
+          <w:szCs w:val="18"/>
+        </w:rPr>
+        <w:t>。</w:t>
+      </w:r>
+    </w:p>
+    <w:p>
+      <w:pPr>
+        <w:pStyle w:val="af0"/>
+        <w:numPr>
+          <w:ilvl w:val="0"/>
+          <w:numId w:val="29"/>
+        </w:numPr>
+        <w:ind w:firstLineChars="0"/>
+        <w:rPr>
+          <w:rFonts w:ascii="微软雅黑" w:eastAsia="微软雅黑" w:hAnsi="微软雅黑"/>
+          <w:color w:val="000000" w:themeColor="text1"/>
+          <w:kern w:val="0"/>
+          <w:sz w:val="18"/>
+          <w:szCs w:val="18"/>
+        </w:rPr>
+      </w:pPr>
+      <w:r>
+        <w:rPr>
+          <w:rFonts w:ascii="微软雅黑" w:eastAsia="微软雅黑" w:hAnsi="微软雅黑" w:hint="eastAsia"/>
+          <w:color w:val="000000" w:themeColor="text1"/>
+          <w:kern w:val="0"/>
+          <w:sz w:val="18"/>
+          <w:szCs w:val="18"/>
+        </w:rPr>
+        <w:t>参与播放器视频列表页的信息流化改</w:t>
+      </w:r>
+      <w:r>
+        <w:rPr>
+          <w:rFonts w:ascii="微软雅黑" w:eastAsia="微软雅黑" w:hAnsi="微软雅黑" w:hint="eastAsia"/>
+          <w:color w:val="000000" w:themeColor="text1"/>
+          <w:kern w:val="0"/>
+          <w:sz w:val="18"/>
+          <w:szCs w:val="18"/>
+        </w:rPr>
+        <w:t>造，并为信息流页面的版块展现提供埋点方案</w:t>
+      </w:r>
+      <w:r>
+        <w:rPr>
+          <w:rFonts w:ascii="微软雅黑" w:eastAsia="微软雅黑" w:hAnsi="微软雅黑" w:hint="eastAsia"/>
+          <w:color w:val="000000" w:themeColor="text1"/>
+          <w:kern w:val="0"/>
+          <w:sz w:val="18"/>
+          <w:szCs w:val="18"/>
+        </w:rPr>
+        <w:t>。</w:t>
+      </w:r>
+    </w:p>
+    <w:p>
+      <w:pPr>
+        <w:pStyle w:val="af0"/>
+        <w:numPr>
+          <w:ilvl w:val="0"/>
+          <w:numId w:val="29"/>
+        </w:numPr>
+        <w:ind w:firstLineChars="0"/>
+        <w:rPr>
+          <w:rFonts w:ascii="微软雅黑" w:eastAsia="微软雅黑" w:hAnsi="微软雅黑" w:hint="eastAsia"/>
+          <w:color w:val="000000" w:themeColor="text1"/>
+          <w:kern w:val="0"/>
+          <w:sz w:val="18"/>
+          <w:szCs w:val="18"/>
+        </w:rPr>
+      </w:pPr>
+      <w:r>
+        <w:rPr>
+          <w:rFonts w:ascii="微软雅黑" w:eastAsia="微软雅黑" w:hAnsi="微软雅黑" w:hint="eastAsia"/>
+          <w:color w:val="000000" w:themeColor="text1"/>
+          <w:kern w:val="0"/>
+          <w:sz w:val="18"/>
+          <w:szCs w:val="18"/>
+        </w:rPr>
+        <w:t>对播放器的横竖屏切换流程进行了优化，把原来的大小屏双控制器切换</w:t>
+      </w:r>
+      <w:r>
+        <w:rPr>
+          <w:rFonts w:ascii="微软雅黑" w:eastAsia="微软雅黑" w:hAnsi="微软雅黑" w:hint="eastAsia"/>
+          <w:color w:val="000000" w:themeColor="text1"/>
+          <w:kern w:val="0"/>
+          <w:sz w:val="18"/>
+          <w:szCs w:val="18"/>
+        </w:rPr>
+        <w:t>方案</w:t>
+      </w:r>
+      <w:r>
+        <w:rPr>
+          <w:rFonts w:ascii="微软雅黑" w:eastAsia="微软雅黑" w:hAnsi="微软雅黑" w:hint="eastAsia"/>
+          <w:color w:val="000000" w:themeColor="text1"/>
+          <w:kern w:val="0"/>
+          <w:sz w:val="18"/>
+          <w:szCs w:val="18"/>
+        </w:rPr>
+        <w:t>改为使用播放视图伸缩</w:t>
+      </w:r>
+      <w:r>
+        <w:rPr>
+          <w:rFonts w:ascii="微软雅黑" w:eastAsia="微软雅黑" w:hAnsi="微软雅黑" w:hint="eastAsia"/>
+          <w:color w:val="000000" w:themeColor="text1"/>
+          <w:kern w:val="0"/>
+          <w:sz w:val="18"/>
+          <w:szCs w:val="18"/>
+        </w:rPr>
+        <w:t>动画</w:t>
+      </w:r>
+      <w:r>
+        <w:rPr>
+          <w:rFonts w:ascii="微软雅黑" w:eastAsia="微软雅黑" w:hAnsi="微软雅黑" w:hint="eastAsia"/>
+          <w:color w:val="000000" w:themeColor="text1"/>
+          <w:kern w:val="0"/>
+          <w:sz w:val="18"/>
+          <w:szCs w:val="18"/>
+        </w:rPr>
+        <w:t>转屏的方案</w:t>
+      </w:r>
+      <w:r>
+        <w:rPr>
+          <w:rFonts w:ascii="微软雅黑" w:eastAsia="微软雅黑" w:hAnsi="微软雅黑" w:hint="eastAsia"/>
+          <w:color w:val="000000" w:themeColor="text1"/>
+          <w:kern w:val="0"/>
+          <w:sz w:val="18"/>
+          <w:szCs w:val="18"/>
+        </w:rPr>
+        <w:t>。</w:t>
+      </w:r>
+    </w:p>
+    <w:p>
+      <w:pPr>
         <w:rPr>
           <w:rFonts w:ascii="微软雅黑" w:eastAsia="微软雅黑" w:hAnsi="微软雅黑"/>
           <w:color w:val="000000" w:themeColor="text1"/>
@@ -1313,6 +1603,80 @@
         </w:rPr>
         <w:t>)</w:t>
       </w:r>
+    </w:p>
+    <w:p>
+      <w:pPr>
+        <w:ind w:firstLine="210"/>
+        <w:rPr>
+          <w:rFonts w:ascii="微软雅黑" w:eastAsia="微软雅黑" w:hAnsi="微软雅黑" w:hint="eastAsia"/>
+          <w:color w:val="000000" w:themeColor="text1"/>
+          <w:kern w:val="0"/>
+          <w:sz w:val="18"/>
+          <w:szCs w:val="18"/>
+        </w:rPr>
+      </w:pPr>
+      <w:r>
+        <w:rPr>
+          <w:rFonts w:ascii="微软雅黑" w:eastAsia="微软雅黑" w:hAnsi="微软雅黑" w:hint="eastAsia"/>
+          <w:color w:val="000000" w:themeColor="text1"/>
+          <w:kern w:val="0"/>
+          <w:sz w:val="18"/>
+          <w:szCs w:val="18"/>
+        </w:rPr>
+        <w:t>实习期间完成了手机端</w:t>
+      </w:r>
+      <w:r>
+        <w:rPr>
+          <w:rFonts w:ascii="微软雅黑" w:eastAsia="微软雅黑" w:hAnsi="微软雅黑" w:hint="eastAsia"/>
+          <w:color w:val="000000" w:themeColor="text1"/>
+          <w:kern w:val="0"/>
+          <w:sz w:val="18"/>
+          <w:szCs w:val="18"/>
+        </w:rPr>
+        <w:t>软件</w:t>
+      </w:r>
+      <w:r>
+        <w:rPr>
+          <w:rFonts w:ascii="微软雅黑" w:eastAsia="微软雅黑" w:hAnsi="微软雅黑" w:hint="eastAsia"/>
+          <w:color w:val="000000" w:themeColor="text1"/>
+          <w:kern w:val="0"/>
+          <w:sz w:val="18"/>
+          <w:szCs w:val="18"/>
+        </w:rPr>
+        <w:t>对支持TUTK交互协议的IP摄像机的视频获取</w:t>
+      </w:r>
+      <w:r>
+        <w:rPr>
+          <w:rFonts w:ascii="微软雅黑" w:eastAsia="微软雅黑" w:hAnsi="微软雅黑" w:hint="eastAsia"/>
+          <w:color w:val="000000" w:themeColor="text1"/>
+          <w:kern w:val="0"/>
+          <w:sz w:val="18"/>
+          <w:szCs w:val="18"/>
+        </w:rPr>
+        <w:t>播放</w:t>
+      </w:r>
+      <w:r>
+        <w:rPr>
+          <w:rFonts w:ascii="微软雅黑" w:eastAsia="微软雅黑" w:hAnsi="微软雅黑" w:hint="eastAsia"/>
+          <w:color w:val="000000" w:themeColor="text1"/>
+          <w:kern w:val="0"/>
+          <w:sz w:val="18"/>
+          <w:szCs w:val="18"/>
+        </w:rPr>
+        <w:t>和控制功能</w:t>
+      </w:r>
+      <w:r>
+        <w:rPr>
+          <w:rFonts w:ascii="微软雅黑" w:eastAsia="微软雅黑" w:hAnsi="微软雅黑" w:hint="eastAsia"/>
+          <w:color w:val="000000" w:themeColor="text1"/>
+          <w:kern w:val="0"/>
+          <w:sz w:val="18"/>
+          <w:szCs w:val="18"/>
+        </w:rPr>
+        <w:t>的开发。</w:t>
+      </w:r>
+      <w:bookmarkStart w:id="2" w:name="_GoBack"/>
+      <w:bookmarkEnd w:id="2"/>
     </w:p>
     <w:p>
       <w:pPr>
@@ -1862,7 +2226,7 @@
         <w:spacing w:line="180" w:lineRule="auto"/>
         <w:ind w:left="144"/>
         <w:rPr>
-          <w:rFonts w:ascii="微软雅黑" w:eastAsia="微软雅黑" w:hAnsi="微软雅黑" w:hint="eastAsia"/>
+          <w:rFonts w:ascii="微软雅黑" w:eastAsia="微软雅黑" w:hAnsi="微软雅黑"/>
           <w:color w:val="000000" w:themeColor="text1"/>
           <w:sz w:val="21"/>
           <w:szCs w:val="21"/>
@@ -2084,42 +2448,6 @@
           <w:lang w:val="zh-CN"/>
         </w:rPr>
       </w:pPr>
-    </w:p>
-    <w:p>
-      <w:pPr>
-        <w:pStyle w:val="a6"/>
-        <w:spacing w:line="180" w:lineRule="auto"/>
-        <w:rPr>
-          <w:rFonts w:ascii="微软雅黑" w:eastAsia="微软雅黑" w:hAnsi="微软雅黑"/>
-          <w:color w:val="000000" w:themeColor="text1"/>
-          <w:sz w:val="28"/>
-          <w:lang w:val="zh-CN"/>
-        </w:rPr>
-      </w:pPr>
-    </w:p>
-    <w:p>
-      <w:pPr>
-        <w:pStyle w:val="a6"/>
-        <w:spacing w:line="180" w:lineRule="auto"/>
-        <w:rPr>
-          <w:rFonts w:ascii="微软雅黑" w:eastAsia="微软雅黑" w:hAnsi="微软雅黑"/>
-          <w:color w:val="000000" w:themeColor="text1"/>
-          <w:sz w:val="28"/>
-          <w:lang w:val="zh-CN"/>
-        </w:rPr>
-      </w:pPr>
-    </w:p>
-    <w:p>
-      <w:pPr>
-        <w:pStyle w:val="a6"/>
-        <w:spacing w:line="180" w:lineRule="auto"/>
-        <w:rPr>
-          <w:rFonts w:ascii="微软雅黑" w:eastAsia="微软雅黑" w:hAnsi="微软雅黑"/>
-          <w:color w:val="000000" w:themeColor="text1"/>
-          <w:sz w:val="28"/>
-          <w:lang w:val="zh-CN"/>
-        </w:rPr>
-      </w:pPr>
       <w:r>
         <w:rPr>
           <w:rFonts w:ascii="微软雅黑" w:eastAsia="微软雅黑" w:hAnsi="微软雅黑" w:hint="eastAsia"/>
@@ -2454,7 +2782,7 @@
         <w:spacing w:after="160"/>
         <w:ind w:left="198"/>
         <w:rPr>
-          <w:rFonts w:ascii="微软雅黑" w:eastAsia="微软雅黑" w:hAnsi="微软雅黑" w:hint="eastAsia"/>
+          <w:rFonts w:ascii="微软雅黑" w:eastAsia="微软雅黑" w:hAnsi="微软雅黑"/>
           <w:color w:val="000000" w:themeColor="text1"/>
           <w:sz w:val="21"/>
           <w:szCs w:val="21"/>
@@ -2992,7 +3320,7 @@
         <w:spacing w:after="160"/>
         <w:ind w:left="198"/>
         <w:rPr>
-          <w:rFonts w:ascii="微软雅黑" w:eastAsia="微软雅黑" w:hAnsi="微软雅黑" w:hint="eastAsia"/>
+          <w:rFonts w:ascii="微软雅黑" w:eastAsia="微软雅黑" w:hAnsi="微软雅黑"/>
           <w:color w:val="000000" w:themeColor="text1"/>
           <w:sz w:val="21"/>
           <w:szCs w:val="21"/>
@@ -3771,7 +4099,7 @@
         <w:spacing w:after="160"/>
         <w:ind w:left="198"/>
         <w:rPr>
-          <w:rFonts w:ascii="微软雅黑" w:eastAsia="微软雅黑" w:hAnsi="微软雅黑" w:hint="eastAsia"/>
+          <w:rFonts w:ascii="微软雅黑" w:eastAsia="微软雅黑" w:hAnsi="微软雅黑"/>
           <w:color w:val="000000" w:themeColor="text1"/>
           <w:sz w:val="21"/>
           <w:szCs w:val="21"/>
@@ -3931,18 +4259,7 @@
           <w:sz w:val="21"/>
           <w:szCs w:val="21"/>
         </w:rPr>
-        <w:t>放控制逻辑整合</w:t>
-      </w:r>
-      <w:bookmarkStart w:id="0" w:name="_GoBack"/>
-      <w:bookmarkEnd w:id="0"/>
-      <w:r>
-        <w:rPr>
-          <w:rFonts w:ascii="微软雅黑" w:eastAsia="微软雅黑" w:hAnsi="微软雅黑"/>
-          <w:color w:val="000000" w:themeColor="text1"/>
-          <w:sz w:val="21"/>
-          <w:szCs w:val="21"/>
-        </w:rPr>
-        <w:t>及状态同步。</w:t>
+        <w:t>放控制逻辑整合及状态同步。</w:t>
       </w:r>
     </w:p>
     <w:p>
@@ -4441,6 +4758,356 @@
     </w:lvl>
   </w:abstractNum>
   <w:abstractNum w:abstractNumId="1" w15:restartNumberingAfterBreak="0">
+    <w:nsid w:val="0A1333D8"/>
+    <w:multiLevelType w:val="hybridMultilevel"/>
+    <w:tmpl w:val="BD9EF0BE"/>
+    <w:lvl w:ilvl="0" w:tplc="5204D3A0">
+      <w:start w:val="1"/>
+      <w:numFmt w:val="decimal"/>
+      <w:lvlText w:val="%1."/>
+      <w:lvlJc w:val="left"/>
+      <w:pPr>
+        <w:ind w:left="284" w:hanging="70"/>
+      </w:pPr>
+      <w:rPr>
+        <w:rFonts w:hint="eastAsia"/>
+      </w:rPr>
+    </w:lvl>
+    <w:lvl w:ilvl="1" w:tplc="04090019" w:tentative="1">
+      <w:start w:val="1"/>
+      <w:numFmt w:val="lowerLetter"/>
+      <w:lvlText w:val="%2)"/>
+      <w:lvlJc w:val="left"/>
+      <w:pPr>
+        <w:ind w:left="1054" w:hanging="420"/>
+      </w:pPr>
+    </w:lvl>
+    <w:lvl w:ilvl="2" w:tplc="0409001B" w:tentative="1">
+      <w:start w:val="1"/>
+      <w:numFmt w:val="lowerRoman"/>
+      <w:lvlText w:val="%3."/>
+      <w:lvlJc w:val="right"/>
+      <w:pPr>
+        <w:ind w:left="1474" w:hanging="420"/>
+      </w:pPr>
+    </w:lvl>
+    <w:lvl w:ilvl="3" w:tplc="0409000F" w:tentative="1">
+      <w:start w:val="1"/>
+      <w:numFmt w:val="decimal"/>
+      <w:lvlText w:val="%4."/>
+      <w:lvlJc w:val="left"/>
+      <w:pPr>
+        <w:ind w:left="1894" w:hanging="420"/>
+      </w:pPr>
+    </w:lvl>
+    <w:lvl w:ilvl="4" w:tplc="04090019" w:tentative="1">
+      <w:start w:val="1"/>
+      <w:numFmt w:val="lowerLetter"/>
+      <w:lvlText w:val="%5)"/>
+      <w:lvlJc w:val="left"/>
+      <w:pPr>
+        <w:ind w:left="2314" w:hanging="420"/>
+      </w:pPr>
+    </w:lvl>
+    <w:lvl w:ilvl="5" w:tplc="0409001B" w:tentative="1">
+      <w:start w:val="1"/>
+      <w:numFmt w:val="lowerRoman"/>
+      <w:lvlText w:val="%6."/>
+      <w:lvlJc w:val="right"/>
+      <w:pPr>
+        <w:ind w:left="2734" w:hanging="420"/>
+      </w:pPr>
+    </w:lvl>
+    <w:lvl w:ilvl="6" w:tplc="0409000F" w:tentative="1">
+      <w:start w:val="1"/>
+      <w:numFmt w:val="decimal"/>
+      <w:lvlText w:val="%7."/>
+      <w:lvlJc w:val="left"/>
+      <w:pPr>
+        <w:ind w:left="3154" w:hanging="420"/>
+      </w:pPr>
+    </w:lvl>
+    <w:lvl w:ilvl="7" w:tplc="04090019" w:tentative="1">
+      <w:start w:val="1"/>
+      <w:numFmt w:val="lowerLetter"/>
+      <w:lvlText w:val="%8)"/>
+      <w:lvlJc w:val="left"/>
+      <w:pPr>
+        <w:ind w:left="3574" w:hanging="420"/>
+      </w:pPr>
+    </w:lvl>
+    <w:lvl w:ilvl="8" w:tplc="0409001B" w:tentative="1">
+      <w:start w:val="1"/>
+      <w:numFmt w:val="lowerRoman"/>
+      <w:lvlText w:val="%9."/>
+      <w:lvlJc w:val="right"/>
+      <w:pPr>
+        <w:ind w:left="3994" w:hanging="420"/>
+      </w:pPr>
+    </w:lvl>
+  </w:abstractNum>
+  <w:abstractNum w:abstractNumId="2" w15:restartNumberingAfterBreak="0">
+    <w:nsid w:val="0E335EF2"/>
+    <w:multiLevelType w:val="hybridMultilevel"/>
+    <w:tmpl w:val="6AAA5D06"/>
+    <w:lvl w:ilvl="0" w:tplc="563807C6">
+      <w:start w:val="1"/>
+      <w:numFmt w:val="decimal"/>
+      <w:lvlText w:val="%1."/>
+      <w:lvlJc w:val="left"/>
+      <w:pPr>
+        <w:ind w:left="284" w:hanging="70"/>
+      </w:pPr>
+      <w:rPr>
+        <w:rFonts w:hint="eastAsia"/>
+      </w:rPr>
+    </w:lvl>
+    <w:lvl w:ilvl="1" w:tplc="04090019" w:tentative="1">
+      <w:start w:val="1"/>
+      <w:numFmt w:val="lowerLetter"/>
+      <w:lvlText w:val="%2)"/>
+      <w:lvlJc w:val="left"/>
+      <w:pPr>
+        <w:ind w:left="1050" w:hanging="420"/>
+      </w:pPr>
+    </w:lvl>
+    <w:lvl w:ilvl="2" w:tplc="0409001B" w:tentative="1">
+      <w:start w:val="1"/>
+      <w:numFmt w:val="lowerRoman"/>
+      <w:lvlText w:val="%3."/>
+      <w:lvlJc w:val="right"/>
+      <w:pPr>
+        <w:ind w:left="1470" w:hanging="420"/>
+      </w:pPr>
+    </w:lvl>
+    <w:lvl w:ilvl="3" w:tplc="0409000F" w:tentative="1">
+      <w:start w:val="1"/>
+      <w:numFmt w:val="decimal"/>
+      <w:lvlText w:val="%4."/>
+      <w:lvlJc w:val="left"/>
+      <w:pPr>
+        <w:ind w:left="1890" w:hanging="420"/>
+      </w:pPr>
+    </w:lvl>
+    <w:lvl w:ilvl="4" w:tplc="04090019" w:tentative="1">
+      <w:start w:val="1"/>
+      <w:numFmt w:val="lowerLetter"/>
+      <w:lvlText w:val="%5)"/>
+      <w:lvlJc w:val="left"/>
+      <w:pPr>
+        <w:ind w:left="2310" w:hanging="420"/>
+      </w:pPr>
+    </w:lvl>
+    <w:lvl w:ilvl="5" w:tplc="0409001B" w:tentative="1">
+      <w:start w:val="1"/>
+      <w:numFmt w:val="lowerRoman"/>
+      <w:lvlText w:val="%6."/>
+      <w:lvlJc w:val="right"/>
+      <w:pPr>
+        <w:ind w:left="2730" w:hanging="420"/>
+      </w:pPr>
+    </w:lvl>
+    <w:lvl w:ilvl="6" w:tplc="0409000F" w:tentative="1">
+      <w:start w:val="1"/>
+      <w:numFmt w:val="decimal"/>
+      <w:lvlText w:val="%7."/>
+      <w:lvlJc w:val="left"/>
+      <w:pPr>
+        <w:ind w:left="3150" w:hanging="420"/>
+      </w:pPr>
+    </w:lvl>
+    <w:lvl w:ilvl="7" w:tplc="04090019" w:tentative="1">
+      <w:start w:val="1"/>
+      <w:numFmt w:val="lowerLetter"/>
+      <w:lvlText w:val="%8)"/>
+      <w:lvlJc w:val="left"/>
+      <w:pPr>
+        <w:ind w:left="3570" w:hanging="420"/>
+      </w:pPr>
+    </w:lvl>
+    <w:lvl w:ilvl="8" w:tplc="0409001B" w:tentative="1">
+      <w:start w:val="1"/>
+      <w:numFmt w:val="lowerRoman"/>
+      <w:lvlText w:val="%9."/>
+      <w:lvlJc w:val="right"/>
+      <w:pPr>
+        <w:ind w:left="3990" w:hanging="420"/>
+      </w:pPr>
+    </w:lvl>
+  </w:abstractNum>
+  <w:abstractNum w:abstractNumId="3" w15:restartNumberingAfterBreak="0">
+    <w:nsid w:val="1204540E"/>
+    <w:multiLevelType w:val="multilevel"/>
+    <w:tmpl w:val="33664C42"/>
+    <w:lvl w:ilvl="0">
+      <w:start w:val="1"/>
+      <w:numFmt w:val="decimal"/>
+      <w:lvlText w:val="%1."/>
+      <w:lvlJc w:val="left"/>
+      <w:pPr>
+        <w:ind w:left="634" w:hanging="420"/>
+      </w:pPr>
+    </w:lvl>
+    <w:lvl w:ilvl="1">
+      <w:start w:val="1"/>
+      <w:numFmt w:val="lowerLetter"/>
+      <w:lvlText w:val="%2)"/>
+      <w:lvlJc w:val="left"/>
+      <w:pPr>
+        <w:ind w:left="1054" w:hanging="420"/>
+      </w:pPr>
+    </w:lvl>
+    <w:lvl w:ilvl="2">
+      <w:start w:val="1"/>
+      <w:numFmt w:val="lowerRoman"/>
+      <w:lvlText w:val="%3."/>
+      <w:lvlJc w:val="right"/>
+      <w:pPr>
+        <w:ind w:left="1474" w:hanging="420"/>
+      </w:pPr>
+    </w:lvl>
+    <w:lvl w:ilvl="3">
+      <w:start w:val="1"/>
+      <w:numFmt w:val="decimal"/>
+      <w:lvlText w:val="%4."/>
+      <w:lvlJc w:val="left"/>
+      <w:pPr>
+        <w:ind w:left="1894" w:hanging="420"/>
+      </w:pPr>
+    </w:lvl>
+    <w:lvl w:ilvl="4">
+      <w:start w:val="1"/>
+      <w:numFmt w:val="lowerLetter"/>
+      <w:lvlText w:val="%5)"/>
+      <w:lvlJc w:val="left"/>
+      <w:pPr>
+        <w:ind w:left="2314" w:hanging="420"/>
+      </w:pPr>
+    </w:lvl>
+    <w:lvl w:ilvl="5">
+      <w:start w:val="1"/>
+      <w:numFmt w:val="lowerRoman"/>
+      <w:lvlText w:val="%6."/>
+      <w:lvlJc w:val="right"/>
+      <w:pPr>
+        <w:ind w:left="2734" w:hanging="420"/>
+      </w:pPr>
+    </w:lvl>
+    <w:lvl w:ilvl="6">
+      <w:start w:val="1"/>
+      <w:numFmt w:val="decimal"/>
+      <w:lvlText w:val="%7."/>
+      <w:lvlJc w:val="left"/>
+      <w:pPr>
+        <w:ind w:left="3154" w:hanging="420"/>
+      </w:pPr>
+    </w:lvl>
+    <w:lvl w:ilvl="7">
+      <w:start w:val="1"/>
+      <w:numFmt w:val="lowerLetter"/>
+      <w:lvlText w:val="%8)"/>
+      <w:lvlJc w:val="left"/>
+      <w:pPr>
+        <w:ind w:left="3574" w:hanging="420"/>
+      </w:pPr>
+    </w:lvl>
+    <w:lvl w:ilvl="8">
+      <w:start w:val="1"/>
+      <w:numFmt w:val="lowerRoman"/>
+      <w:lvlText w:val="%9."/>
+      <w:lvlJc w:val="right"/>
+      <w:pPr>
+        <w:ind w:left="3994" w:hanging="420"/>
+      </w:pPr>
+    </w:lvl>
+  </w:abstractNum>
+  <w:abstractNum w:abstractNumId="4" w15:restartNumberingAfterBreak="0">
+    <w:nsid w:val="427D04FE"/>
+    <w:multiLevelType w:val="multilevel"/>
+    <w:tmpl w:val="898C33BC"/>
+    <w:lvl w:ilvl="0">
+      <w:start w:val="1"/>
+      <w:numFmt w:val="decimal"/>
+      <w:lvlText w:val="%1."/>
+      <w:lvlJc w:val="left"/>
+      <w:pPr>
+        <w:ind w:left="630" w:hanging="420"/>
+      </w:pPr>
+    </w:lvl>
+    <w:lvl w:ilvl="1">
+      <w:start w:val="1"/>
+      <w:numFmt w:val="lowerLetter"/>
+      <w:lvlText w:val="%2)"/>
+      <w:lvlJc w:val="left"/>
+      <w:pPr>
+        <w:ind w:left="1050" w:hanging="420"/>
+      </w:pPr>
+    </w:lvl>
+    <w:lvl w:ilvl="2">
+      <w:start w:val="1"/>
+      <w:numFmt w:val="lowerRoman"/>
+      <w:lvlText w:val="%3."/>
+      <w:lvlJc w:val="right"/>
+      <w:pPr>
+        <w:ind w:left="1470" w:hanging="420"/>
+      </w:pPr>
+    </w:lvl>
+    <w:lvl w:ilvl="3">
+      <w:start w:val="1"/>
+      <w:numFmt w:val="decimal"/>
+      <w:lvlText w:val="%4."/>
+      <w:lvlJc w:val="left"/>
+      <w:pPr>
+        <w:ind w:left="1890" w:hanging="420"/>
+      </w:pPr>
+    </w:lvl>
+    <w:lvl w:ilvl="4">
+      <w:start w:val="1"/>
+      <w:numFmt w:val="lowerLetter"/>
+      <w:lvlText w:val="%5)"/>
+      <w:lvlJc w:val="left"/>
+      <w:pPr>
+        <w:ind w:left="2310" w:hanging="420"/>
+      </w:pPr>
+    </w:lvl>
+    <w:lvl w:ilvl="5">
+      <w:start w:val="1"/>
+      <w:numFmt w:val="lowerRoman"/>
+      <w:lvlText w:val="%6."/>
+      <w:lvlJc w:val="right"/>
+      <w:pPr>
+        <w:ind w:left="2730" w:hanging="420"/>
+      </w:pPr>
+    </w:lvl>
+    <w:lvl w:ilvl="6">
+      <w:start w:val="1"/>
+      <w:numFmt w:val="decimal"/>
+      <w:lvlText w:val="%7."/>
+      <w:lvlJc w:val="left"/>
+      <w:pPr>
+        <w:ind w:left="3150" w:hanging="420"/>
+      </w:pPr>
+    </w:lvl>
+    <w:lvl w:ilvl="7">
+      <w:start w:val="1"/>
+      <w:numFmt w:val="lowerLetter"/>
+      <w:lvlText w:val="%8)"/>
+      <w:lvlJc w:val="left"/>
+      <w:pPr>
+        <w:ind w:left="3570" w:hanging="420"/>
+      </w:pPr>
+    </w:lvl>
+    <w:lvl w:ilvl="8">
+      <w:start w:val="1"/>
+      <w:numFmt w:val="lowerRoman"/>
+      <w:lvlText w:val="%9."/>
+      <w:lvlJc w:val="right"/>
+      <w:pPr>
+        <w:ind w:left="3990" w:hanging="420"/>
+      </w:pPr>
+    </w:lvl>
+  </w:abstractNum>
+  <w:abstractNum w:abstractNumId="5" w15:restartNumberingAfterBreak="0">
     <w:nsid w:val="5D234AF3"/>
     <w:multiLevelType w:val="hybridMultilevel"/>
     <w:tmpl w:val="2FA40C0A"/>
@@ -4553,7 +5220,7 @@
       </w:rPr>
     </w:lvl>
   </w:abstractNum>
-  <w:abstractNum w:abstractNumId="2" w15:restartNumberingAfterBreak="0">
+  <w:abstractNum w:abstractNumId="6" w15:restartNumberingAfterBreak="0">
     <w:nsid w:val="63771D3D"/>
     <w:multiLevelType w:val="hybridMultilevel"/>
     <w:tmpl w:val="00F4E88A"/>
@@ -4649,7 +5316,7 @@
     <w:abstractNumId w:val="0"/>
   </w:num>
   <w:num w:numId="3">
-    <w:abstractNumId w:val="1"/>
+    <w:abstractNumId w:val="5"/>
   </w:num>
   <w:num w:numId="4">
     <w:abstractNumId w:val="0"/>
@@ -4709,7 +5376,7 @@
     <w:abstractNumId w:val="0"/>
   </w:num>
   <w:num w:numId="23">
-    <w:abstractNumId w:val="2"/>
+    <w:abstractNumId w:val="6"/>
   </w:num>
   <w:num w:numId="24">
     <w:abstractNumId w:val="0"/>
@@ -4725,6 +5392,18 @@
   </w:num>
   <w:num w:numId="28">
     <w:abstractNumId w:val="0"/>
+  </w:num>
+  <w:num w:numId="29">
+    <w:abstractNumId w:val="2"/>
+  </w:num>
+  <w:num w:numId="30">
+    <w:abstractNumId w:val="1"/>
+  </w:num>
+  <w:num w:numId="31">
+    <w:abstractNumId w:val="4"/>
+  </w:num>
+  <w:num w:numId="32">
+    <w:abstractNumId w:val="3"/>
   </w:num>
 </w:numbering>
 </file>
@@ -5380,6 +6059,16 @@
       <w:u w:val="single"/>
     </w:rPr>
   </w:style>
+  <w:style w:type="paragraph" w:styleId="af0">
+    <w:name w:val="List Paragraph"/>
+    <w:basedOn w:val="a0"/>
+    <w:uiPriority w:val="34"/>
+    <w:qFormat/>
+    <w:rsid w:val="002D505D"/>
+    <w:pPr>
+      <w:ind w:firstLineChars="200" w:firstLine="420"/>
+    </w:pPr>
+  </w:style>
 </w:styles>
 </file>
 

</xml_diff>

<commit_message>
Deployed 0fca4ec with MkDocs version: 1.0.4
</commit_message>
<xml_diff>
--- a/assets/Resume/Original Material/(社招)iOS移动开发方向.docx
+++ b/assets/Resume/Original Material/(社招)iOS移动开发方向.docx
@@ -915,7 +915,7 @@
     <w:p>
       <w:pPr>
         <w:rPr>
-          <w:rFonts w:ascii="微软雅黑" w:eastAsia="微软雅黑" w:hAnsi="微软雅黑"/>
+          <w:rFonts w:ascii="微软雅黑" w:eastAsia="微软雅黑" w:hAnsi="微软雅黑" w:hint="eastAsia"/>
           <w:color w:val="000000" w:themeColor="text1"/>
           <w:kern w:val="0"/>
           <w:szCs w:val="21"/>
@@ -992,6 +992,15 @@
           <w:szCs w:val="21"/>
         </w:rPr>
         <w:t>北京酷讯科技有限公司</w:t>
+      </w:r>
+      <w:r>
+        <w:rPr>
+          <w:rFonts w:ascii="微软雅黑" w:eastAsia="微软雅黑" w:hAnsi="微软雅黑" w:hint="eastAsia"/>
+          <w:color w:val="000000" w:themeColor="text1"/>
+          <w:kern w:val="0"/>
+          <w:szCs w:val="21"/>
+        </w:rPr>
+        <w:t>（美团酒旅）</w:t>
       </w:r>
       <w:r>
         <w:rPr>
@@ -1123,7 +1132,7 @@
         </w:numPr>
         <w:ind w:firstLineChars="0"/>
         <w:rPr>
-          <w:rFonts w:ascii="微软雅黑" w:eastAsia="微软雅黑" w:hAnsi="微软雅黑" w:hint="eastAsia"/>
+          <w:rFonts w:ascii="微软雅黑" w:eastAsia="微软雅黑" w:hAnsi="微软雅黑"/>
           <w:color w:val="000000" w:themeColor="text1"/>
           <w:kern w:val="0"/>
           <w:sz w:val="18"/>
@@ -1226,7 +1235,25 @@
           <w:kern w:val="0"/>
           <w:szCs w:val="21"/>
         </w:rPr>
-        <w:t xml:space="preserve">北京暴风科技股份有限公司 </w:t>
+        <w:t>北京暴风科技股份有限公司</w:t>
+      </w:r>
+      <w:r>
+        <w:rPr>
+          <w:rFonts w:ascii="微软雅黑" w:eastAsia="微软雅黑" w:hAnsi="微软雅黑" w:hint="eastAsia"/>
+          <w:color w:val="000000" w:themeColor="text1"/>
+          <w:kern w:val="0"/>
+          <w:szCs w:val="21"/>
+        </w:rPr>
+        <w:t>（暴风影音）</w:t>
+      </w:r>
+      <w:r>
+        <w:rPr>
+          <w:rFonts w:ascii="微软雅黑" w:eastAsia="微软雅黑" w:hAnsi="微软雅黑"/>
+          <w:color w:val="000000" w:themeColor="text1"/>
+          <w:kern w:val="0"/>
+          <w:szCs w:val="21"/>
+        </w:rPr>
+        <w:t xml:space="preserve"> </w:t>
       </w:r>
       <w:r>
         <w:rPr>
@@ -1400,7 +1427,7 @@
         </w:numPr>
         <w:ind w:firstLineChars="0"/>
         <w:rPr>
-          <w:rFonts w:ascii="微软雅黑" w:eastAsia="微软雅黑" w:hAnsi="微软雅黑" w:hint="eastAsia"/>
+          <w:rFonts w:ascii="微软雅黑" w:eastAsia="微软雅黑" w:hAnsi="微软雅黑"/>
           <w:color w:val="000000" w:themeColor="text1"/>
           <w:kern w:val="0"/>
           <w:sz w:val="18"/>
@@ -1608,7 +1635,7 @@
       <w:pPr>
         <w:ind w:firstLine="210"/>
         <w:rPr>
-          <w:rFonts w:ascii="微软雅黑" w:eastAsia="微软雅黑" w:hAnsi="微软雅黑" w:hint="eastAsia"/>
+          <w:rFonts w:ascii="微软雅黑" w:eastAsia="微软雅黑" w:hAnsi="微软雅黑"/>
           <w:color w:val="000000" w:themeColor="text1"/>
           <w:kern w:val="0"/>
           <w:sz w:val="18"/>
@@ -1675,8 +1702,6 @@
         </w:rPr>
         <w:t>的开发。</w:t>
       </w:r>
-      <w:bookmarkStart w:id="2" w:name="_GoBack"/>
-      <w:bookmarkEnd w:id="2"/>
     </w:p>
     <w:p>
       <w:pPr>
@@ -2367,7 +2392,7 @@
         <w:spacing w:line="180" w:lineRule="auto"/>
         <w:ind w:left="144"/>
         <w:rPr>
-          <w:rFonts w:ascii="微软雅黑" w:eastAsia="微软雅黑" w:hAnsi="微软雅黑" w:hint="eastAsia"/>
+          <w:rFonts w:ascii="微软雅黑" w:eastAsia="微软雅黑" w:hAnsi="微软雅黑"/>
           <w:color w:val="000000" w:themeColor="text1"/>
           <w:sz w:val="21"/>
           <w:szCs w:val="21"/>
@@ -2504,6 +2529,36 @@
           <w:szCs w:val="21"/>
         </w:rPr>
         <w:t>功能</w:t>
+      </w:r>
+      <w:r>
+        <w:rPr>
+          <w:rFonts w:ascii="微软雅黑" w:eastAsia="微软雅黑" w:hAnsi="微软雅黑" w:hint="eastAsia"/>
+          <w:b/>
+          <w:color w:val="000000" w:themeColor="text1"/>
+          <w:sz w:val="24"/>
+          <w:szCs w:val="21"/>
+        </w:rPr>
+        <w:t>（美团</w:t>
+      </w:r>
+      <w:r>
+        <w:rPr>
+          <w:rFonts w:ascii="微软雅黑" w:eastAsia="微软雅黑" w:hAnsi="微软雅黑" w:hint="eastAsia"/>
+          <w:b/>
+          <w:color w:val="000000" w:themeColor="text1"/>
+          <w:sz w:val="24"/>
+          <w:szCs w:val="21"/>
+        </w:rPr>
+        <w:t>酒旅</w:t>
+      </w:r>
+      <w:r>
+        <w:rPr>
+          <w:rFonts w:ascii="微软雅黑" w:eastAsia="微软雅黑" w:hAnsi="微软雅黑" w:hint="eastAsia"/>
+          <w:b/>
+          <w:color w:val="000000" w:themeColor="text1"/>
+          <w:sz w:val="24"/>
+          <w:szCs w:val="21"/>
+        </w:rPr>
+        <w:t>）</w:t>
       </w:r>
     </w:p>
     <w:p>
@@ -2926,6 +2981,38 @@
         </w:rPr>
         <w:t>自动发布</w:t>
       </w:r>
+      <w:r>
+        <w:rPr>
+          <w:rFonts w:ascii="微软雅黑" w:eastAsia="微软雅黑" w:hAnsi="微软雅黑" w:hint="eastAsia"/>
+          <w:b/>
+          <w:color w:val="000000" w:themeColor="text1"/>
+          <w:sz w:val="24"/>
+          <w:szCs w:val="21"/>
+        </w:rPr>
+        <w:t>（美团</w:t>
+      </w:r>
+      <w:r>
+        <w:rPr>
+          <w:rFonts w:ascii="微软雅黑" w:eastAsia="微软雅黑" w:hAnsi="微软雅黑" w:hint="eastAsia"/>
+          <w:b/>
+          <w:color w:val="000000" w:themeColor="text1"/>
+          <w:sz w:val="24"/>
+          <w:szCs w:val="21"/>
+        </w:rPr>
+        <w:t>酒旅</w:t>
+      </w:r>
+      <w:bookmarkStart w:id="2" w:name="_GoBack"/>
+      <w:bookmarkEnd w:id="2"/>
+      <w:r>
+        <w:rPr>
+          <w:rFonts w:ascii="微软雅黑" w:eastAsia="微软雅黑" w:hAnsi="微软雅黑" w:hint="eastAsia"/>
+          <w:b/>
+          <w:color w:val="000000" w:themeColor="text1"/>
+          <w:sz w:val="24"/>
+          <w:szCs w:val="21"/>
+        </w:rPr>
+        <w:t>）</w:t>
+      </w:r>
     </w:p>
     <w:p>
       <w:pPr>
@@ -3532,6 +3619,16 @@
           <w:szCs w:val="21"/>
         </w:rPr>
         <w:t>投屏播放功能模块</w:t>
+      </w:r>
+      <w:r>
+        <w:rPr>
+          <w:rFonts w:ascii="微软雅黑" w:eastAsia="微软雅黑" w:hAnsi="微软雅黑" w:hint="eastAsia"/>
+          <w:b/>
+          <w:color w:val="000000" w:themeColor="text1"/>
+          <w:sz w:val="24"/>
+          <w:szCs w:val="21"/>
+        </w:rPr>
+        <w:t>（暴风影音）</w:t>
       </w:r>
     </w:p>
     <w:p>

</xml_diff>